<commit_message>
made it to pass round after adding multiple users
</commit_message>
<xml_diff>
--- a/Areas to Update.docx
+++ b/Areas to Update.docx
@@ -1,22 +1,130 @@
 
 <file path=word/document.xml><?xml version="1.0" encoding="utf-8"?>
-<w:document xmlns:wpc="http://schemas.microsoft.com/office/word/2010/wordprocessingCanvas" xmlns:cx="http://schemas.microsoft.com/office/drawing/2014/chartex" xmlns:cx1="http://schemas.microsoft.com/office/drawing/2015/9/8/chartex" xmlns:cx2="http://schemas.microsoft.com/office/drawing/2015/10/21/chartex" xmlns:cx3="http://schemas.microsoft.com/office/drawing/2016/5/9/chartex" xmlns:cx4="http://schemas.microsoft.com/office/drawing/2016/5/10/chartex" xmlns:cx5="http://schemas.microsoft.com/office/drawing/2016/5/11/chartex" xmlns:cx6="http://schemas.microsoft.com/office/drawing/2016/5/12/chartex" xmlns:cx7="http://schemas.microsoft.com/office/drawing/2016/5/13/chartex" xmlns:cx8="http://schemas.microsoft.com/office/drawing/2016/5/14/chartex" xmlns:mc="http://schemas.openxmlformats.org/markup-compatibility/2006" xmlns:aink="http://schemas.microsoft.com/office/drawing/2016/ink" xmlns:am3d="http://schemas.microsoft.com/office/drawing/2017/model3d" xmlns:o="urn:schemas-microsoft-com:office:office" xmlns:r="http://schemas.openxmlformats.org/officeDocument/2006/relationships" xmlns:m="http://schemas.openxmlformats.org/officeDocument/2006/math" xmlns:v="urn:schemas-microsoft-com:vml" xmlns:wp14="http://schemas.microsoft.com/office/word/2010/wordprocessingDrawing" xmlns:wp="http://schemas.openxmlformats.org/drawingml/2006/wordprocessingDrawing" xmlns:w10="urn:schemas-microsoft-com:office:word" xmlns:w="http://schemas.openxmlformats.org/wordprocessingml/2006/main" xmlns:w14="http://schemas.microsoft.com/office/word/2010/wordml" xmlns:w15="http://schemas.microsoft.com/office/word/2012/wordml" xmlns:w16cex="http://schemas.microsoft.com/office/word/2018/wordml/cex" xmlns:w16cid="http://schemas.microsoft.com/office/word/2016/wordml/cid" xmlns:w16="http://schemas.microsoft.com/office/word/2018/wordml" xmlns:w16se="http://schemas.microsoft.com/office/word/2015/wordml/symex" xmlns:wpg="http://schemas.microsoft.com/office/word/2010/wordprocessingGroup" xmlns:wpi="http://schemas.microsoft.com/office/word/2010/wordprocessingInk" xmlns:wne="http://schemas.microsoft.com/office/word/2006/wordml" xmlns:wps="http://schemas.microsoft.com/office/word/2010/wordprocessingShape" mc:Ignorable="w14 w15 w16se w16cid w16 w16cex wp14">
+<w:document xmlns:wpc="http://schemas.microsoft.com/office/word/2010/wordprocessingCanvas" xmlns:cx="http://schemas.microsoft.com/office/drawing/2014/chartex" xmlns:cx1="http://schemas.microsoft.com/office/drawing/2015/9/8/chartex" xmlns:cx2="http://schemas.microsoft.com/office/drawing/2015/10/21/chartex" xmlns:cx3="http://schemas.microsoft.com/office/drawing/2016/5/9/chartex" xmlns:cx4="http://schemas.microsoft.com/office/drawing/2016/5/10/chartex" xmlns:cx5="http://schemas.microsoft.com/office/drawing/2016/5/11/chartex" xmlns:cx6="http://schemas.microsoft.com/office/drawing/2016/5/12/chartex" xmlns:cx7="http://schemas.microsoft.com/office/drawing/2016/5/13/chartex" xmlns:cx8="http://schemas.microsoft.com/office/drawing/2016/5/14/chartex" xmlns:mc="http://schemas.openxmlformats.org/markup-compatibility/2006" xmlns:aink="http://schemas.microsoft.com/office/drawing/2016/ink" xmlns:am3d="http://schemas.microsoft.com/office/drawing/2017/model3d" xmlns:o="urn:schemas-microsoft-com:office:office" xmlns:r="http://schemas.openxmlformats.org/officeDocument/2006/relationships" xmlns:m="http://schemas.openxmlformats.org/officeDocument/2006/math" xmlns:v="urn:schemas-microsoft-com:vml" xmlns:wp14="http://schemas.microsoft.com/office/word/2010/wordprocessingDrawing" xmlns:wp="http://schemas.openxmlformats.org/drawingml/2006/wordprocessingDrawing" xmlns:w10="urn:schemas-microsoft-com:office:word" xmlns:w="http://schemas.openxmlformats.org/wordprocessingml/2006/main" xmlns:w14="http://schemas.microsoft.com/office/word/2010/wordml" xmlns:w15="http://schemas.microsoft.com/office/word/2012/wordml" xmlns:w16cex="http://schemas.microsoft.com/office/word/2018/wordml/cex" xmlns:w16cid="http://schemas.microsoft.com/office/word/2016/wordml/cid" xmlns:w16="http://schemas.microsoft.com/office/word/2018/wordml" xmlns:w16sdtdh="http://schemas.microsoft.com/office/word/2020/wordml/sdtdatahash" xmlns:w16se="http://schemas.microsoft.com/office/word/2015/wordml/symex" xmlns:wpg="http://schemas.microsoft.com/office/word/2010/wordprocessingGroup" xmlns:wpi="http://schemas.microsoft.com/office/word/2010/wordprocessingInk" xmlns:wne="http://schemas.microsoft.com/office/word/2006/wordml" xmlns:wps="http://schemas.microsoft.com/office/word/2010/wordprocessingShape" mc:Ignorable="w14 w15 w16se w16cid w16 w16cex w16sdtdh wp14">
   <w:body>
     <w:p>
       <w:pPr>
         <w:spacing w:line="240" w:lineRule="auto"/>
       </w:pPr>
       <w:r>
+        <w:rPr>
+          <w:highlight w:val="yellow"/>
+        </w:rPr>
+        <w:t>Organization</w:t>
+      </w:r>
+      <w:r>
+        <w:rPr>
+          <w:highlight w:val="yellow"/>
+        </w:rPr>
+        <w:t xml:space="preserve"> Strategies:</w:t>
+      </w:r>
+      <w:r>
+        <w:t xml:space="preserve"> </w:t>
+      </w:r>
+    </w:p>
+    <w:p>
+      <w:pPr>
+        <w:pStyle w:val="ListParagraph"/>
+        <w:numPr>
+          <w:ilvl w:val="0"/>
+          <w:numId w:val="6"/>
+        </w:numPr>
+        <w:spacing w:line="240" w:lineRule="auto"/>
+      </w:pPr>
+      <w:r>
+        <w:t>Start adding dates problems have been fixed or inspected.</w:t>
+      </w:r>
+      <w:r>
+        <w:t xml:space="preserve"> </w:t>
+      </w:r>
+    </w:p>
+    <w:p>
+      <w:pPr>
+        <w:pStyle w:val="ListParagraph"/>
+        <w:numPr>
+          <w:ilvl w:val="0"/>
+          <w:numId w:val="6"/>
+        </w:numPr>
+        <w:spacing w:line="240" w:lineRule="auto"/>
+      </w:pPr>
+      <w:r>
+        <w:t xml:space="preserve">Add line numbers to where issues are/might be </w:t>
+      </w:r>
+      <w:r>
+        <w:t>the cause of a bug.</w:t>
+      </w:r>
+    </w:p>
+    <w:p>
+      <w:pPr>
+        <w:pStyle w:val="ListParagraph"/>
+        <w:numPr>
+          <w:ilvl w:val="0"/>
+          <w:numId w:val="6"/>
+        </w:numPr>
+        <w:spacing w:line="240" w:lineRule="auto"/>
+      </w:pPr>
+      <w:r>
         <w:t>Green means completed.</w:t>
       </w:r>
     </w:p>
     <w:p>
       <w:pPr>
+        <w:pStyle w:val="ListParagraph"/>
+        <w:numPr>
+          <w:ilvl w:val="0"/>
+          <w:numId w:val="6"/>
+        </w:numPr>
+        <w:spacing w:line="240" w:lineRule="auto"/>
+      </w:pPr>
+      <w:r>
+        <w:t>Cyan</w:t>
+      </w:r>
+      <w:r>
+        <w:t xml:space="preserve"> means</w:t>
+      </w:r>
+      <w:r>
+        <w:t xml:space="preserve"> currently stable until further testing is done. </w:t>
+      </w:r>
+    </w:p>
+    <w:p>
+      <w:pPr>
+        <w:pStyle w:val="ListParagraph"/>
+        <w:numPr>
+          <w:ilvl w:val="0"/>
+          <w:numId w:val="3"/>
+        </w:numPr>
         <w:spacing w:line="240" w:lineRule="auto"/>
       </w:pPr>
       <w:r>
         <w:t>Red means needs updating</w:t>
       </w:r>
+      <w:r>
+        <w:t xml:space="preserve"> after a few fix implementations have been tried</w:t>
+      </w:r>
+      <w:r>
+        <w:t>.</w:t>
+      </w:r>
+    </w:p>
+    <w:p>
+      <w:pPr>
+        <w:pStyle w:val="ListParagraph"/>
+        <w:numPr>
+          <w:ilvl w:val="0"/>
+          <w:numId w:val="3"/>
+        </w:numPr>
+        <w:spacing w:line="240" w:lineRule="auto"/>
+      </w:pPr>
+      <w:r>
+        <w:t xml:space="preserve">All organization strategies are subject to change and colors can be swapped to </w:t>
+      </w:r>
+      <w:r>
+        <w:t xml:space="preserve">reflect different meanings. </w:t>
+      </w:r>
+    </w:p>
+    <w:p>
+      <w:pPr>
+        <w:spacing w:line="240" w:lineRule="auto"/>
+      </w:pPr>
     </w:p>
     <w:p>
       <w:pPr>
@@ -78,7 +186,33 @@
         <w:rPr>
           <w:highlight w:val="darkGreen"/>
         </w:rPr>
-        <w:t>Add user function to see(get) how much the player’s pot is currently holding.</w:t>
+        <w:t xml:space="preserve">Add user function to </w:t>
+      </w:r>
+      <w:proofErr w:type="gramStart"/>
+      <w:r>
+        <w:rPr>
+          <w:highlight w:val="darkGreen"/>
+        </w:rPr>
+        <w:t>see(</w:t>
+      </w:r>
+      <w:proofErr w:type="gramEnd"/>
+      <w:r>
+        <w:rPr>
+          <w:highlight w:val="darkGreen"/>
+        </w:rPr>
+        <w:t>get</w:t>
+      </w:r>
+      <w:r>
+        <w:rPr>
+          <w:highlight w:val="darkGreen"/>
+        </w:rPr>
+        <w:t>ter method</w:t>
+      </w:r>
+      <w:r>
+        <w:rPr>
+          <w:highlight w:val="darkGreen"/>
+        </w:rPr>
+        <w:t>) how much the player’s pot is currently holding.</w:t>
       </w:r>
     </w:p>
     <w:p>
@@ -108,16 +242,6 @@
     </w:p>
     <w:p>
       <w:pPr>
-        <w:pStyle w:val="ListParagraph"/>
-        <w:spacing w:line="240" w:lineRule="auto"/>
-        <w:rPr>
-          <w:highlight w:val="darkGreen"/>
-        </w:rPr>
-      </w:pPr>
-    </w:p>
-    <w:p>
-      <w:pPr>
-        <w:pStyle w:val="ListParagraph"/>
         <w:spacing w:line="240" w:lineRule="auto"/>
         <w:rPr>
           <w:highlight w:val="darkGreen"/>
@@ -132,6 +256,217 @@
           <w:numId w:val="1"/>
         </w:numPr>
         <w:spacing w:line="240" w:lineRule="auto"/>
+        <w:rPr>
+          <w:highlight w:val="cyan"/>
+        </w:rPr>
+      </w:pPr>
+      <w:r>
+        <w:rPr>
+          <w:highlight w:val="cyan"/>
+        </w:rPr>
+        <w:t xml:space="preserve">5-1-21 - </w:t>
+      </w:r>
+      <w:r>
+        <w:rPr>
+          <w:highlight w:val="cyan"/>
+        </w:rPr>
+        <w:t>Eliminate conversions from</w:t>
+      </w:r>
+      <w:r>
+        <w:rPr>
+          <w:highlight w:val="cyan"/>
+        </w:rPr>
+        <w:t xml:space="preserve"> main.rs </w:t>
+      </w:r>
+      <w:proofErr w:type="spellStart"/>
+      <w:proofErr w:type="gramStart"/>
+      <w:r>
+        <w:rPr>
+          <w:highlight w:val="cyan"/>
+        </w:rPr>
+        <w:t>ie</w:t>
+      </w:r>
+      <w:proofErr w:type="spellEnd"/>
+      <w:proofErr w:type="gramEnd"/>
+      <w:r>
+        <w:rPr>
+          <w:highlight w:val="cyan"/>
+        </w:rPr>
+        <w:t xml:space="preserve"> the conversion from get pass </w:t>
+      </w:r>
+      <w:r>
+        <w:rPr>
+          <w:highlight w:val="cyan"/>
+        </w:rPr>
+        <w:sym w:font="Wingdings" w:char="F0E0"/>
+      </w:r>
+      <w:r>
+        <w:rPr>
+          <w:highlight w:val="cyan"/>
+        </w:rPr>
+        <w:t xml:space="preserve"> </w:t>
+      </w:r>
+      <w:proofErr w:type="spellStart"/>
+      <w:r>
+        <w:rPr>
+          <w:highlight w:val="cyan"/>
+        </w:rPr>
+        <w:t>as_str_pass</w:t>
+      </w:r>
+      <w:proofErr w:type="spellEnd"/>
+      <w:r>
+        <w:rPr>
+          <w:highlight w:val="cyan"/>
+        </w:rPr>
+        <w:t>.</w:t>
+      </w:r>
+      <w:r>
+        <w:rPr>
+          <w:highlight w:val="cyan"/>
+        </w:rPr>
+        <w:t xml:space="preserve"> </w:t>
+      </w:r>
+      <w:r>
+        <w:rPr>
+          <w:highlight w:val="cyan"/>
+        </w:rPr>
+        <w:t>Convert all types in player.rs methods.</w:t>
+      </w:r>
+      <w:r>
+        <w:rPr>
+          <w:highlight w:val="cyan"/>
+        </w:rPr>
+        <w:t xml:space="preserve"> 4 conversion corrections, line </w:t>
+      </w:r>
+      <w:r>
+        <w:rPr>
+          <w:highlight w:val="cyan"/>
+        </w:rPr>
+        <w:t xml:space="preserve">#s </w:t>
+      </w:r>
+      <w:proofErr w:type="gramStart"/>
+      <w:r>
+        <w:rPr>
+          <w:highlight w:val="cyan"/>
+        </w:rPr>
+        <w:t>are</w:t>
+      </w:r>
+      <w:proofErr w:type="gramEnd"/>
+      <w:r>
+        <w:rPr>
+          <w:highlight w:val="cyan"/>
+        </w:rPr>
+        <w:t>:</w:t>
+      </w:r>
+    </w:p>
+    <w:p>
+      <w:pPr>
+        <w:pStyle w:val="ListParagraph"/>
+        <w:numPr>
+          <w:ilvl w:val="0"/>
+          <w:numId w:val="5"/>
+        </w:numPr>
+        <w:spacing w:line="240" w:lineRule="auto"/>
+        <w:rPr>
+          <w:highlight w:val="cyan"/>
+        </w:rPr>
+      </w:pPr>
+      <w:r>
+        <w:rPr>
+          <w:highlight w:val="cyan"/>
+        </w:rPr>
+        <w:t>6</w:t>
+      </w:r>
+    </w:p>
+    <w:p>
+      <w:pPr>
+        <w:pStyle w:val="ListParagraph"/>
+        <w:numPr>
+          <w:ilvl w:val="0"/>
+          <w:numId w:val="5"/>
+        </w:numPr>
+        <w:spacing w:line="240" w:lineRule="auto"/>
+        <w:rPr>
+          <w:highlight w:val="cyan"/>
+        </w:rPr>
+      </w:pPr>
+      <w:r>
+        <w:rPr>
+          <w:highlight w:val="cyan"/>
+        </w:rPr>
+        <w:t>8</w:t>
+      </w:r>
+    </w:p>
+    <w:p>
+      <w:pPr>
+        <w:pStyle w:val="ListParagraph"/>
+        <w:numPr>
+          <w:ilvl w:val="0"/>
+          <w:numId w:val="5"/>
+        </w:numPr>
+        <w:spacing w:line="240" w:lineRule="auto"/>
+        <w:rPr>
+          <w:highlight w:val="cyan"/>
+        </w:rPr>
+      </w:pPr>
+      <w:r>
+        <w:rPr>
+          <w:highlight w:val="cyan"/>
+        </w:rPr>
+        <w:t>91</w:t>
+      </w:r>
+    </w:p>
+    <w:p>
+      <w:pPr>
+        <w:pStyle w:val="ListParagraph"/>
+        <w:numPr>
+          <w:ilvl w:val="0"/>
+          <w:numId w:val="5"/>
+        </w:numPr>
+        <w:spacing w:line="240" w:lineRule="auto"/>
+        <w:rPr>
+          <w:highlight w:val="cyan"/>
+        </w:rPr>
+      </w:pPr>
+      <w:r>
+        <w:rPr>
+          <w:highlight w:val="cyan"/>
+        </w:rPr>
+        <w:t>107</w:t>
+      </w:r>
+      <w:r>
+        <w:rPr>
+          <w:highlight w:val="cyan"/>
+        </w:rPr>
+        <w:t xml:space="preserve"> </w:t>
+      </w:r>
+    </w:p>
+    <w:p>
+      <w:pPr>
+        <w:pStyle w:val="ListParagraph"/>
+        <w:spacing w:line="240" w:lineRule="auto"/>
+        <w:rPr>
+          <w:highlight w:val="darkGreen"/>
+        </w:rPr>
+      </w:pPr>
+    </w:p>
+    <w:p>
+      <w:pPr>
+        <w:pStyle w:val="ListParagraph"/>
+        <w:spacing w:line="240" w:lineRule="auto"/>
+        <w:rPr>
+          <w:highlight w:val="darkGreen"/>
+        </w:rPr>
+      </w:pPr>
+    </w:p>
+    <w:p>
+      <w:pPr>
+        <w:pStyle w:val="ListParagraph"/>
+        <w:numPr>
+          <w:ilvl w:val="0"/>
+          <w:numId w:val="1"/>
+        </w:numPr>
+        <w:spacing w:line="240" w:lineRule="auto"/>
       </w:pPr>
       <w:r>
         <w:t>Add odds and use them for payouts based on user bets.</w:t>
@@ -145,8 +480,14 @@
           <w:numId w:val="1"/>
         </w:numPr>
         <w:spacing w:line="240" w:lineRule="auto"/>
-      </w:pPr>
-      <w:r>
+        <w:rPr>
+          <w:highlight w:val="darkGreen"/>
+        </w:rPr>
+      </w:pPr>
+      <w:r>
+        <w:rPr>
+          <w:highlight w:val="darkGreen"/>
+        </w:rPr>
         <w:t xml:space="preserve">Add multiple users. </w:t>
       </w:r>
     </w:p>
@@ -158,8 +499,20 @@
           <w:numId w:val="1"/>
         </w:numPr>
         <w:spacing w:line="240" w:lineRule="auto"/>
-      </w:pPr>
-      <w:r>
+        <w:rPr>
+          <w:highlight w:val="cyan"/>
+        </w:rPr>
+      </w:pPr>
+      <w:r>
+        <w:rPr>
+          <w:highlight w:val="cyan"/>
+        </w:rPr>
+        <w:t xml:space="preserve">5-1-21 - </w:t>
+      </w:r>
+      <w:r>
+        <w:rPr>
+          <w:highlight w:val="cyan"/>
+        </w:rPr>
         <w:t>Take Multiple bets</w:t>
       </w:r>
     </w:p>
@@ -168,6 +521,56 @@
         <w:pStyle w:val="ListParagraph"/>
         <w:numPr>
           <w:ilvl w:val="0"/>
+          <w:numId w:val="4"/>
+        </w:numPr>
+        <w:spacing w:line="240" w:lineRule="auto"/>
+      </w:pPr>
+      <w:r>
+        <w:t>This works for initial pass bets</w:t>
+      </w:r>
+      <w:r>
+        <w:t xml:space="preserve"> in pass round function</w:t>
+      </w:r>
+      <w:r>
+        <w:t xml:space="preserve">. In points round this has to be </w:t>
+      </w:r>
+      <w:r>
+        <w:t>tried</w:t>
+      </w:r>
+      <w:r>
+        <w:t xml:space="preserve"> and tested</w:t>
+      </w:r>
+    </w:p>
+    <w:p>
+      <w:pPr>
+        <w:pStyle w:val="ListParagraph"/>
+        <w:numPr>
+          <w:ilvl w:val="0"/>
+          <w:numId w:val="4"/>
+        </w:numPr>
+        <w:spacing w:line="240" w:lineRule="auto"/>
+        <w:rPr>
+          <w:highlight w:val="darkGreen"/>
+        </w:rPr>
+      </w:pPr>
+      <w:r>
+        <w:rPr>
+          <w:highlight w:val="darkGreen"/>
+        </w:rPr>
+        <w:t>Multiple players can make bets</w:t>
+      </w:r>
+      <w:r>
+        <w:rPr>
+          <w:highlight w:val="darkGreen"/>
+        </w:rPr>
+        <w:t xml:space="preserve"> and pot increase/decrease for each player works correctly. </w:t>
+      </w:r>
+    </w:p>
+    <w:p>
+      <w:pPr>
+        <w:pStyle w:val="ListParagraph"/>
+        <w:numPr>
+          <w:ilvl w:val="0"/>
           <w:numId w:val="1"/>
         </w:numPr>
         <w:spacing w:line="240" w:lineRule="auto"/>
@@ -186,7 +589,22 @@
         <w:spacing w:line="240" w:lineRule="auto"/>
       </w:pPr>
       <w:r>
-        <w:t>When playing against another person on their computer the two ports can connect. Once SAFE CONNECTION is established the two players can “play at a table”(virtual table) (which could be a thread)?</w:t>
+        <w:t xml:space="preserve">When playing against another person on their computer the two ports can connect. Once </w:t>
+      </w:r>
+      <w:r>
+        <w:rPr>
+          <w:highlight w:val="red"/>
+        </w:rPr>
+        <w:t>SAFE CONNECTION</w:t>
+      </w:r>
+      <w:r>
+        <w:t xml:space="preserve"> is established the two players can “play at a table”</w:t>
+      </w:r>
+      <w:r>
+        <w:t xml:space="preserve"> </w:t>
+      </w:r>
+      <w:r>
+        <w:t>(virtual table) (which could be a thread)?</w:t>
       </w:r>
     </w:p>
     <w:p>
@@ -204,6 +622,9 @@
       <w:r>
         <w:t>Round should end. Double to check to make sure print statements happen to be in wrong place.</w:t>
       </w:r>
+      <w:r>
+        <w:t xml:space="preserve"> </w:t>
+      </w:r>
     </w:p>
     <w:p>
       <w:pPr>
@@ -220,6 +641,201 @@
       <w:r>
         <w:t>a property of player struct?</w:t>
       </w:r>
+    </w:p>
+    <w:p>
+      <w:pPr>
+        <w:pStyle w:val="ListParagraph"/>
+        <w:numPr>
+          <w:ilvl w:val="0"/>
+          <w:numId w:val="4"/>
+        </w:numPr>
+        <w:spacing w:line="240" w:lineRule="auto"/>
+      </w:pPr>
+      <w:r>
+        <w:t xml:space="preserve">This </w:t>
+      </w:r>
+      <w:r>
+        <w:t xml:space="preserve">update to player </w:t>
+      </w:r>
+      <w:proofErr w:type="gramStart"/>
+      <w:r>
+        <w:t>struct</w:t>
+      </w:r>
+      <w:proofErr w:type="gramEnd"/>
+      <w:r>
+        <w:t xml:space="preserve"> </w:t>
+      </w:r>
+      <w:r>
+        <w:t xml:space="preserve">has </w:t>
+      </w:r>
+      <w:r>
+        <w:t xml:space="preserve">been </w:t>
+      </w:r>
+      <w:r>
+        <w:t>implemented</w:t>
+      </w:r>
+      <w:r>
+        <w:t xml:space="preserve"> to hold pass bet property -</w:t>
+      </w:r>
+      <w:r>
+        <w:t xml:space="preserve"> </w:t>
+      </w:r>
+      <w:r>
+        <w:t>5/1/21.</w:t>
+      </w:r>
+    </w:p>
+    <w:p>
+      <w:pPr>
+        <w:pStyle w:val="ListParagraph"/>
+        <w:numPr>
+          <w:ilvl w:val="0"/>
+          <w:numId w:val="1"/>
+        </w:numPr>
+        <w:spacing w:line="240" w:lineRule="auto"/>
+      </w:pPr>
+      <w:r>
+        <w:t xml:space="preserve">At some point </w:t>
+      </w:r>
+      <w:r>
+        <w:t>players info should be stored in a json/excel file.</w:t>
+      </w:r>
+    </w:p>
+    <w:p>
+      <w:pPr>
+        <w:pStyle w:val="ListParagraph"/>
+        <w:numPr>
+          <w:ilvl w:val="0"/>
+          <w:numId w:val="1"/>
+        </w:numPr>
+        <w:spacing w:line="240" w:lineRule="auto"/>
+        <w:rPr>
+          <w:highlight w:val="darkGreen"/>
+        </w:rPr>
+      </w:pPr>
+      <w:r>
+        <w:rPr>
+          <w:highlight w:val="darkGreen"/>
+        </w:rPr>
+        <w:t xml:space="preserve">5-1-21 - </w:t>
+      </w:r>
+      <w:r>
+        <w:rPr>
+          <w:highlight w:val="darkGreen"/>
+        </w:rPr>
+        <w:t xml:space="preserve">Running into </w:t>
+      </w:r>
+      <w:r>
+        <w:rPr>
+          <w:highlight w:val="darkGreen"/>
+        </w:rPr>
+        <w:t>move value error. Try and make a reference to that variable in the for loop?</w:t>
+      </w:r>
+      <w:r>
+        <w:rPr>
+          <w:highlight w:val="darkGreen"/>
+        </w:rPr>
+        <w:t xml:space="preserve"> </w:t>
+      </w:r>
+    </w:p>
+    <w:p>
+      <w:pPr>
+        <w:pStyle w:val="ListParagraph"/>
+        <w:numPr>
+          <w:ilvl w:val="0"/>
+          <w:numId w:val="4"/>
+        </w:numPr>
+        <w:spacing w:line="240" w:lineRule="auto"/>
+        <w:rPr>
+          <w:highlight w:val="darkGreen"/>
+        </w:rPr>
+      </w:pPr>
+      <w:r>
+        <w:rPr>
+          <w:highlight w:val="darkGreen"/>
+        </w:rPr>
+        <w:t>Reference copy used outside loop didn’t work.</w:t>
+      </w:r>
+    </w:p>
+    <w:p>
+      <w:pPr>
+        <w:pStyle w:val="ListParagraph"/>
+        <w:numPr>
+          <w:ilvl w:val="0"/>
+          <w:numId w:val="4"/>
+        </w:numPr>
+        <w:spacing w:line="240" w:lineRule="auto"/>
+        <w:rPr>
+          <w:highlight w:val="cyan"/>
+        </w:rPr>
+      </w:pPr>
+      <w:r>
+        <w:rPr>
+          <w:highlight w:val="cyan"/>
+        </w:rPr>
+        <w:lastRenderedPageBreak/>
+        <w:t xml:space="preserve">This error has been temporarily fixed until further notice. </w:t>
+      </w:r>
+      <w:proofErr w:type="gramStart"/>
+      <w:r>
+        <w:rPr>
+          <w:highlight w:val="cyan"/>
+        </w:rPr>
+        <w:t>Used .copy</w:t>
+      </w:r>
+      <w:proofErr w:type="gramEnd"/>
+      <w:r>
+        <w:rPr>
+          <w:highlight w:val="cyan"/>
+        </w:rPr>
+        <w:t xml:space="preserve">() method and the results </w:t>
+      </w:r>
+      <w:r>
+        <w:rPr>
+          <w:highlight w:val="cyan"/>
+        </w:rPr>
+        <w:t>have not effected the intended output.</w:t>
+      </w:r>
+      <w:r>
+        <w:rPr>
+          <w:highlight w:val="cyan"/>
+        </w:rPr>
+        <w:t xml:space="preserve"> Further test this to</w:t>
+      </w:r>
+      <w:r>
+        <w:rPr>
+          <w:highlight w:val="cyan"/>
+        </w:rPr>
+        <w:t xml:space="preserve"> wrinkle out any unknown bugs</w:t>
+      </w:r>
+      <w:r>
+        <w:rPr>
+          <w:highlight w:val="cyan"/>
+        </w:rPr>
+        <w:t xml:space="preserve"> -</w:t>
+      </w:r>
+      <w:r>
+        <w:rPr>
+          <w:highlight w:val="cyan"/>
+        </w:rPr>
+        <w:t xml:space="preserve"> </w:t>
+      </w:r>
+      <w:r>
+        <w:rPr>
+          <w:highlight w:val="cyan"/>
+        </w:rPr>
+        <w:t>5-2-21.</w:t>
+      </w:r>
+    </w:p>
+    <w:p>
+      <w:pPr>
+        <w:spacing w:line="240" w:lineRule="auto"/>
+      </w:pPr>
+    </w:p>
+    <w:p>
+      <w:pPr>
+        <w:pStyle w:val="ListParagraph"/>
+        <w:spacing w:line="240" w:lineRule="auto"/>
+      </w:pPr>
     </w:p>
     <w:sectPr>
       <w:pgSz w:w="12240" w:h="15840"/>
@@ -232,8 +848,234 @@
 </file>
 
 <file path=word/numbering.xml><?xml version="1.0" encoding="utf-8"?>
-<w:numbering xmlns:wpc="http://schemas.microsoft.com/office/word/2010/wordprocessingCanvas" xmlns:cx="http://schemas.microsoft.com/office/drawing/2014/chartex" xmlns:cx1="http://schemas.microsoft.com/office/drawing/2015/9/8/chartex" xmlns:cx2="http://schemas.microsoft.com/office/drawing/2015/10/21/chartex" xmlns:cx3="http://schemas.microsoft.com/office/drawing/2016/5/9/chartex" xmlns:cx4="http://schemas.microsoft.com/office/drawing/2016/5/10/chartex" xmlns:cx5="http://schemas.microsoft.com/office/drawing/2016/5/11/chartex" xmlns:cx6="http://schemas.microsoft.com/office/drawing/2016/5/12/chartex" xmlns:cx7="http://schemas.microsoft.com/office/drawing/2016/5/13/chartex" xmlns:cx8="http://schemas.microsoft.com/office/drawing/2016/5/14/chartex" xmlns:mc="http://schemas.openxmlformats.org/markup-compatibility/2006" xmlns:aink="http://schemas.microsoft.com/office/drawing/2016/ink" xmlns:am3d="http://schemas.microsoft.com/office/drawing/2017/model3d" xmlns:o="urn:schemas-microsoft-com:office:office" xmlns:r="http://schemas.openxmlformats.org/officeDocument/2006/relationships" xmlns:m="http://schemas.openxmlformats.org/officeDocument/2006/math" xmlns:v="urn:schemas-microsoft-com:vml" xmlns:wp14="http://schemas.microsoft.com/office/word/2010/wordprocessingDrawing" xmlns:wp="http://schemas.openxmlformats.org/drawingml/2006/wordprocessingDrawing" xmlns:w10="urn:schemas-microsoft-com:office:word" xmlns:w="http://schemas.openxmlformats.org/wordprocessingml/2006/main" xmlns:w14="http://schemas.microsoft.com/office/word/2010/wordml" xmlns:w15="http://schemas.microsoft.com/office/word/2012/wordml" xmlns:w16cex="http://schemas.microsoft.com/office/word/2018/wordml/cex" xmlns:w16cid="http://schemas.microsoft.com/office/word/2016/wordml/cid" xmlns:w16="http://schemas.microsoft.com/office/word/2018/wordml" xmlns:w16se="http://schemas.microsoft.com/office/word/2015/wordml/symex" xmlns:wpg="http://schemas.microsoft.com/office/word/2010/wordprocessingGroup" xmlns:wpi="http://schemas.microsoft.com/office/word/2010/wordprocessingInk" xmlns:wne="http://schemas.microsoft.com/office/word/2006/wordml" xmlns:wps="http://schemas.microsoft.com/office/word/2010/wordprocessingShape" mc:Ignorable="w14 w15 w16se w16cid w16 w16cex wp14">
+<w:numbering xmlns:wpc="http://schemas.microsoft.com/office/word/2010/wordprocessingCanvas" xmlns:cx="http://schemas.microsoft.com/office/drawing/2014/chartex" xmlns:cx1="http://schemas.microsoft.com/office/drawing/2015/9/8/chartex" xmlns:cx2="http://schemas.microsoft.com/office/drawing/2015/10/21/chartex" xmlns:cx3="http://schemas.microsoft.com/office/drawing/2016/5/9/chartex" xmlns:cx4="http://schemas.microsoft.com/office/drawing/2016/5/10/chartex" xmlns:cx5="http://schemas.microsoft.com/office/drawing/2016/5/11/chartex" xmlns:cx6="http://schemas.microsoft.com/office/drawing/2016/5/12/chartex" xmlns:cx7="http://schemas.microsoft.com/office/drawing/2016/5/13/chartex" xmlns:cx8="http://schemas.microsoft.com/office/drawing/2016/5/14/chartex" xmlns:mc="http://schemas.openxmlformats.org/markup-compatibility/2006" xmlns:aink="http://schemas.microsoft.com/office/drawing/2016/ink" xmlns:am3d="http://schemas.microsoft.com/office/drawing/2017/model3d" xmlns:o="urn:schemas-microsoft-com:office:office" xmlns:r="http://schemas.openxmlformats.org/officeDocument/2006/relationships" xmlns:m="http://schemas.openxmlformats.org/officeDocument/2006/math" xmlns:v="urn:schemas-microsoft-com:vml" xmlns:wp14="http://schemas.microsoft.com/office/word/2010/wordprocessingDrawing" xmlns:wp="http://schemas.openxmlformats.org/drawingml/2006/wordprocessingDrawing" xmlns:w10="urn:schemas-microsoft-com:office:word" xmlns:w="http://schemas.openxmlformats.org/wordprocessingml/2006/main" xmlns:w14="http://schemas.microsoft.com/office/word/2010/wordml" xmlns:w15="http://schemas.microsoft.com/office/word/2012/wordml" xmlns:w16cex="http://schemas.microsoft.com/office/word/2018/wordml/cex" xmlns:w16cid="http://schemas.microsoft.com/office/word/2016/wordml/cid" xmlns:w16="http://schemas.microsoft.com/office/word/2018/wordml" xmlns:w16sdtdh="http://schemas.microsoft.com/office/word/2020/wordml/sdtdatahash" xmlns:w16se="http://schemas.microsoft.com/office/word/2015/wordml/symex" xmlns:wpg="http://schemas.microsoft.com/office/word/2010/wordprocessingGroup" xmlns:wpi="http://schemas.microsoft.com/office/word/2010/wordprocessingInk" xmlns:wne="http://schemas.microsoft.com/office/word/2006/wordml" xmlns:wps="http://schemas.microsoft.com/office/word/2010/wordprocessingShape" mc:Ignorable="w14 w15 w16se w16cid w16 w16cex w16sdtdh wp14">
   <w:abstractNum w:abstractNumId="0" w15:restartNumberingAfterBreak="0">
+    <w:nsid w:val="0CD457DD"/>
+    <w:multiLevelType w:val="hybridMultilevel"/>
+    <w:tmpl w:val="2D904C00"/>
+    <w:lvl w:ilvl="0" w:tplc="01FC8978">
+      <w:start w:val="1"/>
+      <w:numFmt w:val="bullet"/>
+      <w:lvlText w:val="-"/>
+      <w:lvlJc w:val="left"/>
+      <w:pPr>
+        <w:ind w:left="720" w:hanging="360"/>
+      </w:pPr>
+      <w:rPr>
+        <w:rFonts w:ascii="Calibri" w:eastAsiaTheme="minorHAnsi" w:hAnsi="Calibri" w:cs="Calibri" w:hint="default"/>
+      </w:rPr>
+    </w:lvl>
+    <w:lvl w:ilvl="1" w:tplc="04090003" w:tentative="1">
+      <w:start w:val="1"/>
+      <w:numFmt w:val="bullet"/>
+      <w:lvlText w:val="o"/>
+      <w:lvlJc w:val="left"/>
+      <w:pPr>
+        <w:ind w:left="1440" w:hanging="360"/>
+      </w:pPr>
+      <w:rPr>
+        <w:rFonts w:ascii="Courier New" w:hAnsi="Courier New" w:cs="Courier New" w:hint="default"/>
+      </w:rPr>
+    </w:lvl>
+    <w:lvl w:ilvl="2" w:tplc="04090005" w:tentative="1">
+      <w:start w:val="1"/>
+      <w:numFmt w:val="bullet"/>
+      <w:lvlText w:val=""/>
+      <w:lvlJc w:val="left"/>
+      <w:pPr>
+        <w:ind w:left="2160" w:hanging="360"/>
+      </w:pPr>
+      <w:rPr>
+        <w:rFonts w:ascii="Wingdings" w:hAnsi="Wingdings" w:hint="default"/>
+      </w:rPr>
+    </w:lvl>
+    <w:lvl w:ilvl="3" w:tplc="04090001" w:tentative="1">
+      <w:start w:val="1"/>
+      <w:numFmt w:val="bullet"/>
+      <w:lvlText w:val=""/>
+      <w:lvlJc w:val="left"/>
+      <w:pPr>
+        <w:ind w:left="2880" w:hanging="360"/>
+      </w:pPr>
+      <w:rPr>
+        <w:rFonts w:ascii="Symbol" w:hAnsi="Symbol" w:hint="default"/>
+      </w:rPr>
+    </w:lvl>
+    <w:lvl w:ilvl="4" w:tplc="04090003" w:tentative="1">
+      <w:start w:val="1"/>
+      <w:numFmt w:val="bullet"/>
+      <w:lvlText w:val="o"/>
+      <w:lvlJc w:val="left"/>
+      <w:pPr>
+        <w:ind w:left="3600" w:hanging="360"/>
+      </w:pPr>
+      <w:rPr>
+        <w:rFonts w:ascii="Courier New" w:hAnsi="Courier New" w:cs="Courier New" w:hint="default"/>
+      </w:rPr>
+    </w:lvl>
+    <w:lvl w:ilvl="5" w:tplc="04090005" w:tentative="1">
+      <w:start w:val="1"/>
+      <w:numFmt w:val="bullet"/>
+      <w:lvlText w:val=""/>
+      <w:lvlJc w:val="left"/>
+      <w:pPr>
+        <w:ind w:left="4320" w:hanging="360"/>
+      </w:pPr>
+      <w:rPr>
+        <w:rFonts w:ascii="Wingdings" w:hAnsi="Wingdings" w:hint="default"/>
+      </w:rPr>
+    </w:lvl>
+    <w:lvl w:ilvl="6" w:tplc="04090001" w:tentative="1">
+      <w:start w:val="1"/>
+      <w:numFmt w:val="bullet"/>
+      <w:lvlText w:val=""/>
+      <w:lvlJc w:val="left"/>
+      <w:pPr>
+        <w:ind w:left="5040" w:hanging="360"/>
+      </w:pPr>
+      <w:rPr>
+        <w:rFonts w:ascii="Symbol" w:hAnsi="Symbol" w:hint="default"/>
+      </w:rPr>
+    </w:lvl>
+    <w:lvl w:ilvl="7" w:tplc="04090003" w:tentative="1">
+      <w:start w:val="1"/>
+      <w:numFmt w:val="bullet"/>
+      <w:lvlText w:val="o"/>
+      <w:lvlJc w:val="left"/>
+      <w:pPr>
+        <w:ind w:left="5760" w:hanging="360"/>
+      </w:pPr>
+      <w:rPr>
+        <w:rFonts w:ascii="Courier New" w:hAnsi="Courier New" w:cs="Courier New" w:hint="default"/>
+      </w:rPr>
+    </w:lvl>
+    <w:lvl w:ilvl="8" w:tplc="04090005" w:tentative="1">
+      <w:start w:val="1"/>
+      <w:numFmt w:val="bullet"/>
+      <w:lvlText w:val=""/>
+      <w:lvlJc w:val="left"/>
+      <w:pPr>
+        <w:ind w:left="6480" w:hanging="360"/>
+      </w:pPr>
+      <w:rPr>
+        <w:rFonts w:ascii="Wingdings" w:hAnsi="Wingdings" w:hint="default"/>
+      </w:rPr>
+    </w:lvl>
+  </w:abstractNum>
+  <w:abstractNum w:abstractNumId="1" w15:restartNumberingAfterBreak="0">
+    <w:nsid w:val="39BF0E38"/>
+    <w:multiLevelType w:val="hybridMultilevel"/>
+    <w:tmpl w:val="63CAC6CC"/>
+    <w:lvl w:ilvl="0" w:tplc="58D0B8F0">
+      <w:start w:val="1"/>
+      <w:numFmt w:val="bullet"/>
+      <w:lvlText w:val=""/>
+      <w:lvlJc w:val="left"/>
+      <w:pPr>
+        <w:ind w:left="1080" w:hanging="360"/>
+      </w:pPr>
+      <w:rPr>
+        <w:rFonts w:ascii="Symbol" w:eastAsiaTheme="minorHAnsi" w:hAnsi="Symbol" w:cstheme="minorBidi" w:hint="default"/>
+      </w:rPr>
+    </w:lvl>
+    <w:lvl w:ilvl="1" w:tplc="04090003" w:tentative="1">
+      <w:start w:val="1"/>
+      <w:numFmt w:val="bullet"/>
+      <w:lvlText w:val="o"/>
+      <w:lvlJc w:val="left"/>
+      <w:pPr>
+        <w:ind w:left="1800" w:hanging="360"/>
+      </w:pPr>
+      <w:rPr>
+        <w:rFonts w:ascii="Courier New" w:hAnsi="Courier New" w:cs="Courier New" w:hint="default"/>
+      </w:rPr>
+    </w:lvl>
+    <w:lvl w:ilvl="2" w:tplc="04090005" w:tentative="1">
+      <w:start w:val="1"/>
+      <w:numFmt w:val="bullet"/>
+      <w:lvlText w:val=""/>
+      <w:lvlJc w:val="left"/>
+      <w:pPr>
+        <w:ind w:left="2520" w:hanging="360"/>
+      </w:pPr>
+      <w:rPr>
+        <w:rFonts w:ascii="Wingdings" w:hAnsi="Wingdings" w:hint="default"/>
+      </w:rPr>
+    </w:lvl>
+    <w:lvl w:ilvl="3" w:tplc="04090001" w:tentative="1">
+      <w:start w:val="1"/>
+      <w:numFmt w:val="bullet"/>
+      <w:lvlText w:val=""/>
+      <w:lvlJc w:val="left"/>
+      <w:pPr>
+        <w:ind w:left="3240" w:hanging="360"/>
+      </w:pPr>
+      <w:rPr>
+        <w:rFonts w:ascii="Symbol" w:hAnsi="Symbol" w:hint="default"/>
+      </w:rPr>
+    </w:lvl>
+    <w:lvl w:ilvl="4" w:tplc="04090003" w:tentative="1">
+      <w:start w:val="1"/>
+      <w:numFmt w:val="bullet"/>
+      <w:lvlText w:val="o"/>
+      <w:lvlJc w:val="left"/>
+      <w:pPr>
+        <w:ind w:left="3960" w:hanging="360"/>
+      </w:pPr>
+      <w:rPr>
+        <w:rFonts w:ascii="Courier New" w:hAnsi="Courier New" w:cs="Courier New" w:hint="default"/>
+      </w:rPr>
+    </w:lvl>
+    <w:lvl w:ilvl="5" w:tplc="04090005" w:tentative="1">
+      <w:start w:val="1"/>
+      <w:numFmt w:val="bullet"/>
+      <w:lvlText w:val=""/>
+      <w:lvlJc w:val="left"/>
+      <w:pPr>
+        <w:ind w:left="4680" w:hanging="360"/>
+      </w:pPr>
+      <w:rPr>
+        <w:rFonts w:ascii="Wingdings" w:hAnsi="Wingdings" w:hint="default"/>
+      </w:rPr>
+    </w:lvl>
+    <w:lvl w:ilvl="6" w:tplc="04090001" w:tentative="1">
+      <w:start w:val="1"/>
+      <w:numFmt w:val="bullet"/>
+      <w:lvlText w:val=""/>
+      <w:lvlJc w:val="left"/>
+      <w:pPr>
+        <w:ind w:left="5400" w:hanging="360"/>
+      </w:pPr>
+      <w:rPr>
+        <w:rFonts w:ascii="Symbol" w:hAnsi="Symbol" w:hint="default"/>
+      </w:rPr>
+    </w:lvl>
+    <w:lvl w:ilvl="7" w:tplc="04090003" w:tentative="1">
+      <w:start w:val="1"/>
+      <w:numFmt w:val="bullet"/>
+      <w:lvlText w:val="o"/>
+      <w:lvlJc w:val="left"/>
+      <w:pPr>
+        <w:ind w:left="6120" w:hanging="360"/>
+      </w:pPr>
+      <w:rPr>
+        <w:rFonts w:ascii="Courier New" w:hAnsi="Courier New" w:cs="Courier New" w:hint="default"/>
+      </w:rPr>
+    </w:lvl>
+    <w:lvl w:ilvl="8" w:tplc="04090005" w:tentative="1">
+      <w:start w:val="1"/>
+      <w:numFmt w:val="bullet"/>
+      <w:lvlText w:val=""/>
+      <w:lvlJc w:val="left"/>
+      <w:pPr>
+        <w:ind w:left="6840" w:hanging="360"/>
+      </w:pPr>
+      <w:rPr>
+        <w:rFonts w:ascii="Wingdings" w:hAnsi="Wingdings" w:hint="default"/>
+      </w:rPr>
+    </w:lvl>
+  </w:abstractNum>
+  <w:abstractNum w:abstractNumId="2" w15:restartNumberingAfterBreak="0">
     <w:nsid w:val="48094A3B"/>
     <w:multiLevelType w:val="hybridMultilevel"/>
     <w:tmpl w:val="AA086116"/>
@@ -345,14 +1187,344 @@
       </w:rPr>
     </w:lvl>
   </w:abstractNum>
+  <w:abstractNum w:abstractNumId="3" w15:restartNumberingAfterBreak="0">
+    <w:nsid w:val="481A4B0F"/>
+    <w:multiLevelType w:val="hybridMultilevel"/>
+    <w:tmpl w:val="2FA669CA"/>
+    <w:lvl w:ilvl="0" w:tplc="EFF62EDC">
+      <w:start w:val="1"/>
+      <w:numFmt w:val="bullet"/>
+      <w:lvlText w:val=""/>
+      <w:lvlJc w:val="left"/>
+      <w:pPr>
+        <w:ind w:left="1080" w:hanging="360"/>
+      </w:pPr>
+      <w:rPr>
+        <w:rFonts w:ascii="Symbol" w:eastAsiaTheme="minorHAnsi" w:hAnsi="Symbol" w:cstheme="minorBidi" w:hint="default"/>
+      </w:rPr>
+    </w:lvl>
+    <w:lvl w:ilvl="1" w:tplc="04090003" w:tentative="1">
+      <w:start w:val="1"/>
+      <w:numFmt w:val="bullet"/>
+      <w:lvlText w:val="o"/>
+      <w:lvlJc w:val="left"/>
+      <w:pPr>
+        <w:ind w:left="1800" w:hanging="360"/>
+      </w:pPr>
+      <w:rPr>
+        <w:rFonts w:ascii="Courier New" w:hAnsi="Courier New" w:cs="Courier New" w:hint="default"/>
+      </w:rPr>
+    </w:lvl>
+    <w:lvl w:ilvl="2" w:tplc="04090005" w:tentative="1">
+      <w:start w:val="1"/>
+      <w:numFmt w:val="bullet"/>
+      <w:lvlText w:val=""/>
+      <w:lvlJc w:val="left"/>
+      <w:pPr>
+        <w:ind w:left="2520" w:hanging="360"/>
+      </w:pPr>
+      <w:rPr>
+        <w:rFonts w:ascii="Wingdings" w:hAnsi="Wingdings" w:hint="default"/>
+      </w:rPr>
+    </w:lvl>
+    <w:lvl w:ilvl="3" w:tplc="04090001" w:tentative="1">
+      <w:start w:val="1"/>
+      <w:numFmt w:val="bullet"/>
+      <w:lvlText w:val=""/>
+      <w:lvlJc w:val="left"/>
+      <w:pPr>
+        <w:ind w:left="3240" w:hanging="360"/>
+      </w:pPr>
+      <w:rPr>
+        <w:rFonts w:ascii="Symbol" w:hAnsi="Symbol" w:hint="default"/>
+      </w:rPr>
+    </w:lvl>
+    <w:lvl w:ilvl="4" w:tplc="04090003" w:tentative="1">
+      <w:start w:val="1"/>
+      <w:numFmt w:val="bullet"/>
+      <w:lvlText w:val="o"/>
+      <w:lvlJc w:val="left"/>
+      <w:pPr>
+        <w:ind w:left="3960" w:hanging="360"/>
+      </w:pPr>
+      <w:rPr>
+        <w:rFonts w:ascii="Courier New" w:hAnsi="Courier New" w:cs="Courier New" w:hint="default"/>
+      </w:rPr>
+    </w:lvl>
+    <w:lvl w:ilvl="5" w:tplc="04090005" w:tentative="1">
+      <w:start w:val="1"/>
+      <w:numFmt w:val="bullet"/>
+      <w:lvlText w:val=""/>
+      <w:lvlJc w:val="left"/>
+      <w:pPr>
+        <w:ind w:left="4680" w:hanging="360"/>
+      </w:pPr>
+      <w:rPr>
+        <w:rFonts w:ascii="Wingdings" w:hAnsi="Wingdings" w:hint="default"/>
+      </w:rPr>
+    </w:lvl>
+    <w:lvl w:ilvl="6" w:tplc="04090001" w:tentative="1">
+      <w:start w:val="1"/>
+      <w:numFmt w:val="bullet"/>
+      <w:lvlText w:val=""/>
+      <w:lvlJc w:val="left"/>
+      <w:pPr>
+        <w:ind w:left="5400" w:hanging="360"/>
+      </w:pPr>
+      <w:rPr>
+        <w:rFonts w:ascii="Symbol" w:hAnsi="Symbol" w:hint="default"/>
+      </w:rPr>
+    </w:lvl>
+    <w:lvl w:ilvl="7" w:tplc="04090003" w:tentative="1">
+      <w:start w:val="1"/>
+      <w:numFmt w:val="bullet"/>
+      <w:lvlText w:val="o"/>
+      <w:lvlJc w:val="left"/>
+      <w:pPr>
+        <w:ind w:left="6120" w:hanging="360"/>
+      </w:pPr>
+      <w:rPr>
+        <w:rFonts w:ascii="Courier New" w:hAnsi="Courier New" w:cs="Courier New" w:hint="default"/>
+      </w:rPr>
+    </w:lvl>
+    <w:lvl w:ilvl="8" w:tplc="04090005" w:tentative="1">
+      <w:start w:val="1"/>
+      <w:numFmt w:val="bullet"/>
+      <w:lvlText w:val=""/>
+      <w:lvlJc w:val="left"/>
+      <w:pPr>
+        <w:ind w:left="6840" w:hanging="360"/>
+      </w:pPr>
+      <w:rPr>
+        <w:rFonts w:ascii="Wingdings" w:hAnsi="Wingdings" w:hint="default"/>
+      </w:rPr>
+    </w:lvl>
+  </w:abstractNum>
+  <w:abstractNum w:abstractNumId="4" w15:restartNumberingAfterBreak="0">
+    <w:nsid w:val="491B554A"/>
+    <w:multiLevelType w:val="hybridMultilevel"/>
+    <w:tmpl w:val="AA6A4E6A"/>
+    <w:lvl w:ilvl="0" w:tplc="8770579E">
+      <w:start w:val="1"/>
+      <w:numFmt w:val="decimal"/>
+      <w:lvlText w:val="%1.)"/>
+      <w:lvlJc w:val="left"/>
+      <w:pPr>
+        <w:ind w:left="1080" w:hanging="360"/>
+      </w:pPr>
+      <w:rPr>
+        <w:rFonts w:hint="default"/>
+      </w:rPr>
+    </w:lvl>
+    <w:lvl w:ilvl="1" w:tplc="04090019" w:tentative="1">
+      <w:start w:val="1"/>
+      <w:numFmt w:val="lowerLetter"/>
+      <w:lvlText w:val="%2."/>
+      <w:lvlJc w:val="left"/>
+      <w:pPr>
+        <w:ind w:left="1800" w:hanging="360"/>
+      </w:pPr>
+    </w:lvl>
+    <w:lvl w:ilvl="2" w:tplc="0409001B" w:tentative="1">
+      <w:start w:val="1"/>
+      <w:numFmt w:val="lowerRoman"/>
+      <w:lvlText w:val="%3."/>
+      <w:lvlJc w:val="right"/>
+      <w:pPr>
+        <w:ind w:left="2520" w:hanging="180"/>
+      </w:pPr>
+    </w:lvl>
+    <w:lvl w:ilvl="3" w:tplc="0409000F" w:tentative="1">
+      <w:start w:val="1"/>
+      <w:numFmt w:val="decimal"/>
+      <w:lvlText w:val="%4."/>
+      <w:lvlJc w:val="left"/>
+      <w:pPr>
+        <w:ind w:left="3240" w:hanging="360"/>
+      </w:pPr>
+    </w:lvl>
+    <w:lvl w:ilvl="4" w:tplc="04090019" w:tentative="1">
+      <w:start w:val="1"/>
+      <w:numFmt w:val="lowerLetter"/>
+      <w:lvlText w:val="%5."/>
+      <w:lvlJc w:val="left"/>
+      <w:pPr>
+        <w:ind w:left="3960" w:hanging="360"/>
+      </w:pPr>
+    </w:lvl>
+    <w:lvl w:ilvl="5" w:tplc="0409001B" w:tentative="1">
+      <w:start w:val="1"/>
+      <w:numFmt w:val="lowerRoman"/>
+      <w:lvlText w:val="%6."/>
+      <w:lvlJc w:val="right"/>
+      <w:pPr>
+        <w:ind w:left="4680" w:hanging="180"/>
+      </w:pPr>
+    </w:lvl>
+    <w:lvl w:ilvl="6" w:tplc="0409000F" w:tentative="1">
+      <w:start w:val="1"/>
+      <w:numFmt w:val="decimal"/>
+      <w:lvlText w:val="%7."/>
+      <w:lvlJc w:val="left"/>
+      <w:pPr>
+        <w:ind w:left="5400" w:hanging="360"/>
+      </w:pPr>
+    </w:lvl>
+    <w:lvl w:ilvl="7" w:tplc="04090019" w:tentative="1">
+      <w:start w:val="1"/>
+      <w:numFmt w:val="lowerLetter"/>
+      <w:lvlText w:val="%8."/>
+      <w:lvlJc w:val="left"/>
+      <w:pPr>
+        <w:ind w:left="6120" w:hanging="360"/>
+      </w:pPr>
+    </w:lvl>
+    <w:lvl w:ilvl="8" w:tplc="0409001B" w:tentative="1">
+      <w:start w:val="1"/>
+      <w:numFmt w:val="lowerRoman"/>
+      <w:lvlText w:val="%9."/>
+      <w:lvlJc w:val="right"/>
+      <w:pPr>
+        <w:ind w:left="6840" w:hanging="180"/>
+      </w:pPr>
+    </w:lvl>
+  </w:abstractNum>
+  <w:abstractNum w:abstractNumId="5" w15:restartNumberingAfterBreak="0">
+    <w:nsid w:val="6AD95EC8"/>
+    <w:multiLevelType w:val="hybridMultilevel"/>
+    <w:tmpl w:val="0AFE246A"/>
+    <w:lvl w:ilvl="0" w:tplc="70CCB45E">
+      <w:start w:val="1"/>
+      <w:numFmt w:val="bullet"/>
+      <w:lvlText w:val="-"/>
+      <w:lvlJc w:val="left"/>
+      <w:pPr>
+        <w:ind w:left="720" w:hanging="360"/>
+      </w:pPr>
+      <w:rPr>
+        <w:rFonts w:ascii="Calibri" w:eastAsiaTheme="minorHAnsi" w:hAnsi="Calibri" w:cs="Calibri" w:hint="default"/>
+      </w:rPr>
+    </w:lvl>
+    <w:lvl w:ilvl="1" w:tplc="04090003" w:tentative="1">
+      <w:start w:val="1"/>
+      <w:numFmt w:val="bullet"/>
+      <w:lvlText w:val="o"/>
+      <w:lvlJc w:val="left"/>
+      <w:pPr>
+        <w:ind w:left="1440" w:hanging="360"/>
+      </w:pPr>
+      <w:rPr>
+        <w:rFonts w:ascii="Courier New" w:hAnsi="Courier New" w:cs="Courier New" w:hint="default"/>
+      </w:rPr>
+    </w:lvl>
+    <w:lvl w:ilvl="2" w:tplc="04090005" w:tentative="1">
+      <w:start w:val="1"/>
+      <w:numFmt w:val="bullet"/>
+      <w:lvlText w:val=""/>
+      <w:lvlJc w:val="left"/>
+      <w:pPr>
+        <w:ind w:left="2160" w:hanging="360"/>
+      </w:pPr>
+      <w:rPr>
+        <w:rFonts w:ascii="Wingdings" w:hAnsi="Wingdings" w:hint="default"/>
+      </w:rPr>
+    </w:lvl>
+    <w:lvl w:ilvl="3" w:tplc="04090001" w:tentative="1">
+      <w:start w:val="1"/>
+      <w:numFmt w:val="bullet"/>
+      <w:lvlText w:val=""/>
+      <w:lvlJc w:val="left"/>
+      <w:pPr>
+        <w:ind w:left="2880" w:hanging="360"/>
+      </w:pPr>
+      <w:rPr>
+        <w:rFonts w:ascii="Symbol" w:hAnsi="Symbol" w:hint="default"/>
+      </w:rPr>
+    </w:lvl>
+    <w:lvl w:ilvl="4" w:tplc="04090003" w:tentative="1">
+      <w:start w:val="1"/>
+      <w:numFmt w:val="bullet"/>
+      <w:lvlText w:val="o"/>
+      <w:lvlJc w:val="left"/>
+      <w:pPr>
+        <w:ind w:left="3600" w:hanging="360"/>
+      </w:pPr>
+      <w:rPr>
+        <w:rFonts w:ascii="Courier New" w:hAnsi="Courier New" w:cs="Courier New" w:hint="default"/>
+      </w:rPr>
+    </w:lvl>
+    <w:lvl w:ilvl="5" w:tplc="04090005" w:tentative="1">
+      <w:start w:val="1"/>
+      <w:numFmt w:val="bullet"/>
+      <w:lvlText w:val=""/>
+      <w:lvlJc w:val="left"/>
+      <w:pPr>
+        <w:ind w:left="4320" w:hanging="360"/>
+      </w:pPr>
+      <w:rPr>
+        <w:rFonts w:ascii="Wingdings" w:hAnsi="Wingdings" w:hint="default"/>
+      </w:rPr>
+    </w:lvl>
+    <w:lvl w:ilvl="6" w:tplc="04090001" w:tentative="1">
+      <w:start w:val="1"/>
+      <w:numFmt w:val="bullet"/>
+      <w:lvlText w:val=""/>
+      <w:lvlJc w:val="left"/>
+      <w:pPr>
+        <w:ind w:left="5040" w:hanging="360"/>
+      </w:pPr>
+      <w:rPr>
+        <w:rFonts w:ascii="Symbol" w:hAnsi="Symbol" w:hint="default"/>
+      </w:rPr>
+    </w:lvl>
+    <w:lvl w:ilvl="7" w:tplc="04090003" w:tentative="1">
+      <w:start w:val="1"/>
+      <w:numFmt w:val="bullet"/>
+      <w:lvlText w:val="o"/>
+      <w:lvlJc w:val="left"/>
+      <w:pPr>
+        <w:ind w:left="5760" w:hanging="360"/>
+      </w:pPr>
+      <w:rPr>
+        <w:rFonts w:ascii="Courier New" w:hAnsi="Courier New" w:cs="Courier New" w:hint="default"/>
+      </w:rPr>
+    </w:lvl>
+    <w:lvl w:ilvl="8" w:tplc="04090005" w:tentative="1">
+      <w:start w:val="1"/>
+      <w:numFmt w:val="bullet"/>
+      <w:lvlText w:val=""/>
+      <w:lvlJc w:val="left"/>
+      <w:pPr>
+        <w:ind w:left="6480" w:hanging="360"/>
+      </w:pPr>
+      <w:rPr>
+        <w:rFonts w:ascii="Wingdings" w:hAnsi="Wingdings" w:hint="default"/>
+      </w:rPr>
+    </w:lvl>
+  </w:abstractNum>
   <w:num w:numId="1">
+    <w:abstractNumId w:val="2"/>
+  </w:num>
+  <w:num w:numId="2">
+    <w:abstractNumId w:val="4"/>
+  </w:num>
+  <w:num w:numId="3">
     <w:abstractNumId w:val="0"/>
+  </w:num>
+  <w:num w:numId="4">
+    <w:abstractNumId w:val="1"/>
+  </w:num>
+  <w:num w:numId="5">
+    <w:abstractNumId w:val="3"/>
+  </w:num>
+  <w:num w:numId="6">
+    <w:abstractNumId w:val="5"/>
   </w:num>
 </w:numbering>
 </file>
 
 <file path=word/styles.xml><?xml version="1.0" encoding="utf-8"?>
-<w:styles xmlns:mc="http://schemas.openxmlformats.org/markup-compatibility/2006" xmlns:r="http://schemas.openxmlformats.org/officeDocument/2006/relationships" xmlns:w="http://schemas.openxmlformats.org/wordprocessingml/2006/main" xmlns:w14="http://schemas.microsoft.com/office/word/2010/wordml" xmlns:w15="http://schemas.microsoft.com/office/word/2012/wordml" xmlns:w16cex="http://schemas.microsoft.com/office/word/2018/wordml/cex" xmlns:w16cid="http://schemas.microsoft.com/office/word/2016/wordml/cid" xmlns:w16="http://schemas.microsoft.com/office/word/2018/wordml" xmlns:w16se="http://schemas.microsoft.com/office/word/2015/wordml/symex" mc:Ignorable="w14 w15 w16se w16cid w16 w16cex">
+<w:styles xmlns:mc="http://schemas.openxmlformats.org/markup-compatibility/2006" xmlns:r="http://schemas.openxmlformats.org/officeDocument/2006/relationships" xmlns:w="http://schemas.openxmlformats.org/wordprocessingml/2006/main" xmlns:w14="http://schemas.microsoft.com/office/word/2010/wordml" xmlns:w15="http://schemas.microsoft.com/office/word/2012/wordml" xmlns:w16cex="http://schemas.microsoft.com/office/word/2018/wordml/cex" xmlns:w16cid="http://schemas.microsoft.com/office/word/2016/wordml/cid" xmlns:w16="http://schemas.microsoft.com/office/word/2018/wordml" xmlns:w16sdtdh="http://schemas.microsoft.com/office/word/2020/wordml/sdtdatahash" xmlns:w16se="http://schemas.microsoft.com/office/word/2015/wordml/symex" mc:Ignorable="w14 w15 w16se w16cid w16 w16cex w16sdtdh">
   <w:docDefaults>
     <w:rPrDefault>
       <w:rPr>

</xml_diff>

<commit_message>
finishing point round logic. program basics almost complete
</commit_message>
<xml_diff>
--- a/Areas to Update.docx
+++ b/Areas to Update.docx
@@ -5,20 +5,36 @@
     <w:p>
       <w:pPr>
         <w:spacing w:line="240" w:lineRule="auto"/>
-      </w:pPr>
-      <w:r>
-        <w:rPr>
+        <w:rPr>
+          <w:rFonts w:ascii="Times New Roman" w:hAnsi="Times New Roman" w:cs="Times New Roman"/>
+          <w:sz w:val="24"/>
+          <w:szCs w:val="24"/>
+        </w:rPr>
+      </w:pPr>
+      <w:r>
+        <w:rPr>
+          <w:rFonts w:ascii="Times New Roman" w:hAnsi="Times New Roman" w:cs="Times New Roman"/>
+          <w:sz w:val="24"/>
+          <w:szCs w:val="24"/>
           <w:highlight w:val="yellow"/>
         </w:rPr>
         <w:t>Organization</w:t>
       </w:r>
       <w:r>
         <w:rPr>
+          <w:rFonts w:ascii="Times New Roman" w:hAnsi="Times New Roman" w:cs="Times New Roman"/>
+          <w:sz w:val="24"/>
+          <w:szCs w:val="24"/>
           <w:highlight w:val="yellow"/>
         </w:rPr>
         <w:t xml:space="preserve"> Strategies:</w:t>
       </w:r>
       <w:r>
+        <w:rPr>
+          <w:rFonts w:ascii="Times New Roman" w:hAnsi="Times New Roman" w:cs="Times New Roman"/>
+          <w:sz w:val="24"/>
+          <w:szCs w:val="24"/>
+        </w:rPr>
         <w:t xml:space="preserve"> </w:t>
       </w:r>
     </w:p>
@@ -30,11 +46,26 @@
           <w:numId w:val="6"/>
         </w:numPr>
         <w:spacing w:line="240" w:lineRule="auto"/>
-      </w:pPr>
-      <w:r>
+        <w:rPr>
+          <w:rFonts w:ascii="Times New Roman" w:hAnsi="Times New Roman" w:cs="Times New Roman"/>
+          <w:sz w:val="24"/>
+          <w:szCs w:val="24"/>
+        </w:rPr>
+      </w:pPr>
+      <w:r>
+        <w:rPr>
+          <w:rFonts w:ascii="Times New Roman" w:hAnsi="Times New Roman" w:cs="Times New Roman"/>
+          <w:sz w:val="24"/>
+          <w:szCs w:val="24"/>
+        </w:rPr>
         <w:t>Start adding dates problems have been fixed or inspected.</w:t>
       </w:r>
       <w:r>
+        <w:rPr>
+          <w:rFonts w:ascii="Times New Roman" w:hAnsi="Times New Roman" w:cs="Times New Roman"/>
+          <w:sz w:val="24"/>
+          <w:szCs w:val="24"/>
+        </w:rPr>
         <w:t xml:space="preserve"> </w:t>
       </w:r>
     </w:p>
@@ -46,11 +77,26 @@
           <w:numId w:val="6"/>
         </w:numPr>
         <w:spacing w:line="240" w:lineRule="auto"/>
-      </w:pPr>
-      <w:r>
+        <w:rPr>
+          <w:rFonts w:ascii="Times New Roman" w:hAnsi="Times New Roman" w:cs="Times New Roman"/>
+          <w:sz w:val="24"/>
+          <w:szCs w:val="24"/>
+        </w:rPr>
+      </w:pPr>
+      <w:r>
+        <w:rPr>
+          <w:rFonts w:ascii="Times New Roman" w:hAnsi="Times New Roman" w:cs="Times New Roman"/>
+          <w:sz w:val="24"/>
+          <w:szCs w:val="24"/>
+        </w:rPr>
         <w:t xml:space="preserve">Add line numbers to where issues are/might be </w:t>
       </w:r>
       <w:r>
+        <w:rPr>
+          <w:rFonts w:ascii="Times New Roman" w:hAnsi="Times New Roman" w:cs="Times New Roman"/>
+          <w:sz w:val="24"/>
+          <w:szCs w:val="24"/>
+        </w:rPr>
         <w:t>the cause of a bug.</w:t>
       </w:r>
     </w:p>
@@ -62,8 +108,18 @@
           <w:numId w:val="6"/>
         </w:numPr>
         <w:spacing w:line="240" w:lineRule="auto"/>
-      </w:pPr>
-      <w:r>
+        <w:rPr>
+          <w:rFonts w:ascii="Times New Roman" w:hAnsi="Times New Roman" w:cs="Times New Roman"/>
+          <w:sz w:val="24"/>
+          <w:szCs w:val="24"/>
+        </w:rPr>
+      </w:pPr>
+      <w:r>
+        <w:rPr>
+          <w:rFonts w:ascii="Times New Roman" w:hAnsi="Times New Roman" w:cs="Times New Roman"/>
+          <w:sz w:val="24"/>
+          <w:szCs w:val="24"/>
+        </w:rPr>
         <w:t>Green means completed.</w:t>
       </w:r>
     </w:p>
@@ -75,14 +131,34 @@
           <w:numId w:val="6"/>
         </w:numPr>
         <w:spacing w:line="240" w:lineRule="auto"/>
-      </w:pPr>
-      <w:r>
+        <w:rPr>
+          <w:rFonts w:ascii="Times New Roman" w:hAnsi="Times New Roman" w:cs="Times New Roman"/>
+          <w:sz w:val="24"/>
+          <w:szCs w:val="24"/>
+        </w:rPr>
+      </w:pPr>
+      <w:r>
+        <w:rPr>
+          <w:rFonts w:ascii="Times New Roman" w:hAnsi="Times New Roman" w:cs="Times New Roman"/>
+          <w:sz w:val="24"/>
+          <w:szCs w:val="24"/>
+        </w:rPr>
         <w:t>Cyan</w:t>
       </w:r>
       <w:r>
+        <w:rPr>
+          <w:rFonts w:ascii="Times New Roman" w:hAnsi="Times New Roman" w:cs="Times New Roman"/>
+          <w:sz w:val="24"/>
+          <w:szCs w:val="24"/>
+        </w:rPr>
         <w:t xml:space="preserve"> means</w:t>
       </w:r>
       <w:r>
+        <w:rPr>
+          <w:rFonts w:ascii="Times New Roman" w:hAnsi="Times New Roman" w:cs="Times New Roman"/>
+          <w:sz w:val="24"/>
+          <w:szCs w:val="24"/>
+        </w:rPr>
         <w:t xml:space="preserve"> currently stable until further testing is done. </w:t>
       </w:r>
     </w:p>
@@ -94,14 +170,34 @@
           <w:numId w:val="3"/>
         </w:numPr>
         <w:spacing w:line="240" w:lineRule="auto"/>
-      </w:pPr>
-      <w:r>
+        <w:rPr>
+          <w:rFonts w:ascii="Times New Roman" w:hAnsi="Times New Roman" w:cs="Times New Roman"/>
+          <w:sz w:val="24"/>
+          <w:szCs w:val="24"/>
+        </w:rPr>
+      </w:pPr>
+      <w:r>
+        <w:rPr>
+          <w:rFonts w:ascii="Times New Roman" w:hAnsi="Times New Roman" w:cs="Times New Roman"/>
+          <w:sz w:val="24"/>
+          <w:szCs w:val="24"/>
+        </w:rPr>
         <w:t>Red means needs updating</w:t>
       </w:r>
       <w:r>
+        <w:rPr>
+          <w:rFonts w:ascii="Times New Roman" w:hAnsi="Times New Roman" w:cs="Times New Roman"/>
+          <w:sz w:val="24"/>
+          <w:szCs w:val="24"/>
+        </w:rPr>
         <w:t xml:space="preserve"> after a few fix implementations have been tried</w:t>
       </w:r>
       <w:r>
+        <w:rPr>
+          <w:rFonts w:ascii="Times New Roman" w:hAnsi="Times New Roman" w:cs="Times New Roman"/>
+          <w:sz w:val="24"/>
+          <w:szCs w:val="24"/>
+        </w:rPr>
         <w:t>.</w:t>
       </w:r>
     </w:p>
@@ -113,29 +209,64 @@
           <w:numId w:val="3"/>
         </w:numPr>
         <w:spacing w:line="240" w:lineRule="auto"/>
-      </w:pPr>
-      <w:r>
+        <w:rPr>
+          <w:rFonts w:ascii="Times New Roman" w:hAnsi="Times New Roman" w:cs="Times New Roman"/>
+          <w:sz w:val="24"/>
+          <w:szCs w:val="24"/>
+        </w:rPr>
+      </w:pPr>
+      <w:r>
+        <w:rPr>
+          <w:rFonts w:ascii="Times New Roman" w:hAnsi="Times New Roman" w:cs="Times New Roman"/>
+          <w:sz w:val="24"/>
+          <w:szCs w:val="24"/>
+        </w:rPr>
         <w:t xml:space="preserve">All organization strategies are subject to change and colors can be swapped to </w:t>
       </w:r>
       <w:r>
+        <w:rPr>
+          <w:rFonts w:ascii="Times New Roman" w:hAnsi="Times New Roman" w:cs="Times New Roman"/>
+          <w:sz w:val="24"/>
+          <w:szCs w:val="24"/>
+        </w:rPr>
         <w:t xml:space="preserve">reflect different meanings. </w:t>
       </w:r>
     </w:p>
     <w:p>
       <w:pPr>
         <w:spacing w:line="240" w:lineRule="auto"/>
-      </w:pPr>
-    </w:p>
-    <w:p>
-      <w:pPr>
-        <w:spacing w:line="240" w:lineRule="auto"/>
-      </w:pPr>
-    </w:p>
-    <w:p>
-      <w:pPr>
-        <w:spacing w:line="240" w:lineRule="auto"/>
-      </w:pPr>
-      <w:r>
+        <w:rPr>
+          <w:rFonts w:ascii="Times New Roman" w:hAnsi="Times New Roman" w:cs="Times New Roman"/>
+          <w:sz w:val="24"/>
+          <w:szCs w:val="24"/>
+        </w:rPr>
+      </w:pPr>
+    </w:p>
+    <w:p>
+      <w:pPr>
+        <w:spacing w:line="240" w:lineRule="auto"/>
+        <w:rPr>
+          <w:rFonts w:ascii="Times New Roman" w:hAnsi="Times New Roman" w:cs="Times New Roman"/>
+          <w:sz w:val="24"/>
+          <w:szCs w:val="24"/>
+        </w:rPr>
+      </w:pPr>
+    </w:p>
+    <w:p>
+      <w:pPr>
+        <w:spacing w:line="240" w:lineRule="auto"/>
+        <w:rPr>
+          <w:rFonts w:ascii="Times New Roman" w:hAnsi="Times New Roman" w:cs="Times New Roman"/>
+          <w:sz w:val="24"/>
+          <w:szCs w:val="24"/>
+        </w:rPr>
+      </w:pPr>
+      <w:r>
+        <w:rPr>
+          <w:rFonts w:ascii="Times New Roman" w:hAnsi="Times New Roman" w:cs="Times New Roman"/>
+          <w:sz w:val="24"/>
+          <w:szCs w:val="24"/>
+        </w:rPr>
         <w:t>Areas to Update:</w:t>
       </w:r>
     </w:p>
@@ -148,23 +279,35 @@
         </w:numPr>
         <w:spacing w:line="240" w:lineRule="auto"/>
         <w:rPr>
-          <w:highlight w:val="darkGreen"/>
-        </w:rPr>
-      </w:pPr>
-      <w:r>
-        <w:rPr>
+          <w:rFonts w:ascii="Times New Roman" w:hAnsi="Times New Roman" w:cs="Times New Roman"/>
+          <w:sz w:val="24"/>
+          <w:szCs w:val="24"/>
+          <w:highlight w:val="darkGreen"/>
+        </w:rPr>
+      </w:pPr>
+      <w:r>
+        <w:rPr>
+          <w:rFonts w:ascii="Times New Roman" w:hAnsi="Times New Roman" w:cs="Times New Roman"/>
+          <w:sz w:val="24"/>
+          <w:szCs w:val="24"/>
           <w:highlight w:val="darkGreen"/>
         </w:rPr>
         <w:t xml:space="preserve">Add user input for point to bet on each roll until </w:t>
       </w:r>
       <w:r>
         <w:rPr>
+          <w:rFonts w:ascii="Times New Roman" w:hAnsi="Times New Roman" w:cs="Times New Roman"/>
+          <w:sz w:val="24"/>
+          <w:szCs w:val="24"/>
           <w:highlight w:val="darkGreen"/>
         </w:rPr>
         <w:t>7</w:t>
       </w:r>
       <w:r>
         <w:rPr>
+          <w:rFonts w:ascii="Times New Roman" w:hAnsi="Times New Roman" w:cs="Times New Roman"/>
+          <w:sz w:val="24"/>
+          <w:szCs w:val="24"/>
           <w:highlight w:val="darkGreen"/>
         </w:rPr>
         <w:t>.</w:t>
@@ -179,11 +322,17 @@
         </w:numPr>
         <w:spacing w:line="240" w:lineRule="auto"/>
         <w:rPr>
-          <w:highlight w:val="darkGreen"/>
-        </w:rPr>
-      </w:pPr>
-      <w:r>
-        <w:rPr>
+          <w:rFonts w:ascii="Times New Roman" w:hAnsi="Times New Roman" w:cs="Times New Roman"/>
+          <w:sz w:val="24"/>
+          <w:szCs w:val="24"/>
+          <w:highlight w:val="darkGreen"/>
+        </w:rPr>
+      </w:pPr>
+      <w:r>
+        <w:rPr>
+          <w:rFonts w:ascii="Times New Roman" w:hAnsi="Times New Roman" w:cs="Times New Roman"/>
+          <w:sz w:val="24"/>
+          <w:szCs w:val="24"/>
           <w:highlight w:val="darkGreen"/>
         </w:rPr>
         <w:t xml:space="preserve">Add user function to </w:t>
@@ -191,6 +340,9 @@
       <w:proofErr w:type="gramStart"/>
       <w:r>
         <w:rPr>
+          <w:rFonts w:ascii="Times New Roman" w:hAnsi="Times New Roman" w:cs="Times New Roman"/>
+          <w:sz w:val="24"/>
+          <w:szCs w:val="24"/>
           <w:highlight w:val="darkGreen"/>
         </w:rPr>
         <w:t>see(</w:t>
@@ -198,18 +350,27 @@
       <w:proofErr w:type="gramEnd"/>
       <w:r>
         <w:rPr>
+          <w:rFonts w:ascii="Times New Roman" w:hAnsi="Times New Roman" w:cs="Times New Roman"/>
+          <w:sz w:val="24"/>
+          <w:szCs w:val="24"/>
           <w:highlight w:val="darkGreen"/>
         </w:rPr>
         <w:t>get</w:t>
       </w:r>
       <w:r>
         <w:rPr>
+          <w:rFonts w:ascii="Times New Roman" w:hAnsi="Times New Roman" w:cs="Times New Roman"/>
+          <w:sz w:val="24"/>
+          <w:szCs w:val="24"/>
           <w:highlight w:val="darkGreen"/>
         </w:rPr>
         <w:t>ter method</w:t>
       </w:r>
       <w:r>
         <w:rPr>
+          <w:rFonts w:ascii="Times New Roman" w:hAnsi="Times New Roman" w:cs="Times New Roman"/>
+          <w:sz w:val="24"/>
+          <w:szCs w:val="24"/>
           <w:highlight w:val="darkGreen"/>
         </w:rPr>
         <w:t>) how much the player’s pot is currently holding.</w:t>
@@ -224,17 +385,26 @@
         </w:numPr>
         <w:spacing w:line="240" w:lineRule="auto"/>
         <w:rPr>
-          <w:highlight w:val="darkGreen"/>
-        </w:rPr>
-      </w:pPr>
-      <w:r>
-        <w:rPr>
+          <w:rFonts w:ascii="Times New Roman" w:hAnsi="Times New Roman" w:cs="Times New Roman"/>
+          <w:sz w:val="24"/>
+          <w:szCs w:val="24"/>
+          <w:highlight w:val="darkGreen"/>
+        </w:rPr>
+      </w:pPr>
+      <w:r>
+        <w:rPr>
+          <w:rFonts w:ascii="Times New Roman" w:hAnsi="Times New Roman" w:cs="Times New Roman"/>
+          <w:sz w:val="24"/>
+          <w:szCs w:val="24"/>
           <w:highlight w:val="darkGreen"/>
         </w:rPr>
         <w:t xml:space="preserve">Either point round or the bet functions need to be </w:t>
       </w:r>
       <w:r>
         <w:rPr>
+          <w:rFonts w:ascii="Times New Roman" w:hAnsi="Times New Roman" w:cs="Times New Roman"/>
+          <w:sz w:val="24"/>
+          <w:szCs w:val="24"/>
           <w:highlight w:val="darkGreen"/>
         </w:rPr>
         <w:t>checked out since there is an issue when making bets in the while function.</w:t>
@@ -244,6 +414,9 @@
       <w:pPr>
         <w:spacing w:line="240" w:lineRule="auto"/>
         <w:rPr>
+          <w:rFonts w:ascii="Times New Roman" w:hAnsi="Times New Roman" w:cs="Times New Roman"/>
+          <w:sz w:val="24"/>
+          <w:szCs w:val="24"/>
           <w:highlight w:val="darkGreen"/>
         </w:rPr>
       </w:pPr>
@@ -257,23 +430,35 @@
         </w:numPr>
         <w:spacing w:line="240" w:lineRule="auto"/>
         <w:rPr>
-          <w:highlight w:val="cyan"/>
-        </w:rPr>
-      </w:pPr>
-      <w:r>
-        <w:rPr>
+          <w:rFonts w:ascii="Times New Roman" w:hAnsi="Times New Roman" w:cs="Times New Roman"/>
+          <w:sz w:val="24"/>
+          <w:szCs w:val="24"/>
+          <w:highlight w:val="cyan"/>
+        </w:rPr>
+      </w:pPr>
+      <w:r>
+        <w:rPr>
+          <w:rFonts w:ascii="Times New Roman" w:hAnsi="Times New Roman" w:cs="Times New Roman"/>
+          <w:sz w:val="24"/>
+          <w:szCs w:val="24"/>
           <w:highlight w:val="cyan"/>
         </w:rPr>
         <w:t xml:space="preserve">5-1-21 - </w:t>
       </w:r>
       <w:r>
         <w:rPr>
+          <w:rFonts w:ascii="Times New Roman" w:hAnsi="Times New Roman" w:cs="Times New Roman"/>
+          <w:sz w:val="24"/>
+          <w:szCs w:val="24"/>
           <w:highlight w:val="cyan"/>
         </w:rPr>
         <w:t>Eliminate conversions from</w:t>
       </w:r>
       <w:r>
         <w:rPr>
+          <w:rFonts w:ascii="Times New Roman" w:hAnsi="Times New Roman" w:cs="Times New Roman"/>
+          <w:sz w:val="24"/>
+          <w:szCs w:val="24"/>
           <w:highlight w:val="cyan"/>
         </w:rPr>
         <w:t xml:space="preserve"> main.rs </w:t>
@@ -282,6 +467,9 @@
       <w:proofErr w:type="gramStart"/>
       <w:r>
         <w:rPr>
+          <w:rFonts w:ascii="Times New Roman" w:hAnsi="Times New Roman" w:cs="Times New Roman"/>
+          <w:sz w:val="24"/>
+          <w:szCs w:val="24"/>
           <w:highlight w:val="cyan"/>
         </w:rPr>
         <w:t>ie</w:t>
@@ -290,18 +478,27 @@
       <w:proofErr w:type="gramEnd"/>
       <w:r>
         <w:rPr>
+          <w:rFonts w:ascii="Times New Roman" w:hAnsi="Times New Roman" w:cs="Times New Roman"/>
+          <w:sz w:val="24"/>
+          <w:szCs w:val="24"/>
           <w:highlight w:val="cyan"/>
         </w:rPr>
         <w:t xml:space="preserve"> the conversion from get pass </w:t>
       </w:r>
       <w:r>
         <w:rPr>
+          <w:rFonts w:ascii="Times New Roman" w:hAnsi="Times New Roman" w:cs="Times New Roman"/>
+          <w:sz w:val="24"/>
+          <w:szCs w:val="24"/>
           <w:highlight w:val="cyan"/>
         </w:rPr>
         <w:sym w:font="Wingdings" w:char="F0E0"/>
       </w:r>
       <w:r>
         <w:rPr>
+          <w:rFonts w:ascii="Times New Roman" w:hAnsi="Times New Roman" w:cs="Times New Roman"/>
+          <w:sz w:val="24"/>
+          <w:szCs w:val="24"/>
           <w:highlight w:val="cyan"/>
         </w:rPr>
         <w:t xml:space="preserve"> </w:t>
@@ -309,6 +506,9 @@
       <w:proofErr w:type="spellStart"/>
       <w:r>
         <w:rPr>
+          <w:rFonts w:ascii="Times New Roman" w:hAnsi="Times New Roman" w:cs="Times New Roman"/>
+          <w:sz w:val="24"/>
+          <w:szCs w:val="24"/>
           <w:highlight w:val="cyan"/>
         </w:rPr>
         <w:t>as_str_pass</w:t>
@@ -316,30 +516,45 @@
       <w:proofErr w:type="spellEnd"/>
       <w:r>
         <w:rPr>
+          <w:rFonts w:ascii="Times New Roman" w:hAnsi="Times New Roman" w:cs="Times New Roman"/>
+          <w:sz w:val="24"/>
+          <w:szCs w:val="24"/>
           <w:highlight w:val="cyan"/>
         </w:rPr>
         <w:t>.</w:t>
       </w:r>
       <w:r>
         <w:rPr>
+          <w:rFonts w:ascii="Times New Roman" w:hAnsi="Times New Roman" w:cs="Times New Roman"/>
+          <w:sz w:val="24"/>
+          <w:szCs w:val="24"/>
           <w:highlight w:val="cyan"/>
         </w:rPr>
         <w:t xml:space="preserve"> </w:t>
       </w:r>
       <w:r>
         <w:rPr>
+          <w:rFonts w:ascii="Times New Roman" w:hAnsi="Times New Roman" w:cs="Times New Roman"/>
+          <w:sz w:val="24"/>
+          <w:szCs w:val="24"/>
           <w:highlight w:val="cyan"/>
         </w:rPr>
         <w:t>Convert all types in player.rs methods.</w:t>
       </w:r>
       <w:r>
         <w:rPr>
+          <w:rFonts w:ascii="Times New Roman" w:hAnsi="Times New Roman" w:cs="Times New Roman"/>
+          <w:sz w:val="24"/>
+          <w:szCs w:val="24"/>
           <w:highlight w:val="cyan"/>
         </w:rPr>
         <w:t xml:space="preserve"> 4 conversion corrections, line </w:t>
       </w:r>
       <w:r>
         <w:rPr>
+          <w:rFonts w:ascii="Times New Roman" w:hAnsi="Times New Roman" w:cs="Times New Roman"/>
+          <w:sz w:val="24"/>
+          <w:szCs w:val="24"/>
           <w:highlight w:val="cyan"/>
         </w:rPr>
         <w:t xml:space="preserve">#s </w:t>
@@ -347,6 +562,9 @@
       <w:proofErr w:type="gramStart"/>
       <w:r>
         <w:rPr>
+          <w:rFonts w:ascii="Times New Roman" w:hAnsi="Times New Roman" w:cs="Times New Roman"/>
+          <w:sz w:val="24"/>
+          <w:szCs w:val="24"/>
           <w:highlight w:val="cyan"/>
         </w:rPr>
         <w:t>are</w:t>
@@ -354,6 +572,9 @@
       <w:proofErr w:type="gramEnd"/>
       <w:r>
         <w:rPr>
+          <w:rFonts w:ascii="Times New Roman" w:hAnsi="Times New Roman" w:cs="Times New Roman"/>
+          <w:sz w:val="24"/>
+          <w:szCs w:val="24"/>
           <w:highlight w:val="cyan"/>
         </w:rPr>
         <w:t>:</w:t>
@@ -368,11 +589,17 @@
         </w:numPr>
         <w:spacing w:line="240" w:lineRule="auto"/>
         <w:rPr>
-          <w:highlight w:val="cyan"/>
-        </w:rPr>
-      </w:pPr>
-      <w:r>
-        <w:rPr>
+          <w:rFonts w:ascii="Times New Roman" w:hAnsi="Times New Roman" w:cs="Times New Roman"/>
+          <w:sz w:val="24"/>
+          <w:szCs w:val="24"/>
+          <w:highlight w:val="cyan"/>
+        </w:rPr>
+      </w:pPr>
+      <w:r>
+        <w:rPr>
+          <w:rFonts w:ascii="Times New Roman" w:hAnsi="Times New Roman" w:cs="Times New Roman"/>
+          <w:sz w:val="24"/>
+          <w:szCs w:val="24"/>
           <w:highlight w:val="cyan"/>
         </w:rPr>
         <w:t>6</w:t>
@@ -387,11 +614,17 @@
         </w:numPr>
         <w:spacing w:line="240" w:lineRule="auto"/>
         <w:rPr>
-          <w:highlight w:val="cyan"/>
-        </w:rPr>
-      </w:pPr>
-      <w:r>
-        <w:rPr>
+          <w:rFonts w:ascii="Times New Roman" w:hAnsi="Times New Roman" w:cs="Times New Roman"/>
+          <w:sz w:val="24"/>
+          <w:szCs w:val="24"/>
+          <w:highlight w:val="cyan"/>
+        </w:rPr>
+      </w:pPr>
+      <w:r>
+        <w:rPr>
+          <w:rFonts w:ascii="Times New Roman" w:hAnsi="Times New Roman" w:cs="Times New Roman"/>
+          <w:sz w:val="24"/>
+          <w:szCs w:val="24"/>
           <w:highlight w:val="cyan"/>
         </w:rPr>
         <w:t>8</w:t>
@@ -406,11 +639,17 @@
         </w:numPr>
         <w:spacing w:line="240" w:lineRule="auto"/>
         <w:rPr>
-          <w:highlight w:val="cyan"/>
-        </w:rPr>
-      </w:pPr>
-      <w:r>
-        <w:rPr>
+          <w:rFonts w:ascii="Times New Roman" w:hAnsi="Times New Roman" w:cs="Times New Roman"/>
+          <w:sz w:val="24"/>
+          <w:szCs w:val="24"/>
+          <w:highlight w:val="cyan"/>
+        </w:rPr>
+      </w:pPr>
+      <w:r>
+        <w:rPr>
+          <w:rFonts w:ascii="Times New Roman" w:hAnsi="Times New Roman" w:cs="Times New Roman"/>
+          <w:sz w:val="24"/>
+          <w:szCs w:val="24"/>
           <w:highlight w:val="cyan"/>
         </w:rPr>
         <w:t>91</w:t>
@@ -425,17 +664,26 @@
         </w:numPr>
         <w:spacing w:line="240" w:lineRule="auto"/>
         <w:rPr>
-          <w:highlight w:val="cyan"/>
-        </w:rPr>
-      </w:pPr>
-      <w:r>
-        <w:rPr>
+          <w:rFonts w:ascii="Times New Roman" w:hAnsi="Times New Roman" w:cs="Times New Roman"/>
+          <w:sz w:val="24"/>
+          <w:szCs w:val="24"/>
+          <w:highlight w:val="cyan"/>
+        </w:rPr>
+      </w:pPr>
+      <w:r>
+        <w:rPr>
+          <w:rFonts w:ascii="Times New Roman" w:hAnsi="Times New Roman" w:cs="Times New Roman"/>
+          <w:sz w:val="24"/>
+          <w:szCs w:val="24"/>
           <w:highlight w:val="cyan"/>
         </w:rPr>
         <w:t>107</w:t>
       </w:r>
       <w:r>
         <w:rPr>
+          <w:rFonts w:ascii="Times New Roman" w:hAnsi="Times New Roman" w:cs="Times New Roman"/>
+          <w:sz w:val="24"/>
+          <w:szCs w:val="24"/>
           <w:highlight w:val="cyan"/>
         </w:rPr>
         <w:t xml:space="preserve"> </w:t>
@@ -446,15 +694,21 @@
         <w:pStyle w:val="ListParagraph"/>
         <w:spacing w:line="240" w:lineRule="auto"/>
         <w:rPr>
-          <w:highlight w:val="darkGreen"/>
-        </w:rPr>
-      </w:pPr>
-    </w:p>
-    <w:p>
-      <w:pPr>
-        <w:pStyle w:val="ListParagraph"/>
-        <w:spacing w:line="240" w:lineRule="auto"/>
-        <w:rPr>
+          <w:rFonts w:ascii="Times New Roman" w:hAnsi="Times New Roman" w:cs="Times New Roman"/>
+          <w:sz w:val="24"/>
+          <w:szCs w:val="24"/>
+          <w:highlight w:val="darkGreen"/>
+        </w:rPr>
+      </w:pPr>
+    </w:p>
+    <w:p>
+      <w:pPr>
+        <w:pStyle w:val="ListParagraph"/>
+        <w:spacing w:line="240" w:lineRule="auto"/>
+        <w:rPr>
+          <w:rFonts w:ascii="Times New Roman" w:hAnsi="Times New Roman" w:cs="Times New Roman"/>
+          <w:sz w:val="24"/>
+          <w:szCs w:val="24"/>
           <w:highlight w:val="darkGreen"/>
         </w:rPr>
       </w:pPr>
@@ -467,8 +721,18 @@
           <w:numId w:val="1"/>
         </w:numPr>
         <w:spacing w:line="240" w:lineRule="auto"/>
-      </w:pPr>
-      <w:r>
+        <w:rPr>
+          <w:rFonts w:ascii="Times New Roman" w:hAnsi="Times New Roman" w:cs="Times New Roman"/>
+          <w:sz w:val="24"/>
+          <w:szCs w:val="24"/>
+        </w:rPr>
+      </w:pPr>
+      <w:r>
+        <w:rPr>
+          <w:rFonts w:ascii="Times New Roman" w:hAnsi="Times New Roman" w:cs="Times New Roman"/>
+          <w:sz w:val="24"/>
+          <w:szCs w:val="24"/>
+        </w:rPr>
         <w:t>Add odds and use them for payouts based on user bets.</w:t>
       </w:r>
     </w:p>
@@ -481,11 +745,17 @@
         </w:numPr>
         <w:spacing w:line="240" w:lineRule="auto"/>
         <w:rPr>
-          <w:highlight w:val="darkGreen"/>
-        </w:rPr>
-      </w:pPr>
-      <w:r>
-        <w:rPr>
+          <w:rFonts w:ascii="Times New Roman" w:hAnsi="Times New Roman" w:cs="Times New Roman"/>
+          <w:sz w:val="24"/>
+          <w:szCs w:val="24"/>
+          <w:highlight w:val="darkGreen"/>
+        </w:rPr>
+      </w:pPr>
+      <w:r>
+        <w:rPr>
+          <w:rFonts w:ascii="Times New Roman" w:hAnsi="Times New Roman" w:cs="Times New Roman"/>
+          <w:sz w:val="24"/>
+          <w:szCs w:val="24"/>
           <w:highlight w:val="darkGreen"/>
         </w:rPr>
         <w:t xml:space="preserve">Add multiple users. </w:t>
@@ -500,17 +770,26 @@
         </w:numPr>
         <w:spacing w:line="240" w:lineRule="auto"/>
         <w:rPr>
-          <w:highlight w:val="cyan"/>
-        </w:rPr>
-      </w:pPr>
-      <w:r>
-        <w:rPr>
+          <w:rFonts w:ascii="Times New Roman" w:hAnsi="Times New Roman" w:cs="Times New Roman"/>
+          <w:sz w:val="24"/>
+          <w:szCs w:val="24"/>
+          <w:highlight w:val="cyan"/>
+        </w:rPr>
+      </w:pPr>
+      <w:r>
+        <w:rPr>
+          <w:rFonts w:ascii="Times New Roman" w:hAnsi="Times New Roman" w:cs="Times New Roman"/>
+          <w:sz w:val="24"/>
+          <w:szCs w:val="24"/>
           <w:highlight w:val="cyan"/>
         </w:rPr>
         <w:t xml:space="preserve">5-1-21 - </w:t>
       </w:r>
       <w:r>
         <w:rPr>
+          <w:rFonts w:ascii="Times New Roman" w:hAnsi="Times New Roman" w:cs="Times New Roman"/>
+          <w:sz w:val="24"/>
+          <w:szCs w:val="24"/>
           <w:highlight w:val="cyan"/>
         </w:rPr>
         <w:t>Take Multiple bets</w:t>
@@ -524,20 +803,50 @@
           <w:numId w:val="4"/>
         </w:numPr>
         <w:spacing w:line="240" w:lineRule="auto"/>
-      </w:pPr>
-      <w:r>
+        <w:rPr>
+          <w:rFonts w:ascii="Times New Roman" w:hAnsi="Times New Roman" w:cs="Times New Roman"/>
+          <w:sz w:val="24"/>
+          <w:szCs w:val="24"/>
+        </w:rPr>
+      </w:pPr>
+      <w:r>
+        <w:rPr>
+          <w:rFonts w:ascii="Times New Roman" w:hAnsi="Times New Roman" w:cs="Times New Roman"/>
+          <w:sz w:val="24"/>
+          <w:szCs w:val="24"/>
+        </w:rPr>
         <w:t>This works for initial pass bets</w:t>
       </w:r>
       <w:r>
+        <w:rPr>
+          <w:rFonts w:ascii="Times New Roman" w:hAnsi="Times New Roman" w:cs="Times New Roman"/>
+          <w:sz w:val="24"/>
+          <w:szCs w:val="24"/>
+        </w:rPr>
         <w:t xml:space="preserve"> in pass round function</w:t>
       </w:r>
       <w:r>
+        <w:rPr>
+          <w:rFonts w:ascii="Times New Roman" w:hAnsi="Times New Roman" w:cs="Times New Roman"/>
+          <w:sz w:val="24"/>
+          <w:szCs w:val="24"/>
+        </w:rPr>
         <w:t xml:space="preserve">. In points round this has to be </w:t>
       </w:r>
       <w:r>
+        <w:rPr>
+          <w:rFonts w:ascii="Times New Roman" w:hAnsi="Times New Roman" w:cs="Times New Roman"/>
+          <w:sz w:val="24"/>
+          <w:szCs w:val="24"/>
+        </w:rPr>
         <w:t>tried</w:t>
       </w:r>
       <w:r>
+        <w:rPr>
+          <w:rFonts w:ascii="Times New Roman" w:hAnsi="Times New Roman" w:cs="Times New Roman"/>
+          <w:sz w:val="24"/>
+          <w:szCs w:val="24"/>
+        </w:rPr>
         <w:t xml:space="preserve"> and tested</w:t>
       </w:r>
     </w:p>
@@ -550,17 +859,26 @@
         </w:numPr>
         <w:spacing w:line="240" w:lineRule="auto"/>
         <w:rPr>
-          <w:highlight w:val="darkGreen"/>
-        </w:rPr>
-      </w:pPr>
-      <w:r>
-        <w:rPr>
+          <w:rFonts w:ascii="Times New Roman" w:hAnsi="Times New Roman" w:cs="Times New Roman"/>
+          <w:sz w:val="24"/>
+          <w:szCs w:val="24"/>
+          <w:highlight w:val="darkGreen"/>
+        </w:rPr>
+      </w:pPr>
+      <w:r>
+        <w:rPr>
+          <w:rFonts w:ascii="Times New Roman" w:hAnsi="Times New Roman" w:cs="Times New Roman"/>
+          <w:sz w:val="24"/>
+          <w:szCs w:val="24"/>
           <w:highlight w:val="darkGreen"/>
         </w:rPr>
         <w:t>Multiple players can make bets</w:t>
       </w:r>
       <w:r>
         <w:rPr>
+          <w:rFonts w:ascii="Times New Roman" w:hAnsi="Times New Roman" w:cs="Times New Roman"/>
+          <w:sz w:val="24"/>
+          <w:szCs w:val="24"/>
           <w:highlight w:val="darkGreen"/>
         </w:rPr>
         <w:t xml:space="preserve"> and pot increase/decrease for each player works correctly. </w:t>
@@ -574,8 +892,18 @@
           <w:numId w:val="1"/>
         </w:numPr>
         <w:spacing w:line="240" w:lineRule="auto"/>
-      </w:pPr>
-      <w:r>
+        <w:rPr>
+          <w:rFonts w:ascii="Times New Roman" w:hAnsi="Times New Roman" w:cs="Times New Roman"/>
+          <w:sz w:val="24"/>
+          <w:szCs w:val="24"/>
+        </w:rPr>
+      </w:pPr>
+      <w:r>
+        <w:rPr>
+          <w:rFonts w:ascii="Times New Roman" w:hAnsi="Times New Roman" w:cs="Times New Roman"/>
+          <w:sz w:val="24"/>
+          <w:szCs w:val="24"/>
+        </w:rPr>
         <w:t>Control game through separate module</w:t>
       </w:r>
     </w:p>
@@ -587,23 +915,51 @@
           <w:numId w:val="1"/>
         </w:numPr>
         <w:spacing w:line="240" w:lineRule="auto"/>
-      </w:pPr>
-      <w:r>
+        <w:rPr>
+          <w:rFonts w:ascii="Times New Roman" w:hAnsi="Times New Roman" w:cs="Times New Roman"/>
+          <w:sz w:val="24"/>
+          <w:szCs w:val="24"/>
+        </w:rPr>
+      </w:pPr>
+      <w:r>
+        <w:rPr>
+          <w:rFonts w:ascii="Times New Roman" w:hAnsi="Times New Roman" w:cs="Times New Roman"/>
+          <w:sz w:val="24"/>
+          <w:szCs w:val="24"/>
+        </w:rPr>
         <w:t xml:space="preserve">When playing against another person on their computer the two ports can connect. Once </w:t>
       </w:r>
       <w:r>
         <w:rPr>
+          <w:rFonts w:ascii="Times New Roman" w:hAnsi="Times New Roman" w:cs="Times New Roman"/>
+          <w:sz w:val="24"/>
+          <w:szCs w:val="24"/>
           <w:highlight w:val="red"/>
         </w:rPr>
         <w:t>SAFE CONNECTION</w:t>
       </w:r>
       <w:r>
+        <w:rPr>
+          <w:rFonts w:ascii="Times New Roman" w:hAnsi="Times New Roman" w:cs="Times New Roman"/>
+          <w:sz w:val="24"/>
+          <w:szCs w:val="24"/>
+        </w:rPr>
         <w:t xml:space="preserve"> is established the two players can “play at a table”</w:t>
       </w:r>
       <w:r>
+        <w:rPr>
+          <w:rFonts w:ascii="Times New Roman" w:hAnsi="Times New Roman" w:cs="Times New Roman"/>
+          <w:sz w:val="24"/>
+          <w:szCs w:val="24"/>
+        </w:rPr>
         <w:t xml:space="preserve"> </w:t>
       </w:r>
       <w:r>
+        <w:rPr>
+          <w:rFonts w:ascii="Times New Roman" w:hAnsi="Times New Roman" w:cs="Times New Roman"/>
+          <w:sz w:val="24"/>
+          <w:szCs w:val="24"/>
+        </w:rPr>
         <w:t>(virtual table) (which could be a thread)?</w:t>
       </w:r>
     </w:p>
@@ -615,14 +971,34 @@
           <w:numId w:val="1"/>
         </w:numPr>
         <w:spacing w:line="240" w:lineRule="auto"/>
-      </w:pPr>
-      <w:r>
+        <w:rPr>
+          <w:rFonts w:ascii="Times New Roman" w:hAnsi="Times New Roman" w:cs="Times New Roman"/>
+          <w:sz w:val="24"/>
+          <w:szCs w:val="24"/>
+        </w:rPr>
+      </w:pPr>
+      <w:r>
+        <w:rPr>
+          <w:rFonts w:ascii="Times New Roman" w:hAnsi="Times New Roman" w:cs="Times New Roman"/>
+          <w:sz w:val="24"/>
+          <w:szCs w:val="24"/>
+        </w:rPr>
         <w:t xml:space="preserve">Bug when roll is 7 in point round you still have to bet. </w:t>
       </w:r>
       <w:r>
+        <w:rPr>
+          <w:rFonts w:ascii="Times New Roman" w:hAnsi="Times New Roman" w:cs="Times New Roman"/>
+          <w:sz w:val="24"/>
+          <w:szCs w:val="24"/>
+        </w:rPr>
         <w:t>Round should end. Double to check to make sure print statements happen to be in wrong place.</w:t>
       </w:r>
       <w:r>
+        <w:rPr>
+          <w:rFonts w:ascii="Times New Roman" w:hAnsi="Times New Roman" w:cs="Times New Roman"/>
+          <w:sz w:val="24"/>
+          <w:szCs w:val="24"/>
+        </w:rPr>
         <w:t xml:space="preserve"> </w:t>
       </w:r>
     </w:p>
@@ -634,11 +1010,29 @@
           <w:numId w:val="1"/>
         </w:numPr>
         <w:spacing w:line="240" w:lineRule="auto"/>
-      </w:pPr>
-      <w:r>
+        <w:rPr>
+          <w:rFonts w:ascii="Times New Roman" w:hAnsi="Times New Roman" w:cs="Times New Roman"/>
+          <w:sz w:val="24"/>
+          <w:szCs w:val="24"/>
+          <w:highlight w:val="darkGreen"/>
+        </w:rPr>
+      </w:pPr>
+      <w:r>
+        <w:rPr>
+          <w:rFonts w:ascii="Times New Roman" w:hAnsi="Times New Roman" w:cs="Times New Roman"/>
+          <w:sz w:val="24"/>
+          <w:szCs w:val="24"/>
+          <w:highlight w:val="darkGreen"/>
+        </w:rPr>
         <w:t xml:space="preserve">Should pass bets be made </w:t>
       </w:r>
       <w:r>
+        <w:rPr>
+          <w:rFonts w:ascii="Times New Roman" w:hAnsi="Times New Roman" w:cs="Times New Roman"/>
+          <w:sz w:val="24"/>
+          <w:szCs w:val="24"/>
+          <w:highlight w:val="darkGreen"/>
+        </w:rPr>
         <w:t>a property of player struct?</w:t>
       </w:r>
     </w:p>
@@ -650,37 +1044,103 @@
           <w:numId w:val="4"/>
         </w:numPr>
         <w:spacing w:line="240" w:lineRule="auto"/>
-      </w:pPr>
-      <w:r>
+        <w:rPr>
+          <w:rFonts w:ascii="Times New Roman" w:hAnsi="Times New Roman" w:cs="Times New Roman"/>
+          <w:sz w:val="24"/>
+          <w:szCs w:val="24"/>
+          <w:highlight w:val="darkGreen"/>
+        </w:rPr>
+      </w:pPr>
+      <w:r>
+        <w:rPr>
+          <w:rFonts w:ascii="Times New Roman" w:hAnsi="Times New Roman" w:cs="Times New Roman"/>
+          <w:sz w:val="24"/>
+          <w:szCs w:val="24"/>
+          <w:highlight w:val="darkGreen"/>
+        </w:rPr>
         <w:t xml:space="preserve">This </w:t>
       </w:r>
       <w:r>
+        <w:rPr>
+          <w:rFonts w:ascii="Times New Roman" w:hAnsi="Times New Roman" w:cs="Times New Roman"/>
+          <w:sz w:val="24"/>
+          <w:szCs w:val="24"/>
+          <w:highlight w:val="darkGreen"/>
+        </w:rPr>
         <w:t xml:space="preserve">update to player </w:t>
       </w:r>
       <w:proofErr w:type="gramStart"/>
       <w:r>
+        <w:rPr>
+          <w:rFonts w:ascii="Times New Roman" w:hAnsi="Times New Roman" w:cs="Times New Roman"/>
+          <w:sz w:val="24"/>
+          <w:szCs w:val="24"/>
+          <w:highlight w:val="darkGreen"/>
+        </w:rPr>
         <w:t>struct</w:t>
       </w:r>
       <w:proofErr w:type="gramEnd"/>
       <w:r>
+        <w:rPr>
+          <w:rFonts w:ascii="Times New Roman" w:hAnsi="Times New Roman" w:cs="Times New Roman"/>
+          <w:sz w:val="24"/>
+          <w:szCs w:val="24"/>
+          <w:highlight w:val="darkGreen"/>
+        </w:rPr>
         <w:t xml:space="preserve"> </w:t>
       </w:r>
       <w:r>
+        <w:rPr>
+          <w:rFonts w:ascii="Times New Roman" w:hAnsi="Times New Roman" w:cs="Times New Roman"/>
+          <w:sz w:val="24"/>
+          <w:szCs w:val="24"/>
+          <w:highlight w:val="darkGreen"/>
+        </w:rPr>
         <w:t xml:space="preserve">has </w:t>
       </w:r>
       <w:r>
+        <w:rPr>
+          <w:rFonts w:ascii="Times New Roman" w:hAnsi="Times New Roman" w:cs="Times New Roman"/>
+          <w:sz w:val="24"/>
+          <w:szCs w:val="24"/>
+          <w:highlight w:val="darkGreen"/>
+        </w:rPr>
         <w:t xml:space="preserve">been </w:t>
       </w:r>
       <w:r>
+        <w:rPr>
+          <w:rFonts w:ascii="Times New Roman" w:hAnsi="Times New Roman" w:cs="Times New Roman"/>
+          <w:sz w:val="24"/>
+          <w:szCs w:val="24"/>
+          <w:highlight w:val="darkGreen"/>
+        </w:rPr>
         <w:t>implemented</w:t>
       </w:r>
       <w:r>
+        <w:rPr>
+          <w:rFonts w:ascii="Times New Roman" w:hAnsi="Times New Roman" w:cs="Times New Roman"/>
+          <w:sz w:val="24"/>
+          <w:szCs w:val="24"/>
+          <w:highlight w:val="darkGreen"/>
+        </w:rPr>
         <w:t xml:space="preserve"> to hold pass bet property -</w:t>
       </w:r>
       <w:r>
+        <w:rPr>
+          <w:rFonts w:ascii="Times New Roman" w:hAnsi="Times New Roman" w:cs="Times New Roman"/>
+          <w:sz w:val="24"/>
+          <w:szCs w:val="24"/>
+          <w:highlight w:val="darkGreen"/>
+        </w:rPr>
         <w:t xml:space="preserve"> </w:t>
       </w:r>
       <w:r>
+        <w:rPr>
+          <w:rFonts w:ascii="Times New Roman" w:hAnsi="Times New Roman" w:cs="Times New Roman"/>
+          <w:sz w:val="24"/>
+          <w:szCs w:val="24"/>
+          <w:highlight w:val="darkGreen"/>
+        </w:rPr>
         <w:t>5/1/21.</w:t>
       </w:r>
     </w:p>
@@ -692,11 +1152,29 @@
           <w:numId w:val="1"/>
         </w:numPr>
         <w:spacing w:line="240" w:lineRule="auto"/>
-      </w:pPr>
-      <w:r>
+        <w:rPr>
+          <w:rFonts w:ascii="Times New Roman" w:hAnsi="Times New Roman" w:cs="Times New Roman"/>
+          <w:sz w:val="24"/>
+          <w:szCs w:val="24"/>
+          <w:highlight w:val="cyan"/>
+        </w:rPr>
+      </w:pPr>
+      <w:r>
+        <w:rPr>
+          <w:rFonts w:ascii="Times New Roman" w:hAnsi="Times New Roman" w:cs="Times New Roman"/>
+          <w:sz w:val="24"/>
+          <w:szCs w:val="24"/>
+          <w:highlight w:val="cyan"/>
+        </w:rPr>
         <w:t xml:space="preserve">At some point </w:t>
       </w:r>
       <w:r>
+        <w:rPr>
+          <w:rFonts w:ascii="Times New Roman" w:hAnsi="Times New Roman" w:cs="Times New Roman"/>
+          <w:sz w:val="24"/>
+          <w:szCs w:val="24"/>
+          <w:highlight w:val="cyan"/>
+        </w:rPr>
         <w:t>players info should be stored in a json/excel file.</w:t>
       </w:r>
     </w:p>
@@ -709,29 +1187,44 @@
         </w:numPr>
         <w:spacing w:line="240" w:lineRule="auto"/>
         <w:rPr>
-          <w:highlight w:val="darkGreen"/>
-        </w:rPr>
-      </w:pPr>
-      <w:r>
-        <w:rPr>
+          <w:rFonts w:ascii="Times New Roman" w:hAnsi="Times New Roman" w:cs="Times New Roman"/>
+          <w:sz w:val="24"/>
+          <w:szCs w:val="24"/>
+          <w:highlight w:val="darkGreen"/>
+        </w:rPr>
+      </w:pPr>
+      <w:r>
+        <w:rPr>
+          <w:rFonts w:ascii="Times New Roman" w:hAnsi="Times New Roman" w:cs="Times New Roman"/>
+          <w:sz w:val="24"/>
+          <w:szCs w:val="24"/>
           <w:highlight w:val="darkGreen"/>
         </w:rPr>
         <w:t xml:space="preserve">5-1-21 - </w:t>
       </w:r>
       <w:r>
         <w:rPr>
+          <w:rFonts w:ascii="Times New Roman" w:hAnsi="Times New Roman" w:cs="Times New Roman"/>
+          <w:sz w:val="24"/>
+          <w:szCs w:val="24"/>
           <w:highlight w:val="darkGreen"/>
         </w:rPr>
         <w:t xml:space="preserve">Running into </w:t>
       </w:r>
       <w:r>
         <w:rPr>
+          <w:rFonts w:ascii="Times New Roman" w:hAnsi="Times New Roman" w:cs="Times New Roman"/>
+          <w:sz w:val="24"/>
+          <w:szCs w:val="24"/>
           <w:highlight w:val="darkGreen"/>
         </w:rPr>
         <w:t>move value error. Try and make a reference to that variable in the for loop?</w:t>
       </w:r>
       <w:r>
         <w:rPr>
+          <w:rFonts w:ascii="Times New Roman" w:hAnsi="Times New Roman" w:cs="Times New Roman"/>
+          <w:sz w:val="24"/>
+          <w:szCs w:val="24"/>
           <w:highlight w:val="darkGreen"/>
         </w:rPr>
         <w:t xml:space="preserve"> </w:t>
@@ -746,13 +1239,20 @@
         </w:numPr>
         <w:spacing w:line="240" w:lineRule="auto"/>
         <w:rPr>
-          <w:highlight w:val="darkGreen"/>
-        </w:rPr>
-      </w:pPr>
-      <w:r>
-        <w:rPr>
-          <w:highlight w:val="darkGreen"/>
-        </w:rPr>
+          <w:rFonts w:ascii="Times New Roman" w:hAnsi="Times New Roman" w:cs="Times New Roman"/>
+          <w:sz w:val="24"/>
+          <w:szCs w:val="24"/>
+          <w:highlight w:val="darkGreen"/>
+        </w:rPr>
+      </w:pPr>
+      <w:r>
+        <w:rPr>
+          <w:rFonts w:ascii="Times New Roman" w:hAnsi="Times New Roman" w:cs="Times New Roman"/>
+          <w:sz w:val="24"/>
+          <w:szCs w:val="24"/>
+          <w:highlight w:val="darkGreen"/>
+        </w:rPr>
+        <w:lastRenderedPageBreak/>
         <w:t>Reference copy used outside loop didn’t work.</w:t>
       </w:r>
     </w:p>
@@ -765,19 +1265,45 @@
         </w:numPr>
         <w:spacing w:line="240" w:lineRule="auto"/>
         <w:rPr>
-          <w:highlight w:val="cyan"/>
-        </w:rPr>
-      </w:pPr>
-      <w:r>
-        <w:rPr>
-          <w:highlight w:val="cyan"/>
-        </w:rPr>
-        <w:lastRenderedPageBreak/>
-        <w:t xml:space="preserve">This error has been temporarily fixed until further notice. </w:t>
+          <w:rFonts w:ascii="Times New Roman" w:hAnsi="Times New Roman" w:cs="Times New Roman"/>
+          <w:sz w:val="24"/>
+          <w:szCs w:val="24"/>
+          <w:highlight w:val="cyan"/>
+        </w:rPr>
+      </w:pPr>
+      <w:r>
+        <w:rPr>
+          <w:rFonts w:ascii="Times New Roman" w:hAnsi="Times New Roman" w:cs="Times New Roman"/>
+          <w:sz w:val="24"/>
+          <w:szCs w:val="24"/>
+          <w:highlight w:val="cyan"/>
+        </w:rPr>
+        <w:t xml:space="preserve">This error has been temporarily fixed until further </w:t>
+      </w:r>
+      <w:r>
+        <w:rPr>
+          <w:rFonts w:ascii="Times New Roman" w:hAnsi="Times New Roman" w:cs="Times New Roman"/>
+          <w:sz w:val="24"/>
+          <w:szCs w:val="24"/>
+          <w:highlight w:val="cyan"/>
+        </w:rPr>
+        <w:t>inspection</w:t>
+      </w:r>
+      <w:r>
+        <w:rPr>
+          <w:rFonts w:ascii="Times New Roman" w:hAnsi="Times New Roman" w:cs="Times New Roman"/>
+          <w:sz w:val="24"/>
+          <w:szCs w:val="24"/>
+          <w:highlight w:val="cyan"/>
+        </w:rPr>
+        <w:t xml:space="preserve">. </w:t>
       </w:r>
       <w:proofErr w:type="gramStart"/>
       <w:r>
         <w:rPr>
+          <w:rFonts w:ascii="Times New Roman" w:hAnsi="Times New Roman" w:cs="Times New Roman"/>
+          <w:sz w:val="24"/>
+          <w:szCs w:val="24"/>
           <w:highlight w:val="cyan"/>
         </w:rPr>
         <w:t>Used .copy</w:t>
@@ -785,56 +1311,151 @@
       <w:proofErr w:type="gramEnd"/>
       <w:r>
         <w:rPr>
+          <w:rFonts w:ascii="Times New Roman" w:hAnsi="Times New Roman" w:cs="Times New Roman"/>
+          <w:sz w:val="24"/>
+          <w:szCs w:val="24"/>
           <w:highlight w:val="cyan"/>
         </w:rPr>
         <w:t xml:space="preserve">() method and the results </w:t>
       </w:r>
       <w:r>
         <w:rPr>
-          <w:highlight w:val="cyan"/>
-        </w:rPr>
-        <w:t>have not effected the intended output.</w:t>
-      </w:r>
-      <w:r>
-        <w:rPr>
-          <w:highlight w:val="cyan"/>
-        </w:rPr>
-        <w:t xml:space="preserve"> Further test this to</w:t>
-      </w:r>
-      <w:r>
-        <w:rPr>
-          <w:highlight w:val="cyan"/>
-        </w:rPr>
-        <w:t xml:space="preserve"> wrinkle out any unknown bugs</w:t>
-      </w:r>
-      <w:r>
-        <w:rPr>
+          <w:rFonts w:ascii="Times New Roman" w:hAnsi="Times New Roman" w:cs="Times New Roman"/>
+          <w:sz w:val="24"/>
+          <w:szCs w:val="24"/>
+          <w:highlight w:val="cyan"/>
+        </w:rPr>
+        <w:t>have not effected the intended output. Further test this to</w:t>
+      </w:r>
+      <w:r>
+        <w:rPr>
+          <w:rFonts w:ascii="Times New Roman" w:hAnsi="Times New Roman" w:cs="Times New Roman"/>
+          <w:sz w:val="24"/>
+          <w:szCs w:val="24"/>
+          <w:highlight w:val="cyan"/>
+        </w:rPr>
+        <w:t xml:space="preserve"> </w:t>
+      </w:r>
+      <w:r>
+        <w:rPr>
+          <w:rFonts w:ascii="Times New Roman" w:hAnsi="Times New Roman" w:cs="Times New Roman"/>
+          <w:sz w:val="24"/>
+          <w:szCs w:val="24"/>
+          <w:highlight w:val="cyan"/>
+        </w:rPr>
+        <w:t>be sure there are no more bugs</w:t>
+      </w:r>
+      <w:r>
+        <w:rPr>
+          <w:rFonts w:ascii="Times New Roman" w:hAnsi="Times New Roman" w:cs="Times New Roman"/>
+          <w:sz w:val="24"/>
+          <w:szCs w:val="24"/>
           <w:highlight w:val="cyan"/>
         </w:rPr>
         <w:t xml:space="preserve"> -</w:t>
       </w:r>
       <w:r>
         <w:rPr>
+          <w:rFonts w:ascii="Times New Roman" w:hAnsi="Times New Roman" w:cs="Times New Roman"/>
+          <w:sz w:val="24"/>
+          <w:szCs w:val="24"/>
           <w:highlight w:val="cyan"/>
         </w:rPr>
         <w:t xml:space="preserve"> </w:t>
       </w:r>
       <w:r>
         <w:rPr>
+          <w:rFonts w:ascii="Times New Roman" w:hAnsi="Times New Roman" w:cs="Times New Roman"/>
+          <w:sz w:val="24"/>
+          <w:szCs w:val="24"/>
           <w:highlight w:val="cyan"/>
         </w:rPr>
         <w:t>5-2-21.</w:t>
       </w:r>
-    </w:p>
-    <w:p>
-      <w:pPr>
-        <w:spacing w:line="240" w:lineRule="auto"/>
-      </w:pPr>
-    </w:p>
-    <w:p>
-      <w:pPr>
-        <w:pStyle w:val="ListParagraph"/>
-        <w:spacing w:line="240" w:lineRule="auto"/>
+      <w:r>
+        <w:rPr>
+          <w:rFonts w:ascii="Times New Roman" w:hAnsi="Times New Roman" w:cs="Times New Roman"/>
+          <w:sz w:val="24"/>
+          <w:szCs w:val="24"/>
+          <w:highlight w:val="cyan"/>
+        </w:rPr>
+        <w:t xml:space="preserve"> Line 80 – pass_round function.</w:t>
+      </w:r>
+    </w:p>
+    <w:p>
+      <w:pPr>
+        <w:spacing w:line="240" w:lineRule="auto"/>
+        <w:rPr>
+          <w:rFonts w:ascii="Times New Roman" w:hAnsi="Times New Roman" w:cs="Times New Roman"/>
+          <w:sz w:val="24"/>
+          <w:szCs w:val="24"/>
+          <w:highlight w:val="cyan"/>
+        </w:rPr>
+      </w:pPr>
+    </w:p>
+    <w:p>
+      <w:pPr>
+        <w:pStyle w:val="ListParagraph"/>
+        <w:numPr>
+          <w:ilvl w:val="0"/>
+          <w:numId w:val="1"/>
+        </w:numPr>
+        <w:spacing w:line="240" w:lineRule="auto"/>
+        <w:rPr>
+          <w:rFonts w:ascii="Times New Roman" w:hAnsi="Times New Roman" w:cs="Times New Roman"/>
+          <w:sz w:val="24"/>
+          <w:szCs w:val="24"/>
+        </w:rPr>
+      </w:pPr>
+      <w:r>
+        <w:rPr>
+          <w:rFonts w:ascii="Times New Roman" w:hAnsi="Times New Roman" w:cs="Times New Roman"/>
+          <w:sz w:val="24"/>
+          <w:szCs w:val="24"/>
+        </w:rPr>
+        <w:t>Best way to set up point round? Options:</w:t>
+      </w:r>
+    </w:p>
+    <w:p>
+      <w:pPr>
+        <w:pStyle w:val="ListParagraph"/>
+        <w:numPr>
+          <w:ilvl w:val="0"/>
+          <w:numId w:val="4"/>
+        </w:numPr>
+        <w:spacing w:line="240" w:lineRule="auto"/>
+        <w:rPr>
+          <w:rFonts w:ascii="Times New Roman" w:hAnsi="Times New Roman" w:cs="Times New Roman"/>
+          <w:sz w:val="24"/>
+          <w:szCs w:val="24"/>
+        </w:rPr>
+      </w:pPr>
+      <w:r>
+        <w:rPr>
+          <w:rFonts w:ascii="Times New Roman" w:hAnsi="Times New Roman" w:cs="Times New Roman"/>
+          <w:sz w:val="24"/>
+          <w:szCs w:val="24"/>
+        </w:rPr>
+        <w:t>Take user input</w:t>
+      </w:r>
+      <w:r>
+        <w:rPr>
+          <w:rFonts w:ascii="Times New Roman" w:hAnsi="Times New Roman" w:cs="Times New Roman"/>
+          <w:sz w:val="24"/>
+          <w:szCs w:val="24"/>
+        </w:rPr>
+        <w:t xml:space="preserve"> in point round?</w:t>
+      </w:r>
+    </w:p>
+    <w:p>
+      <w:pPr>
+        <w:pStyle w:val="ListParagraph"/>
+        <w:spacing w:line="240" w:lineRule="auto"/>
+        <w:rPr>
+          <w:rFonts w:ascii="Times New Roman" w:hAnsi="Times New Roman" w:cs="Times New Roman"/>
+          <w:sz w:val="24"/>
+          <w:szCs w:val="24"/>
+        </w:rPr>
       </w:pPr>
     </w:p>
     <w:sectPr>

</xml_diff>

<commit_message>
point round is completed but needs more testing for odd bugs
</commit_message>
<xml_diff>
--- a/Areas to Update.docx
+++ b/Areas to Update.docx
@@ -234,6 +234,55 @@
     </w:p>
     <w:p>
       <w:pPr>
+        <w:pStyle w:val="ListParagraph"/>
+        <w:numPr>
+          <w:ilvl w:val="0"/>
+          <w:numId w:val="3"/>
+        </w:numPr>
+        <w:spacing w:line="240" w:lineRule="auto"/>
+        <w:rPr>
+          <w:rFonts w:ascii="Times New Roman" w:hAnsi="Times New Roman" w:cs="Times New Roman"/>
+          <w:sz w:val="24"/>
+          <w:szCs w:val="24"/>
+        </w:rPr>
+      </w:pPr>
+      <w:r>
+        <w:rPr>
+          <w:rFonts w:ascii="Times New Roman" w:hAnsi="Times New Roman" w:cs="Times New Roman"/>
+          <w:sz w:val="24"/>
+          <w:szCs w:val="24"/>
+        </w:rPr>
+        <w:t xml:space="preserve">Organize issues based off of location. Ex: </w:t>
+      </w:r>
+      <w:r>
+        <w:rPr>
+          <w:rFonts w:ascii="Times New Roman" w:hAnsi="Times New Roman" w:cs="Times New Roman"/>
+          <w:sz w:val="24"/>
+          <w:szCs w:val="24"/>
+        </w:rPr>
+        <w:t>If there is an error in player.rs in ‘</w:t>
+      </w:r>
+      <w:proofErr w:type="spellStart"/>
+      <w:r>
+        <w:rPr>
+          <w:rFonts w:ascii="Times New Roman" w:hAnsi="Times New Roman" w:cs="Times New Roman"/>
+          <w:sz w:val="24"/>
+          <w:szCs w:val="24"/>
+        </w:rPr>
+        <w:t>update_pass_bet</w:t>
+      </w:r>
+      <w:proofErr w:type="spellEnd"/>
+      <w:r>
+        <w:rPr>
+          <w:rFonts w:ascii="Times New Roman" w:hAnsi="Times New Roman" w:cs="Times New Roman"/>
+          <w:sz w:val="24"/>
+          <w:szCs w:val="24"/>
+        </w:rPr>
+        <w:t xml:space="preserve">’ place the error under that section with appropriate annotations. </w:t>
+      </w:r>
+    </w:p>
+    <w:p>
+      <w:pPr>
         <w:spacing w:line="240" w:lineRule="auto"/>
         <w:rPr>
           <w:rFonts w:ascii="Times New Roman" w:hAnsi="Times New Roman" w:cs="Times New Roman"/>
@@ -335,27 +384,7 @@
           <w:szCs w:val="24"/>
           <w:highlight w:val="darkGreen"/>
         </w:rPr>
-        <w:t xml:space="preserve">Add user function to </w:t>
-      </w:r>
-      <w:proofErr w:type="gramStart"/>
-      <w:r>
-        <w:rPr>
-          <w:rFonts w:ascii="Times New Roman" w:hAnsi="Times New Roman" w:cs="Times New Roman"/>
-          <w:sz w:val="24"/>
-          <w:szCs w:val="24"/>
-          <w:highlight w:val="darkGreen"/>
-        </w:rPr>
-        <w:t>see(</w:t>
-      </w:r>
-      <w:proofErr w:type="gramEnd"/>
-      <w:r>
-        <w:rPr>
-          <w:rFonts w:ascii="Times New Roman" w:hAnsi="Times New Roman" w:cs="Times New Roman"/>
-          <w:sz w:val="24"/>
-          <w:szCs w:val="24"/>
-          <w:highlight w:val="darkGreen"/>
-        </w:rPr>
-        <w:t>get</w:t>
+        <w:t>Add user function to see(get</w:t>
       </w:r>
       <w:r>
         <w:rPr>
@@ -464,7 +493,6 @@
         <w:t xml:space="preserve"> main.rs </w:t>
       </w:r>
       <w:proofErr w:type="spellStart"/>
-      <w:proofErr w:type="gramStart"/>
       <w:r>
         <w:rPr>
           <w:rFonts w:ascii="Times New Roman" w:hAnsi="Times New Roman" w:cs="Times New Roman"/>
@@ -475,7 +503,6 @@
         <w:t>ie</w:t>
       </w:r>
       <w:proofErr w:type="spellEnd"/>
-      <w:proofErr w:type="gramEnd"/>
       <w:r>
         <w:rPr>
           <w:rFonts w:ascii="Times New Roman" w:hAnsi="Times New Roman" w:cs="Times New Roman"/>
@@ -559,25 +586,14 @@
         </w:rPr>
         <w:t xml:space="preserve">#s </w:t>
       </w:r>
-      <w:proofErr w:type="gramStart"/>
-      <w:r>
-        <w:rPr>
-          <w:rFonts w:ascii="Times New Roman" w:hAnsi="Times New Roman" w:cs="Times New Roman"/>
-          <w:sz w:val="24"/>
-          <w:szCs w:val="24"/>
-          <w:highlight w:val="cyan"/>
-        </w:rPr>
-        <w:t>are</w:t>
-      </w:r>
-      <w:proofErr w:type="gramEnd"/>
-      <w:r>
-        <w:rPr>
-          <w:rFonts w:ascii="Times New Roman" w:hAnsi="Times New Roman" w:cs="Times New Roman"/>
-          <w:sz w:val="24"/>
-          <w:szCs w:val="24"/>
-          <w:highlight w:val="cyan"/>
-        </w:rPr>
-        <w:t>:</w:t>
+      <w:r>
+        <w:rPr>
+          <w:rFonts w:ascii="Times New Roman" w:hAnsi="Times New Roman" w:cs="Times New Roman"/>
+          <w:sz w:val="24"/>
+          <w:szCs w:val="24"/>
+          <w:highlight w:val="cyan"/>
+        </w:rPr>
+        <w:t>are:</w:t>
       </w:r>
     </w:p>
     <w:p>
@@ -1067,19 +1083,44 @@
           <w:szCs w:val="24"/>
           <w:highlight w:val="darkGreen"/>
         </w:rPr>
-        <w:t xml:space="preserve">update to player </w:t>
-      </w:r>
-      <w:proofErr w:type="gramStart"/>
-      <w:r>
-        <w:rPr>
-          <w:rFonts w:ascii="Times New Roman" w:hAnsi="Times New Roman" w:cs="Times New Roman"/>
-          <w:sz w:val="24"/>
-          <w:szCs w:val="24"/>
-          <w:highlight w:val="darkGreen"/>
-        </w:rPr>
-        <w:t>struct</w:t>
-      </w:r>
-      <w:proofErr w:type="gramEnd"/>
+        <w:t xml:space="preserve">update to player struct </w:t>
+      </w:r>
+      <w:r>
+        <w:rPr>
+          <w:rFonts w:ascii="Times New Roman" w:hAnsi="Times New Roman" w:cs="Times New Roman"/>
+          <w:sz w:val="24"/>
+          <w:szCs w:val="24"/>
+          <w:highlight w:val="darkGreen"/>
+        </w:rPr>
+        <w:t xml:space="preserve">has </w:t>
+      </w:r>
+      <w:r>
+        <w:rPr>
+          <w:rFonts w:ascii="Times New Roman" w:hAnsi="Times New Roman" w:cs="Times New Roman"/>
+          <w:sz w:val="24"/>
+          <w:szCs w:val="24"/>
+          <w:highlight w:val="darkGreen"/>
+        </w:rPr>
+        <w:t xml:space="preserve">been </w:t>
+      </w:r>
+      <w:r>
+        <w:rPr>
+          <w:rFonts w:ascii="Times New Roman" w:hAnsi="Times New Roman" w:cs="Times New Roman"/>
+          <w:sz w:val="24"/>
+          <w:szCs w:val="24"/>
+          <w:highlight w:val="darkGreen"/>
+        </w:rPr>
+        <w:t>implemented</w:t>
+      </w:r>
+      <w:r>
+        <w:rPr>
+          <w:rFonts w:ascii="Times New Roman" w:hAnsi="Times New Roman" w:cs="Times New Roman"/>
+          <w:sz w:val="24"/>
+          <w:szCs w:val="24"/>
+          <w:highlight w:val="darkGreen"/>
+        </w:rPr>
+        <w:t xml:space="preserve"> to hold pass bet property -</w:t>
+      </w:r>
       <w:r>
         <w:rPr>
           <w:rFonts w:ascii="Times New Roman" w:hAnsi="Times New Roman" w:cs="Times New Roman"/>
@@ -1096,34 +1137,85 @@
           <w:szCs w:val="24"/>
           <w:highlight w:val="darkGreen"/>
         </w:rPr>
-        <w:t xml:space="preserve">has </w:t>
-      </w:r>
-      <w:r>
-        <w:rPr>
-          <w:rFonts w:ascii="Times New Roman" w:hAnsi="Times New Roman" w:cs="Times New Roman"/>
-          <w:sz w:val="24"/>
-          <w:szCs w:val="24"/>
-          <w:highlight w:val="darkGreen"/>
-        </w:rPr>
-        <w:t xml:space="preserve">been </w:t>
-      </w:r>
-      <w:r>
-        <w:rPr>
-          <w:rFonts w:ascii="Times New Roman" w:hAnsi="Times New Roman" w:cs="Times New Roman"/>
-          <w:sz w:val="24"/>
-          <w:szCs w:val="24"/>
-          <w:highlight w:val="darkGreen"/>
-        </w:rPr>
-        <w:t>implemented</w:t>
-      </w:r>
-      <w:r>
-        <w:rPr>
-          <w:rFonts w:ascii="Times New Roman" w:hAnsi="Times New Roman" w:cs="Times New Roman"/>
-          <w:sz w:val="24"/>
-          <w:szCs w:val="24"/>
-          <w:highlight w:val="darkGreen"/>
-        </w:rPr>
-        <w:t xml:space="preserve"> to hold pass bet property -</w:t>
+        <w:t>5/1/21.</w:t>
+      </w:r>
+    </w:p>
+    <w:p>
+      <w:pPr>
+        <w:pStyle w:val="ListParagraph"/>
+        <w:numPr>
+          <w:ilvl w:val="0"/>
+          <w:numId w:val="1"/>
+        </w:numPr>
+        <w:spacing w:line="240" w:lineRule="auto"/>
+        <w:rPr>
+          <w:rFonts w:ascii="Times New Roman" w:hAnsi="Times New Roman" w:cs="Times New Roman"/>
+          <w:sz w:val="24"/>
+          <w:szCs w:val="24"/>
+          <w:highlight w:val="cyan"/>
+        </w:rPr>
+      </w:pPr>
+      <w:r>
+        <w:rPr>
+          <w:rFonts w:ascii="Times New Roman" w:hAnsi="Times New Roman" w:cs="Times New Roman"/>
+          <w:sz w:val="24"/>
+          <w:szCs w:val="24"/>
+          <w:highlight w:val="cyan"/>
+        </w:rPr>
+        <w:t xml:space="preserve">At some point </w:t>
+      </w:r>
+      <w:r>
+        <w:rPr>
+          <w:rFonts w:ascii="Times New Roman" w:hAnsi="Times New Roman" w:cs="Times New Roman"/>
+          <w:sz w:val="24"/>
+          <w:szCs w:val="24"/>
+          <w:highlight w:val="cyan"/>
+        </w:rPr>
+        <w:t>players info should be stored in a json/excel file.</w:t>
+      </w:r>
+    </w:p>
+    <w:p>
+      <w:pPr>
+        <w:pStyle w:val="ListParagraph"/>
+        <w:numPr>
+          <w:ilvl w:val="0"/>
+          <w:numId w:val="1"/>
+        </w:numPr>
+        <w:spacing w:line="240" w:lineRule="auto"/>
+        <w:rPr>
+          <w:rFonts w:ascii="Times New Roman" w:hAnsi="Times New Roman" w:cs="Times New Roman"/>
+          <w:sz w:val="24"/>
+          <w:szCs w:val="24"/>
+          <w:highlight w:val="darkGreen"/>
+        </w:rPr>
+      </w:pPr>
+      <w:r>
+        <w:rPr>
+          <w:rFonts w:ascii="Times New Roman" w:hAnsi="Times New Roman" w:cs="Times New Roman"/>
+          <w:sz w:val="24"/>
+          <w:szCs w:val="24"/>
+          <w:highlight w:val="darkGreen"/>
+        </w:rPr>
+        <w:lastRenderedPageBreak/>
+        <w:t xml:space="preserve">5-1-21 - </w:t>
+      </w:r>
+      <w:r>
+        <w:rPr>
+          <w:rFonts w:ascii="Times New Roman" w:hAnsi="Times New Roman" w:cs="Times New Roman"/>
+          <w:sz w:val="24"/>
+          <w:szCs w:val="24"/>
+          <w:highlight w:val="darkGreen"/>
+        </w:rPr>
+        <w:t xml:space="preserve">Running into </w:t>
+      </w:r>
+      <w:r>
+        <w:rPr>
+          <w:rFonts w:ascii="Times New Roman" w:hAnsi="Times New Roman" w:cs="Times New Roman"/>
+          <w:sz w:val="24"/>
+          <w:szCs w:val="24"/>
+          <w:highlight w:val="darkGreen"/>
+        </w:rPr>
+        <w:t>move value error. Try and make a reference to that variable in the for loop?</w:t>
       </w:r>
       <w:r>
         <w:rPr>
@@ -1134,101 +1226,6 @@
         </w:rPr>
         <w:t xml:space="preserve"> </w:t>
       </w:r>
-      <w:r>
-        <w:rPr>
-          <w:rFonts w:ascii="Times New Roman" w:hAnsi="Times New Roman" w:cs="Times New Roman"/>
-          <w:sz w:val="24"/>
-          <w:szCs w:val="24"/>
-          <w:highlight w:val="darkGreen"/>
-        </w:rPr>
-        <w:t>5/1/21.</w:t>
-      </w:r>
-    </w:p>
-    <w:p>
-      <w:pPr>
-        <w:pStyle w:val="ListParagraph"/>
-        <w:numPr>
-          <w:ilvl w:val="0"/>
-          <w:numId w:val="1"/>
-        </w:numPr>
-        <w:spacing w:line="240" w:lineRule="auto"/>
-        <w:rPr>
-          <w:rFonts w:ascii="Times New Roman" w:hAnsi="Times New Roman" w:cs="Times New Roman"/>
-          <w:sz w:val="24"/>
-          <w:szCs w:val="24"/>
-          <w:highlight w:val="cyan"/>
-        </w:rPr>
-      </w:pPr>
-      <w:r>
-        <w:rPr>
-          <w:rFonts w:ascii="Times New Roman" w:hAnsi="Times New Roman" w:cs="Times New Roman"/>
-          <w:sz w:val="24"/>
-          <w:szCs w:val="24"/>
-          <w:highlight w:val="cyan"/>
-        </w:rPr>
-        <w:t xml:space="preserve">At some point </w:t>
-      </w:r>
-      <w:r>
-        <w:rPr>
-          <w:rFonts w:ascii="Times New Roman" w:hAnsi="Times New Roman" w:cs="Times New Roman"/>
-          <w:sz w:val="24"/>
-          <w:szCs w:val="24"/>
-          <w:highlight w:val="cyan"/>
-        </w:rPr>
-        <w:t>players info should be stored in a json/excel file.</w:t>
-      </w:r>
-    </w:p>
-    <w:p>
-      <w:pPr>
-        <w:pStyle w:val="ListParagraph"/>
-        <w:numPr>
-          <w:ilvl w:val="0"/>
-          <w:numId w:val="1"/>
-        </w:numPr>
-        <w:spacing w:line="240" w:lineRule="auto"/>
-        <w:rPr>
-          <w:rFonts w:ascii="Times New Roman" w:hAnsi="Times New Roman" w:cs="Times New Roman"/>
-          <w:sz w:val="24"/>
-          <w:szCs w:val="24"/>
-          <w:highlight w:val="darkGreen"/>
-        </w:rPr>
-      </w:pPr>
-      <w:r>
-        <w:rPr>
-          <w:rFonts w:ascii="Times New Roman" w:hAnsi="Times New Roman" w:cs="Times New Roman"/>
-          <w:sz w:val="24"/>
-          <w:szCs w:val="24"/>
-          <w:highlight w:val="darkGreen"/>
-        </w:rPr>
-        <w:t xml:space="preserve">5-1-21 - </w:t>
-      </w:r>
-      <w:r>
-        <w:rPr>
-          <w:rFonts w:ascii="Times New Roman" w:hAnsi="Times New Roman" w:cs="Times New Roman"/>
-          <w:sz w:val="24"/>
-          <w:szCs w:val="24"/>
-          <w:highlight w:val="darkGreen"/>
-        </w:rPr>
-        <w:t xml:space="preserve">Running into </w:t>
-      </w:r>
-      <w:r>
-        <w:rPr>
-          <w:rFonts w:ascii="Times New Roman" w:hAnsi="Times New Roman" w:cs="Times New Roman"/>
-          <w:sz w:val="24"/>
-          <w:szCs w:val="24"/>
-          <w:highlight w:val="darkGreen"/>
-        </w:rPr>
-        <w:t>move value error. Try and make a reference to that variable in the for loop?</w:t>
-      </w:r>
-      <w:r>
-        <w:rPr>
-          <w:rFonts w:ascii="Times New Roman" w:hAnsi="Times New Roman" w:cs="Times New Roman"/>
-          <w:sz w:val="24"/>
-          <w:szCs w:val="24"/>
-          <w:highlight w:val="darkGreen"/>
-        </w:rPr>
-        <w:t xml:space="preserve"> </w:t>
-      </w:r>
     </w:p>
     <w:p>
       <w:pPr>
@@ -1252,7 +1249,6 @@
           <w:szCs w:val="24"/>
           <w:highlight w:val="darkGreen"/>
         </w:rPr>
-        <w:lastRenderedPageBreak/>
         <w:t>Reference copy used outside loop didn’t work.</w:t>
       </w:r>
     </w:p>
@@ -1296,27 +1292,7 @@
           <w:szCs w:val="24"/>
           <w:highlight w:val="cyan"/>
         </w:rPr>
-        <w:t xml:space="preserve">. </w:t>
-      </w:r>
-      <w:proofErr w:type="gramStart"/>
-      <w:r>
-        <w:rPr>
-          <w:rFonts w:ascii="Times New Roman" w:hAnsi="Times New Roman" w:cs="Times New Roman"/>
-          <w:sz w:val="24"/>
-          <w:szCs w:val="24"/>
-          <w:highlight w:val="cyan"/>
-        </w:rPr>
-        <w:t>Used .copy</w:t>
-      </w:r>
-      <w:proofErr w:type="gramEnd"/>
-      <w:r>
-        <w:rPr>
-          <w:rFonts w:ascii="Times New Roman" w:hAnsi="Times New Roman" w:cs="Times New Roman"/>
-          <w:sz w:val="24"/>
-          <w:szCs w:val="24"/>
-          <w:highlight w:val="cyan"/>
-        </w:rPr>
-        <w:t xml:space="preserve">() method and the results </w:t>
+        <w:t xml:space="preserve">. Used .copy() method and the results </w:t>
       </w:r>
       <w:r>
         <w:rPr>

</xml_diff>

<commit_message>
issue betting for multiple players in point round. needs to be fixed
</commit_message>
<xml_diff>
--- a/Areas to Update.docx
+++ b/Areas to Update.docx
@@ -741,6 +741,780 @@
           <w:rFonts w:ascii="Times New Roman" w:hAnsi="Times New Roman" w:cs="Times New Roman"/>
           <w:sz w:val="24"/>
           <w:szCs w:val="24"/>
+          <w:highlight w:val="darkGreen"/>
+        </w:rPr>
+      </w:pPr>
+      <w:r>
+        <w:rPr>
+          <w:rFonts w:ascii="Times New Roman" w:hAnsi="Times New Roman" w:cs="Times New Roman"/>
+          <w:sz w:val="24"/>
+          <w:szCs w:val="24"/>
+          <w:highlight w:val="darkGreen"/>
+        </w:rPr>
+        <w:t xml:space="preserve">Add multiple users. </w:t>
+      </w:r>
+    </w:p>
+    <w:p>
+      <w:pPr>
+        <w:pStyle w:val="ListParagraph"/>
+        <w:numPr>
+          <w:ilvl w:val="0"/>
+          <w:numId w:val="1"/>
+        </w:numPr>
+        <w:spacing w:line="240" w:lineRule="auto"/>
+        <w:rPr>
+          <w:rFonts w:ascii="Times New Roman" w:hAnsi="Times New Roman" w:cs="Times New Roman"/>
+          <w:sz w:val="24"/>
+          <w:szCs w:val="24"/>
+          <w:highlight w:val="cyan"/>
+        </w:rPr>
+      </w:pPr>
+      <w:r>
+        <w:rPr>
+          <w:rFonts w:ascii="Times New Roman" w:hAnsi="Times New Roman" w:cs="Times New Roman"/>
+          <w:sz w:val="24"/>
+          <w:szCs w:val="24"/>
+          <w:highlight w:val="cyan"/>
+        </w:rPr>
+        <w:t xml:space="preserve">5-1-21 - </w:t>
+      </w:r>
+      <w:r>
+        <w:rPr>
+          <w:rFonts w:ascii="Times New Roman" w:hAnsi="Times New Roman" w:cs="Times New Roman"/>
+          <w:sz w:val="24"/>
+          <w:szCs w:val="24"/>
+          <w:highlight w:val="cyan"/>
+        </w:rPr>
+        <w:t>Take Multiple bets</w:t>
+      </w:r>
+    </w:p>
+    <w:p>
+      <w:pPr>
+        <w:pStyle w:val="ListParagraph"/>
+        <w:numPr>
+          <w:ilvl w:val="0"/>
+          <w:numId w:val="4"/>
+        </w:numPr>
+        <w:spacing w:line="240" w:lineRule="auto"/>
+        <w:rPr>
+          <w:rFonts w:ascii="Times New Roman" w:hAnsi="Times New Roman" w:cs="Times New Roman"/>
+          <w:sz w:val="24"/>
+          <w:szCs w:val="24"/>
+        </w:rPr>
+      </w:pPr>
+      <w:r>
+        <w:rPr>
+          <w:rFonts w:ascii="Times New Roman" w:hAnsi="Times New Roman" w:cs="Times New Roman"/>
+          <w:sz w:val="24"/>
+          <w:szCs w:val="24"/>
+        </w:rPr>
+        <w:t>This works for initial pass bets</w:t>
+      </w:r>
+      <w:r>
+        <w:rPr>
+          <w:rFonts w:ascii="Times New Roman" w:hAnsi="Times New Roman" w:cs="Times New Roman"/>
+          <w:sz w:val="24"/>
+          <w:szCs w:val="24"/>
+        </w:rPr>
+        <w:t xml:space="preserve"> in pass round function</w:t>
+      </w:r>
+      <w:r>
+        <w:rPr>
+          <w:rFonts w:ascii="Times New Roman" w:hAnsi="Times New Roman" w:cs="Times New Roman"/>
+          <w:sz w:val="24"/>
+          <w:szCs w:val="24"/>
+        </w:rPr>
+        <w:t xml:space="preserve">. In points round this has to be </w:t>
+      </w:r>
+      <w:r>
+        <w:rPr>
+          <w:rFonts w:ascii="Times New Roman" w:hAnsi="Times New Roman" w:cs="Times New Roman"/>
+          <w:sz w:val="24"/>
+          <w:szCs w:val="24"/>
+        </w:rPr>
+        <w:t>tried</w:t>
+      </w:r>
+      <w:r>
+        <w:rPr>
+          <w:rFonts w:ascii="Times New Roman" w:hAnsi="Times New Roman" w:cs="Times New Roman"/>
+          <w:sz w:val="24"/>
+          <w:szCs w:val="24"/>
+        </w:rPr>
+        <w:t xml:space="preserve"> and tested</w:t>
+      </w:r>
+      <w:r>
+        <w:rPr>
+          <w:rFonts w:ascii="Times New Roman" w:hAnsi="Times New Roman" w:cs="Times New Roman"/>
+          <w:sz w:val="24"/>
+          <w:szCs w:val="24"/>
+        </w:rPr>
+        <w:t>.</w:t>
+      </w:r>
+    </w:p>
+    <w:p>
+      <w:pPr>
+        <w:pStyle w:val="ListParagraph"/>
+        <w:numPr>
+          <w:ilvl w:val="0"/>
+          <w:numId w:val="4"/>
+        </w:numPr>
+        <w:spacing w:line="240" w:lineRule="auto"/>
+        <w:rPr>
+          <w:rFonts w:ascii="Times New Roman" w:hAnsi="Times New Roman" w:cs="Times New Roman"/>
+          <w:sz w:val="24"/>
+          <w:szCs w:val="24"/>
+        </w:rPr>
+      </w:pPr>
+      <w:r>
+        <w:rPr>
+          <w:rFonts w:ascii="Times New Roman" w:hAnsi="Times New Roman" w:cs="Times New Roman"/>
+          <w:sz w:val="24"/>
+          <w:szCs w:val="24"/>
+        </w:rPr>
+        <w:t xml:space="preserve">Points round bet is not responding correctly. First player can make a </w:t>
+      </w:r>
+      <w:r>
+        <w:rPr>
+          <w:rFonts w:ascii="Times New Roman" w:hAnsi="Times New Roman" w:cs="Times New Roman"/>
+          <w:sz w:val="24"/>
+          <w:szCs w:val="24"/>
+        </w:rPr>
+        <w:t>bet,</w:t>
+      </w:r>
+      <w:r>
+        <w:rPr>
+          <w:rFonts w:ascii="Times New Roman" w:hAnsi="Times New Roman" w:cs="Times New Roman"/>
+          <w:sz w:val="24"/>
+          <w:szCs w:val="24"/>
+        </w:rPr>
+        <w:t xml:space="preserve"> but</w:t>
+      </w:r>
+      <w:r>
+        <w:rPr>
+          <w:rFonts w:ascii="Times New Roman" w:hAnsi="Times New Roman" w:cs="Times New Roman"/>
+          <w:sz w:val="24"/>
+          <w:szCs w:val="24"/>
+        </w:rPr>
+        <w:t xml:space="preserve"> the second player can make a bet only after the first players round has finished. By the </w:t>
+      </w:r>
+      <w:r>
+        <w:rPr>
+          <w:rFonts w:ascii="Times New Roman" w:hAnsi="Times New Roman" w:cs="Times New Roman"/>
+          <w:sz w:val="24"/>
+          <w:szCs w:val="24"/>
+        </w:rPr>
+        <w:t>time,</w:t>
+      </w:r>
+      <w:r>
+        <w:rPr>
+          <w:rFonts w:ascii="Times New Roman" w:hAnsi="Times New Roman" w:cs="Times New Roman"/>
+          <w:sz w:val="24"/>
+          <w:szCs w:val="24"/>
+        </w:rPr>
+        <w:t xml:space="preserve"> the second player can bet, the first player has won/lost already.</w:t>
+      </w:r>
+    </w:p>
+    <w:p>
+      <w:pPr>
+        <w:pStyle w:val="ListParagraph"/>
+        <w:numPr>
+          <w:ilvl w:val="0"/>
+          <w:numId w:val="1"/>
+        </w:numPr>
+        <w:spacing w:line="240" w:lineRule="auto"/>
+        <w:rPr>
+          <w:rFonts w:ascii="Times New Roman" w:hAnsi="Times New Roman" w:cs="Times New Roman"/>
+          <w:sz w:val="24"/>
+          <w:szCs w:val="24"/>
+          <w:highlight w:val="darkGreen"/>
+        </w:rPr>
+      </w:pPr>
+      <w:r>
+        <w:rPr>
+          <w:rFonts w:ascii="Times New Roman" w:hAnsi="Times New Roman" w:cs="Times New Roman"/>
+          <w:sz w:val="24"/>
+          <w:szCs w:val="24"/>
+          <w:highlight w:val="darkGreen"/>
+        </w:rPr>
+        <w:t xml:space="preserve">Bug when roll is 7 in point round you still have to bet. </w:t>
+      </w:r>
+      <w:r>
+        <w:rPr>
+          <w:rFonts w:ascii="Times New Roman" w:hAnsi="Times New Roman" w:cs="Times New Roman"/>
+          <w:sz w:val="24"/>
+          <w:szCs w:val="24"/>
+          <w:highlight w:val="darkGreen"/>
+        </w:rPr>
+        <w:t>Round should end. Double to check to make sure print statements happen to be in wrong place.</w:t>
+      </w:r>
+      <w:r>
+        <w:rPr>
+          <w:rFonts w:ascii="Times New Roman" w:hAnsi="Times New Roman" w:cs="Times New Roman"/>
+          <w:sz w:val="24"/>
+          <w:szCs w:val="24"/>
+          <w:highlight w:val="darkGreen"/>
+        </w:rPr>
+        <w:t xml:space="preserve"> </w:t>
+      </w:r>
+    </w:p>
+    <w:p>
+      <w:pPr>
+        <w:pStyle w:val="ListParagraph"/>
+        <w:numPr>
+          <w:ilvl w:val="0"/>
+          <w:numId w:val="4"/>
+        </w:numPr>
+        <w:spacing w:line="240" w:lineRule="auto"/>
+        <w:rPr>
+          <w:rFonts w:ascii="Times New Roman" w:hAnsi="Times New Roman" w:cs="Times New Roman"/>
+          <w:sz w:val="24"/>
+          <w:szCs w:val="24"/>
+          <w:highlight w:val="darkGreen"/>
+        </w:rPr>
+      </w:pPr>
+      <w:r>
+        <w:rPr>
+          <w:rFonts w:ascii="Times New Roman" w:hAnsi="Times New Roman" w:cs="Times New Roman"/>
+          <w:sz w:val="24"/>
+          <w:szCs w:val="24"/>
+          <w:highlight w:val="darkGreen"/>
+        </w:rPr>
+        <w:t>Forgot to add flag=true. This has now be fixed.</w:t>
+      </w:r>
+      <w:r>
+        <w:rPr>
+          <w:rFonts w:ascii="Times New Roman" w:hAnsi="Times New Roman" w:cs="Times New Roman"/>
+          <w:sz w:val="24"/>
+          <w:szCs w:val="24"/>
+          <w:highlight w:val="darkGreen"/>
+        </w:rPr>
+        <w:t xml:space="preserve"> </w:t>
+      </w:r>
+      <w:r>
+        <w:rPr>
+          <w:rFonts w:ascii="Times New Roman" w:hAnsi="Times New Roman" w:cs="Times New Roman"/>
+          <w:sz w:val="24"/>
+          <w:szCs w:val="24"/>
+          <w:highlight w:val="darkGreen"/>
+        </w:rPr>
+        <w:t>5-11-21</w:t>
+      </w:r>
+    </w:p>
+    <w:p>
+      <w:pPr>
+        <w:pStyle w:val="ListParagraph"/>
+        <w:numPr>
+          <w:ilvl w:val="0"/>
+          <w:numId w:val="1"/>
+        </w:numPr>
+        <w:spacing w:line="240" w:lineRule="auto"/>
+        <w:rPr>
+          <w:rFonts w:ascii="Times New Roman" w:hAnsi="Times New Roman" w:cs="Times New Roman"/>
+          <w:sz w:val="24"/>
+          <w:szCs w:val="24"/>
+          <w:highlight w:val="darkGreen"/>
+        </w:rPr>
+      </w:pPr>
+      <w:r>
+        <w:rPr>
+          <w:rFonts w:ascii="Times New Roman" w:hAnsi="Times New Roman" w:cs="Times New Roman"/>
+          <w:sz w:val="24"/>
+          <w:szCs w:val="24"/>
+          <w:highlight w:val="darkGreen"/>
+        </w:rPr>
+        <w:t xml:space="preserve">Should pass bets be made </w:t>
+      </w:r>
+      <w:r>
+        <w:rPr>
+          <w:rFonts w:ascii="Times New Roman" w:hAnsi="Times New Roman" w:cs="Times New Roman"/>
+          <w:sz w:val="24"/>
+          <w:szCs w:val="24"/>
+          <w:highlight w:val="darkGreen"/>
+        </w:rPr>
+        <w:t>a property of player struct?</w:t>
+      </w:r>
+    </w:p>
+    <w:p>
+      <w:pPr>
+        <w:pStyle w:val="ListParagraph"/>
+        <w:numPr>
+          <w:ilvl w:val="0"/>
+          <w:numId w:val="4"/>
+        </w:numPr>
+        <w:spacing w:line="240" w:lineRule="auto"/>
+        <w:rPr>
+          <w:rFonts w:ascii="Times New Roman" w:hAnsi="Times New Roman" w:cs="Times New Roman"/>
+          <w:sz w:val="24"/>
+          <w:szCs w:val="24"/>
+          <w:highlight w:val="darkGreen"/>
+        </w:rPr>
+      </w:pPr>
+      <w:r>
+        <w:rPr>
+          <w:rFonts w:ascii="Times New Roman" w:hAnsi="Times New Roman" w:cs="Times New Roman"/>
+          <w:sz w:val="24"/>
+          <w:szCs w:val="24"/>
+          <w:highlight w:val="darkGreen"/>
+        </w:rPr>
+        <w:t xml:space="preserve">This </w:t>
+      </w:r>
+      <w:r>
+        <w:rPr>
+          <w:rFonts w:ascii="Times New Roman" w:hAnsi="Times New Roman" w:cs="Times New Roman"/>
+          <w:sz w:val="24"/>
+          <w:szCs w:val="24"/>
+          <w:highlight w:val="darkGreen"/>
+        </w:rPr>
+        <w:t xml:space="preserve">update to player struct </w:t>
+      </w:r>
+      <w:r>
+        <w:rPr>
+          <w:rFonts w:ascii="Times New Roman" w:hAnsi="Times New Roman" w:cs="Times New Roman"/>
+          <w:sz w:val="24"/>
+          <w:szCs w:val="24"/>
+          <w:highlight w:val="darkGreen"/>
+        </w:rPr>
+        <w:t xml:space="preserve">has </w:t>
+      </w:r>
+      <w:r>
+        <w:rPr>
+          <w:rFonts w:ascii="Times New Roman" w:hAnsi="Times New Roman" w:cs="Times New Roman"/>
+          <w:sz w:val="24"/>
+          <w:szCs w:val="24"/>
+          <w:highlight w:val="darkGreen"/>
+        </w:rPr>
+        <w:t xml:space="preserve">been </w:t>
+      </w:r>
+      <w:r>
+        <w:rPr>
+          <w:rFonts w:ascii="Times New Roman" w:hAnsi="Times New Roman" w:cs="Times New Roman"/>
+          <w:sz w:val="24"/>
+          <w:szCs w:val="24"/>
+          <w:highlight w:val="darkGreen"/>
+        </w:rPr>
+        <w:t>implemented</w:t>
+      </w:r>
+      <w:r>
+        <w:rPr>
+          <w:rFonts w:ascii="Times New Roman" w:hAnsi="Times New Roman" w:cs="Times New Roman"/>
+          <w:sz w:val="24"/>
+          <w:szCs w:val="24"/>
+          <w:highlight w:val="darkGreen"/>
+        </w:rPr>
+        <w:t xml:space="preserve"> to hold pass bet property</w:t>
+      </w:r>
+      <w:r>
+        <w:rPr>
+          <w:rFonts w:ascii="Times New Roman" w:hAnsi="Times New Roman" w:cs="Times New Roman"/>
+          <w:sz w:val="24"/>
+          <w:szCs w:val="24"/>
+          <w:highlight w:val="darkGreen"/>
+        </w:rPr>
+        <w:t>.</w:t>
+      </w:r>
+      <w:r>
+        <w:rPr>
+          <w:rFonts w:ascii="Times New Roman" w:hAnsi="Times New Roman" w:cs="Times New Roman"/>
+          <w:sz w:val="24"/>
+          <w:szCs w:val="24"/>
+          <w:highlight w:val="darkGreen"/>
+        </w:rPr>
+        <w:t xml:space="preserve"> </w:t>
+      </w:r>
+      <w:r>
+        <w:rPr>
+          <w:rFonts w:ascii="Times New Roman" w:hAnsi="Times New Roman" w:cs="Times New Roman"/>
+          <w:sz w:val="24"/>
+          <w:szCs w:val="24"/>
+          <w:highlight w:val="darkGreen"/>
+        </w:rPr>
+        <w:t>5</w:t>
+      </w:r>
+      <w:r>
+        <w:rPr>
+          <w:rFonts w:ascii="Times New Roman" w:hAnsi="Times New Roman" w:cs="Times New Roman"/>
+          <w:sz w:val="24"/>
+          <w:szCs w:val="24"/>
+          <w:highlight w:val="darkGreen"/>
+        </w:rPr>
+        <w:t>-</w:t>
+      </w:r>
+      <w:r>
+        <w:rPr>
+          <w:rFonts w:ascii="Times New Roman" w:hAnsi="Times New Roman" w:cs="Times New Roman"/>
+          <w:sz w:val="24"/>
+          <w:szCs w:val="24"/>
+          <w:highlight w:val="darkGreen"/>
+        </w:rPr>
+        <w:t>1</w:t>
+      </w:r>
+      <w:r>
+        <w:rPr>
+          <w:rFonts w:ascii="Times New Roman" w:hAnsi="Times New Roman" w:cs="Times New Roman"/>
+          <w:sz w:val="24"/>
+          <w:szCs w:val="24"/>
+          <w:highlight w:val="darkGreen"/>
+        </w:rPr>
+        <w:t>-</w:t>
+      </w:r>
+      <w:r>
+        <w:rPr>
+          <w:rFonts w:ascii="Times New Roman" w:hAnsi="Times New Roman" w:cs="Times New Roman"/>
+          <w:sz w:val="24"/>
+          <w:szCs w:val="24"/>
+          <w:highlight w:val="darkGreen"/>
+        </w:rPr>
+        <w:t>21.</w:t>
+      </w:r>
+    </w:p>
+    <w:p>
+      <w:pPr>
+        <w:pStyle w:val="ListParagraph"/>
+        <w:numPr>
+          <w:ilvl w:val="0"/>
+          <w:numId w:val="1"/>
+        </w:numPr>
+        <w:spacing w:line="240" w:lineRule="auto"/>
+        <w:rPr>
+          <w:rFonts w:ascii="Times New Roman" w:hAnsi="Times New Roman" w:cs="Times New Roman"/>
+          <w:sz w:val="24"/>
+          <w:szCs w:val="24"/>
+          <w:highlight w:val="darkGreen"/>
+        </w:rPr>
+      </w:pPr>
+      <w:r>
+        <w:rPr>
+          <w:rFonts w:ascii="Times New Roman" w:hAnsi="Times New Roman" w:cs="Times New Roman"/>
+          <w:sz w:val="24"/>
+          <w:szCs w:val="24"/>
+          <w:highlight w:val="darkGreen"/>
+        </w:rPr>
+        <w:t xml:space="preserve">Running into </w:t>
+      </w:r>
+      <w:r>
+        <w:rPr>
+          <w:rFonts w:ascii="Times New Roman" w:hAnsi="Times New Roman" w:cs="Times New Roman"/>
+          <w:sz w:val="24"/>
+          <w:szCs w:val="24"/>
+          <w:highlight w:val="darkGreen"/>
+        </w:rPr>
+        <w:t>move value error. Try and make a reference to that variable in the for loop?</w:t>
+      </w:r>
+      <w:r>
+        <w:rPr>
+          <w:rFonts w:ascii="Times New Roman" w:hAnsi="Times New Roman" w:cs="Times New Roman"/>
+          <w:sz w:val="24"/>
+          <w:szCs w:val="24"/>
+          <w:highlight w:val="darkGreen"/>
+        </w:rPr>
+        <w:t xml:space="preserve"> </w:t>
+      </w:r>
+    </w:p>
+    <w:p>
+      <w:pPr>
+        <w:pStyle w:val="ListParagraph"/>
+        <w:numPr>
+          <w:ilvl w:val="0"/>
+          <w:numId w:val="4"/>
+        </w:numPr>
+        <w:spacing w:line="240" w:lineRule="auto"/>
+        <w:rPr>
+          <w:rFonts w:ascii="Times New Roman" w:hAnsi="Times New Roman" w:cs="Times New Roman"/>
+          <w:sz w:val="24"/>
+          <w:szCs w:val="24"/>
+          <w:highlight w:val="darkGreen"/>
+        </w:rPr>
+      </w:pPr>
+      <w:r>
+        <w:rPr>
+          <w:rFonts w:ascii="Times New Roman" w:hAnsi="Times New Roman" w:cs="Times New Roman"/>
+          <w:sz w:val="24"/>
+          <w:szCs w:val="24"/>
+          <w:highlight w:val="darkGreen"/>
+        </w:rPr>
+        <w:t>Reference copy used outside loop didn’t work.</w:t>
+      </w:r>
+      <w:r>
+        <w:rPr>
+          <w:rFonts w:ascii="Times New Roman" w:hAnsi="Times New Roman" w:cs="Times New Roman"/>
+          <w:sz w:val="24"/>
+          <w:szCs w:val="24"/>
+          <w:highlight w:val="darkGreen"/>
+        </w:rPr>
+        <w:t xml:space="preserve"> </w:t>
+      </w:r>
+      <w:r>
+        <w:rPr>
+          <w:rFonts w:ascii="Times New Roman" w:hAnsi="Times New Roman" w:cs="Times New Roman"/>
+          <w:sz w:val="24"/>
+          <w:szCs w:val="24"/>
+          <w:highlight w:val="darkGreen"/>
+        </w:rPr>
+        <w:t xml:space="preserve">5-1-21 </w:t>
+      </w:r>
+    </w:p>
+    <w:p>
+      <w:pPr>
+        <w:pStyle w:val="ListParagraph"/>
+        <w:numPr>
+          <w:ilvl w:val="0"/>
+          <w:numId w:val="4"/>
+        </w:numPr>
+        <w:spacing w:line="240" w:lineRule="auto"/>
+        <w:rPr>
+          <w:rFonts w:ascii="Times New Roman" w:hAnsi="Times New Roman" w:cs="Times New Roman"/>
+          <w:sz w:val="24"/>
+          <w:szCs w:val="24"/>
+          <w:highlight w:val="cyan"/>
+        </w:rPr>
+      </w:pPr>
+      <w:r>
+        <w:rPr>
+          <w:rFonts w:ascii="Times New Roman" w:hAnsi="Times New Roman" w:cs="Times New Roman"/>
+          <w:sz w:val="24"/>
+          <w:szCs w:val="24"/>
+          <w:highlight w:val="cyan"/>
+        </w:rPr>
+        <w:lastRenderedPageBreak/>
+        <w:t xml:space="preserve">This error has been temporarily fixed until further </w:t>
+      </w:r>
+      <w:r>
+        <w:rPr>
+          <w:rFonts w:ascii="Times New Roman" w:hAnsi="Times New Roman" w:cs="Times New Roman"/>
+          <w:sz w:val="24"/>
+          <w:szCs w:val="24"/>
+          <w:highlight w:val="cyan"/>
+        </w:rPr>
+        <w:t>inspection</w:t>
+      </w:r>
+      <w:r>
+        <w:rPr>
+          <w:rFonts w:ascii="Times New Roman" w:hAnsi="Times New Roman" w:cs="Times New Roman"/>
+          <w:sz w:val="24"/>
+          <w:szCs w:val="24"/>
+          <w:highlight w:val="cyan"/>
+        </w:rPr>
+        <w:t xml:space="preserve">. Used .copy() method and the results </w:t>
+      </w:r>
+      <w:r>
+        <w:rPr>
+          <w:rFonts w:ascii="Times New Roman" w:hAnsi="Times New Roman" w:cs="Times New Roman"/>
+          <w:sz w:val="24"/>
+          <w:szCs w:val="24"/>
+          <w:highlight w:val="cyan"/>
+        </w:rPr>
+        <w:t>have not effected the intended output. Further test this to</w:t>
+      </w:r>
+      <w:r>
+        <w:rPr>
+          <w:rFonts w:ascii="Times New Roman" w:hAnsi="Times New Roman" w:cs="Times New Roman"/>
+          <w:sz w:val="24"/>
+          <w:szCs w:val="24"/>
+          <w:highlight w:val="cyan"/>
+        </w:rPr>
+        <w:t xml:space="preserve"> </w:t>
+      </w:r>
+      <w:r>
+        <w:rPr>
+          <w:rFonts w:ascii="Times New Roman" w:hAnsi="Times New Roman" w:cs="Times New Roman"/>
+          <w:sz w:val="24"/>
+          <w:szCs w:val="24"/>
+          <w:highlight w:val="cyan"/>
+        </w:rPr>
+        <w:t>be sure there are no more bugs</w:t>
+      </w:r>
+      <w:r>
+        <w:rPr>
+          <w:rFonts w:ascii="Times New Roman" w:hAnsi="Times New Roman" w:cs="Times New Roman"/>
+          <w:sz w:val="24"/>
+          <w:szCs w:val="24"/>
+          <w:highlight w:val="cyan"/>
+        </w:rPr>
+        <w:t xml:space="preserve"> -</w:t>
+      </w:r>
+      <w:r>
+        <w:rPr>
+          <w:rFonts w:ascii="Times New Roman" w:hAnsi="Times New Roman" w:cs="Times New Roman"/>
+          <w:sz w:val="24"/>
+          <w:szCs w:val="24"/>
+          <w:highlight w:val="cyan"/>
+        </w:rPr>
+        <w:t xml:space="preserve"> </w:t>
+      </w:r>
+      <w:r>
+        <w:rPr>
+          <w:rFonts w:ascii="Times New Roman" w:hAnsi="Times New Roman" w:cs="Times New Roman"/>
+          <w:sz w:val="24"/>
+          <w:szCs w:val="24"/>
+          <w:highlight w:val="cyan"/>
+        </w:rPr>
+        <w:t>5-2-21.</w:t>
+      </w:r>
+      <w:r>
+        <w:rPr>
+          <w:rFonts w:ascii="Times New Roman" w:hAnsi="Times New Roman" w:cs="Times New Roman"/>
+          <w:sz w:val="24"/>
+          <w:szCs w:val="24"/>
+          <w:highlight w:val="cyan"/>
+        </w:rPr>
+        <w:t xml:space="preserve"> Line 80 – pass_round function.</w:t>
+      </w:r>
+    </w:p>
+    <w:p>
+      <w:pPr>
+        <w:spacing w:line="240" w:lineRule="auto"/>
+        <w:rPr>
+          <w:rFonts w:ascii="Times New Roman" w:hAnsi="Times New Roman" w:cs="Times New Roman"/>
+          <w:sz w:val="24"/>
+          <w:szCs w:val="24"/>
+          <w:highlight w:val="cyan"/>
+        </w:rPr>
+      </w:pPr>
+    </w:p>
+    <w:p>
+      <w:pPr>
+        <w:pStyle w:val="ListParagraph"/>
+        <w:numPr>
+          <w:ilvl w:val="0"/>
+          <w:numId w:val="1"/>
+        </w:numPr>
+        <w:spacing w:line="240" w:lineRule="auto"/>
+        <w:rPr>
+          <w:rFonts w:ascii="Times New Roman" w:hAnsi="Times New Roman" w:cs="Times New Roman"/>
+          <w:sz w:val="24"/>
+          <w:szCs w:val="24"/>
+        </w:rPr>
+      </w:pPr>
+      <w:r>
+        <w:rPr>
+          <w:rFonts w:ascii="Times New Roman" w:hAnsi="Times New Roman" w:cs="Times New Roman"/>
+          <w:sz w:val="24"/>
+          <w:szCs w:val="24"/>
+        </w:rPr>
+        <w:t>Best way to set up point round? Options:</w:t>
+      </w:r>
+    </w:p>
+    <w:p>
+      <w:pPr>
+        <w:pStyle w:val="ListParagraph"/>
+        <w:numPr>
+          <w:ilvl w:val="0"/>
+          <w:numId w:val="4"/>
+        </w:numPr>
+        <w:spacing w:line="240" w:lineRule="auto"/>
+        <w:rPr>
+          <w:rFonts w:ascii="Times New Roman" w:hAnsi="Times New Roman" w:cs="Times New Roman"/>
+          <w:sz w:val="24"/>
+          <w:szCs w:val="24"/>
+        </w:rPr>
+      </w:pPr>
+      <w:r>
+        <w:rPr>
+          <w:rFonts w:ascii="Times New Roman" w:hAnsi="Times New Roman" w:cs="Times New Roman"/>
+          <w:sz w:val="24"/>
+          <w:szCs w:val="24"/>
+        </w:rPr>
+        <w:t>Take user input</w:t>
+      </w:r>
+      <w:r>
+        <w:rPr>
+          <w:rFonts w:ascii="Times New Roman" w:hAnsi="Times New Roman" w:cs="Times New Roman"/>
+          <w:sz w:val="24"/>
+          <w:szCs w:val="24"/>
+        </w:rPr>
+        <w:t xml:space="preserve"> in point round?</w:t>
+      </w:r>
+    </w:p>
+    <w:p>
+      <w:pPr>
+        <w:pStyle w:val="ListParagraph"/>
+        <w:numPr>
+          <w:ilvl w:val="0"/>
+          <w:numId w:val="4"/>
+        </w:numPr>
+        <w:spacing w:line="240" w:lineRule="auto"/>
+        <w:rPr>
+          <w:rFonts w:ascii="Times New Roman" w:hAnsi="Times New Roman" w:cs="Times New Roman"/>
+          <w:sz w:val="24"/>
+          <w:szCs w:val="24"/>
+        </w:rPr>
+      </w:pPr>
+      <w:r>
+        <w:rPr>
+          <w:rFonts w:ascii="Times New Roman" w:hAnsi="Times New Roman" w:cs="Times New Roman"/>
+          <w:sz w:val="24"/>
+          <w:szCs w:val="24"/>
+        </w:rPr>
+        <w:t>K</w:t>
+      </w:r>
+      <w:r>
+        <w:rPr>
+          <w:rFonts w:ascii="Times New Roman" w:hAnsi="Times New Roman" w:cs="Times New Roman"/>
+          <w:sz w:val="24"/>
+          <w:szCs w:val="24"/>
+        </w:rPr>
+        <w:t xml:space="preserve">eep track of how much </w:t>
+      </w:r>
+      <w:r>
+        <w:rPr>
+          <w:rFonts w:ascii="Times New Roman" w:hAnsi="Times New Roman" w:cs="Times New Roman"/>
+          <w:sz w:val="24"/>
+          <w:szCs w:val="24"/>
+        </w:rPr>
+        <w:t xml:space="preserve">money player bet during point round. </w:t>
+      </w:r>
+      <w:r>
+        <w:rPr>
+          <w:rFonts w:ascii="Times New Roman" w:hAnsi="Times New Roman" w:cs="Times New Roman"/>
+          <w:sz w:val="24"/>
+          <w:szCs w:val="24"/>
+        </w:rPr>
+        <w:t>If 7 hasn’t been rolled then player hasn’t technically lost their earnings. Once player has won</w:t>
+      </w:r>
+    </w:p>
+    <w:p>
+      <w:pPr>
+        <w:pStyle w:val="ListParagraph"/>
+        <w:numPr>
+          <w:ilvl w:val="0"/>
+          <w:numId w:val="4"/>
+        </w:numPr>
+        <w:spacing w:line="240" w:lineRule="auto"/>
+        <w:rPr>
+          <w:rFonts w:ascii="Times New Roman" w:hAnsi="Times New Roman" w:cs="Times New Roman"/>
+          <w:sz w:val="24"/>
+          <w:szCs w:val="24"/>
+        </w:rPr>
+      </w:pPr>
+      <w:r>
+        <w:rPr>
+          <w:rFonts w:ascii="Times New Roman" w:hAnsi="Times New Roman" w:cs="Times New Roman"/>
+          <w:sz w:val="24"/>
+          <w:szCs w:val="24"/>
+        </w:rPr>
+        <w:t>Figure out which players will stay and which players are leaving</w:t>
+      </w:r>
+      <w:r>
+        <w:rPr>
+          <w:rFonts w:ascii="Times New Roman" w:hAnsi="Times New Roman" w:cs="Times New Roman"/>
+          <w:sz w:val="24"/>
+          <w:szCs w:val="24"/>
+        </w:rPr>
+        <w:t xml:space="preserve"> once a full round is complete. </w:t>
+      </w:r>
+    </w:p>
+    <w:p>
+      <w:pPr>
+        <w:pStyle w:val="ListParagraph"/>
+        <w:numPr>
+          <w:ilvl w:val="0"/>
+          <w:numId w:val="4"/>
+        </w:numPr>
+        <w:spacing w:line="240" w:lineRule="auto"/>
+        <w:rPr>
+          <w:rFonts w:ascii="Times New Roman" w:hAnsi="Times New Roman" w:cs="Times New Roman"/>
+          <w:sz w:val="24"/>
+          <w:szCs w:val="24"/>
         </w:rPr>
       </w:pPr>
       <w:r>
@@ -754,6 +1528,55 @@
     </w:p>
     <w:p>
       <w:pPr>
+        <w:spacing w:line="240" w:lineRule="auto"/>
+        <w:ind w:left="720"/>
+        <w:rPr>
+          <w:rFonts w:ascii="Times New Roman" w:hAnsi="Times New Roman" w:cs="Times New Roman"/>
+          <w:sz w:val="24"/>
+          <w:szCs w:val="24"/>
+        </w:rPr>
+      </w:pPr>
+    </w:p>
+    <w:p>
+      <w:pPr>
+        <w:spacing w:line="240" w:lineRule="auto"/>
+        <w:rPr>
+          <w:rFonts w:ascii="Times New Roman" w:hAnsi="Times New Roman" w:cs="Times New Roman"/>
+          <w:sz w:val="24"/>
+          <w:szCs w:val="24"/>
+        </w:rPr>
+      </w:pPr>
+    </w:p>
+    <w:p>
+      <w:pPr>
+        <w:spacing w:line="240" w:lineRule="auto"/>
+        <w:rPr>
+          <w:rFonts w:ascii="Times New Roman" w:hAnsi="Times New Roman" w:cs="Times New Roman"/>
+          <w:sz w:val="24"/>
+          <w:szCs w:val="24"/>
+        </w:rPr>
+      </w:pPr>
+    </w:p>
+    <w:p>
+      <w:pPr>
+        <w:spacing w:line="240" w:lineRule="auto"/>
+        <w:rPr>
+          <w:rFonts w:ascii="Times New Roman" w:hAnsi="Times New Roman" w:cs="Times New Roman"/>
+          <w:sz w:val="24"/>
+          <w:szCs w:val="24"/>
+        </w:rPr>
+      </w:pPr>
+      <w:r>
+        <w:rPr>
+          <w:rFonts w:ascii="Times New Roman" w:hAnsi="Times New Roman" w:cs="Times New Roman"/>
+          <w:sz w:val="24"/>
+          <w:szCs w:val="24"/>
+        </w:rPr>
+        <w:t>Cool ideas:</w:t>
+      </w:r>
+    </w:p>
+    <w:p>
+      <w:pPr>
         <w:pStyle w:val="ListParagraph"/>
         <w:numPr>
           <w:ilvl w:val="0"/>
@@ -764,17 +1587,23 @@
           <w:rFonts w:ascii="Times New Roman" w:hAnsi="Times New Roman" w:cs="Times New Roman"/>
           <w:sz w:val="24"/>
           <w:szCs w:val="24"/>
-          <w:highlight w:val="darkGreen"/>
-        </w:rPr>
-      </w:pPr>
-      <w:r>
-        <w:rPr>
-          <w:rFonts w:ascii="Times New Roman" w:hAnsi="Times New Roman" w:cs="Times New Roman"/>
-          <w:sz w:val="24"/>
-          <w:szCs w:val="24"/>
-          <w:highlight w:val="darkGreen"/>
-        </w:rPr>
-        <w:t xml:space="preserve">Add multiple users. </w:t>
+        </w:rPr>
+      </w:pPr>
+      <w:r>
+        <w:rPr>
+          <w:rFonts w:ascii="Times New Roman" w:hAnsi="Times New Roman" w:cs="Times New Roman"/>
+          <w:sz w:val="24"/>
+          <w:szCs w:val="24"/>
+        </w:rPr>
+        <w:t xml:space="preserve">Player can bet using USDC linked to a Coinbase acct. (or binance, etc.) </w:t>
+      </w:r>
+      <w:r>
+        <w:rPr>
+          <w:rFonts w:ascii="Times New Roman" w:hAnsi="Times New Roman" w:cs="Times New Roman"/>
+          <w:sz w:val="24"/>
+          <w:szCs w:val="24"/>
+        </w:rPr>
+        <w:t>and have their digital coin/currency be used for betting. Long way down the line.</w:t>
       </w:r>
     </w:p>
     <w:p>
@@ -789,638 +1618,23 @@
           <w:rFonts w:ascii="Times New Roman" w:hAnsi="Times New Roman" w:cs="Times New Roman"/>
           <w:sz w:val="24"/>
           <w:szCs w:val="24"/>
-          <w:highlight w:val="cyan"/>
-        </w:rPr>
-      </w:pPr>
-      <w:r>
-        <w:rPr>
-          <w:rFonts w:ascii="Times New Roman" w:hAnsi="Times New Roman" w:cs="Times New Roman"/>
-          <w:sz w:val="24"/>
-          <w:szCs w:val="24"/>
-          <w:highlight w:val="cyan"/>
-        </w:rPr>
-        <w:t xml:space="preserve">5-1-21 - </w:t>
-      </w:r>
-      <w:r>
-        <w:rPr>
-          <w:rFonts w:ascii="Times New Roman" w:hAnsi="Times New Roman" w:cs="Times New Roman"/>
-          <w:sz w:val="24"/>
-          <w:szCs w:val="24"/>
-          <w:highlight w:val="cyan"/>
-        </w:rPr>
-        <w:t>Take Multiple bets</w:t>
-      </w:r>
-    </w:p>
-    <w:p>
-      <w:pPr>
-        <w:pStyle w:val="ListParagraph"/>
-        <w:numPr>
-          <w:ilvl w:val="0"/>
-          <w:numId w:val="4"/>
-        </w:numPr>
-        <w:spacing w:line="240" w:lineRule="auto"/>
-        <w:rPr>
-          <w:rFonts w:ascii="Times New Roman" w:hAnsi="Times New Roman" w:cs="Times New Roman"/>
-          <w:sz w:val="24"/>
-          <w:szCs w:val="24"/>
-        </w:rPr>
-      </w:pPr>
-      <w:r>
-        <w:rPr>
-          <w:rFonts w:ascii="Times New Roman" w:hAnsi="Times New Roman" w:cs="Times New Roman"/>
-          <w:sz w:val="24"/>
-          <w:szCs w:val="24"/>
-        </w:rPr>
-        <w:t>This works for initial pass bets</w:t>
-      </w:r>
-      <w:r>
-        <w:rPr>
-          <w:rFonts w:ascii="Times New Roman" w:hAnsi="Times New Roman" w:cs="Times New Roman"/>
-          <w:sz w:val="24"/>
-          <w:szCs w:val="24"/>
-        </w:rPr>
-        <w:t xml:space="preserve"> in pass round function</w:t>
-      </w:r>
-      <w:r>
-        <w:rPr>
-          <w:rFonts w:ascii="Times New Roman" w:hAnsi="Times New Roman" w:cs="Times New Roman"/>
-          <w:sz w:val="24"/>
-          <w:szCs w:val="24"/>
-        </w:rPr>
-        <w:t xml:space="preserve">. In points round this has to be </w:t>
-      </w:r>
-      <w:r>
-        <w:rPr>
-          <w:rFonts w:ascii="Times New Roman" w:hAnsi="Times New Roman" w:cs="Times New Roman"/>
-          <w:sz w:val="24"/>
-          <w:szCs w:val="24"/>
-        </w:rPr>
-        <w:t>tried</w:t>
-      </w:r>
-      <w:r>
-        <w:rPr>
-          <w:rFonts w:ascii="Times New Roman" w:hAnsi="Times New Roman" w:cs="Times New Roman"/>
-          <w:sz w:val="24"/>
-          <w:szCs w:val="24"/>
-        </w:rPr>
-        <w:t xml:space="preserve"> and tested</w:t>
-      </w:r>
-    </w:p>
-    <w:p>
-      <w:pPr>
-        <w:pStyle w:val="ListParagraph"/>
-        <w:numPr>
-          <w:ilvl w:val="0"/>
-          <w:numId w:val="4"/>
-        </w:numPr>
-        <w:spacing w:line="240" w:lineRule="auto"/>
-        <w:rPr>
-          <w:rFonts w:ascii="Times New Roman" w:hAnsi="Times New Roman" w:cs="Times New Roman"/>
-          <w:sz w:val="24"/>
-          <w:szCs w:val="24"/>
-          <w:highlight w:val="darkGreen"/>
-        </w:rPr>
-      </w:pPr>
-      <w:r>
-        <w:rPr>
-          <w:rFonts w:ascii="Times New Roman" w:hAnsi="Times New Roman" w:cs="Times New Roman"/>
-          <w:sz w:val="24"/>
-          <w:szCs w:val="24"/>
-          <w:highlight w:val="darkGreen"/>
-        </w:rPr>
-        <w:t>Multiple players can make bets</w:t>
-      </w:r>
-      <w:r>
-        <w:rPr>
-          <w:rFonts w:ascii="Times New Roman" w:hAnsi="Times New Roman" w:cs="Times New Roman"/>
-          <w:sz w:val="24"/>
-          <w:szCs w:val="24"/>
-          <w:highlight w:val="darkGreen"/>
-        </w:rPr>
-        <w:t xml:space="preserve"> and pot increase/decrease for each player works correctly. </w:t>
-      </w:r>
-    </w:p>
-    <w:p>
-      <w:pPr>
-        <w:pStyle w:val="ListParagraph"/>
-        <w:numPr>
-          <w:ilvl w:val="0"/>
-          <w:numId w:val="1"/>
-        </w:numPr>
-        <w:spacing w:line="240" w:lineRule="auto"/>
-        <w:rPr>
-          <w:rFonts w:ascii="Times New Roman" w:hAnsi="Times New Roman" w:cs="Times New Roman"/>
-          <w:sz w:val="24"/>
-          <w:szCs w:val="24"/>
-        </w:rPr>
-      </w:pPr>
-      <w:r>
-        <w:rPr>
-          <w:rFonts w:ascii="Times New Roman" w:hAnsi="Times New Roman" w:cs="Times New Roman"/>
-          <w:sz w:val="24"/>
-          <w:szCs w:val="24"/>
-        </w:rPr>
-        <w:t>Control game through separate module</w:t>
-      </w:r>
-    </w:p>
-    <w:p>
-      <w:pPr>
-        <w:pStyle w:val="ListParagraph"/>
-        <w:numPr>
-          <w:ilvl w:val="0"/>
-          <w:numId w:val="1"/>
-        </w:numPr>
-        <w:spacing w:line="240" w:lineRule="auto"/>
-        <w:rPr>
-          <w:rFonts w:ascii="Times New Roman" w:hAnsi="Times New Roman" w:cs="Times New Roman"/>
-          <w:sz w:val="24"/>
-          <w:szCs w:val="24"/>
-        </w:rPr>
-      </w:pPr>
-      <w:r>
-        <w:rPr>
-          <w:rFonts w:ascii="Times New Roman" w:hAnsi="Times New Roman" w:cs="Times New Roman"/>
-          <w:sz w:val="24"/>
-          <w:szCs w:val="24"/>
-        </w:rPr>
-        <w:t xml:space="preserve">When playing against another person on their computer the two ports can connect. Once </w:t>
-      </w:r>
-      <w:r>
-        <w:rPr>
-          <w:rFonts w:ascii="Times New Roman" w:hAnsi="Times New Roman" w:cs="Times New Roman"/>
-          <w:sz w:val="24"/>
-          <w:szCs w:val="24"/>
-          <w:highlight w:val="red"/>
-        </w:rPr>
-        <w:t>SAFE CONNECTION</w:t>
-      </w:r>
-      <w:r>
-        <w:rPr>
-          <w:rFonts w:ascii="Times New Roman" w:hAnsi="Times New Roman" w:cs="Times New Roman"/>
-          <w:sz w:val="24"/>
-          <w:szCs w:val="24"/>
-        </w:rPr>
-        <w:t xml:space="preserve"> is established the two players can “play at a table”</w:t>
-      </w:r>
-      <w:r>
-        <w:rPr>
-          <w:rFonts w:ascii="Times New Roman" w:hAnsi="Times New Roman" w:cs="Times New Roman"/>
-          <w:sz w:val="24"/>
-          <w:szCs w:val="24"/>
-        </w:rPr>
-        <w:t xml:space="preserve"> </w:t>
-      </w:r>
-      <w:r>
-        <w:rPr>
-          <w:rFonts w:ascii="Times New Roman" w:hAnsi="Times New Roman" w:cs="Times New Roman"/>
-          <w:sz w:val="24"/>
-          <w:szCs w:val="24"/>
-        </w:rPr>
-        <w:t>(virtual table) (which could be a thread)?</w:t>
-      </w:r>
-    </w:p>
-    <w:p>
-      <w:pPr>
-        <w:pStyle w:val="ListParagraph"/>
-        <w:numPr>
-          <w:ilvl w:val="0"/>
-          <w:numId w:val="1"/>
-        </w:numPr>
-        <w:spacing w:line="240" w:lineRule="auto"/>
-        <w:rPr>
-          <w:rFonts w:ascii="Times New Roman" w:hAnsi="Times New Roman" w:cs="Times New Roman"/>
-          <w:sz w:val="24"/>
-          <w:szCs w:val="24"/>
-        </w:rPr>
-      </w:pPr>
-      <w:r>
-        <w:rPr>
-          <w:rFonts w:ascii="Times New Roman" w:hAnsi="Times New Roman" w:cs="Times New Roman"/>
-          <w:sz w:val="24"/>
-          <w:szCs w:val="24"/>
-        </w:rPr>
-        <w:t xml:space="preserve">Bug when roll is 7 in point round you still have to bet. </w:t>
-      </w:r>
-      <w:r>
-        <w:rPr>
-          <w:rFonts w:ascii="Times New Roman" w:hAnsi="Times New Roman" w:cs="Times New Roman"/>
-          <w:sz w:val="24"/>
-          <w:szCs w:val="24"/>
-        </w:rPr>
-        <w:t>Round should end. Double to check to make sure print statements happen to be in wrong place.</w:t>
-      </w:r>
-      <w:r>
-        <w:rPr>
-          <w:rFonts w:ascii="Times New Roman" w:hAnsi="Times New Roman" w:cs="Times New Roman"/>
-          <w:sz w:val="24"/>
-          <w:szCs w:val="24"/>
-        </w:rPr>
-        <w:t xml:space="preserve"> </w:t>
-      </w:r>
-    </w:p>
-    <w:p>
-      <w:pPr>
-        <w:pStyle w:val="ListParagraph"/>
-        <w:numPr>
-          <w:ilvl w:val="0"/>
-          <w:numId w:val="1"/>
-        </w:numPr>
-        <w:spacing w:line="240" w:lineRule="auto"/>
-        <w:rPr>
-          <w:rFonts w:ascii="Times New Roman" w:hAnsi="Times New Roman" w:cs="Times New Roman"/>
-          <w:sz w:val="24"/>
-          <w:szCs w:val="24"/>
-          <w:highlight w:val="darkGreen"/>
-        </w:rPr>
-      </w:pPr>
-      <w:r>
-        <w:rPr>
-          <w:rFonts w:ascii="Times New Roman" w:hAnsi="Times New Roman" w:cs="Times New Roman"/>
-          <w:sz w:val="24"/>
-          <w:szCs w:val="24"/>
-          <w:highlight w:val="darkGreen"/>
-        </w:rPr>
-        <w:t xml:space="preserve">Should pass bets be made </w:t>
-      </w:r>
-      <w:r>
-        <w:rPr>
-          <w:rFonts w:ascii="Times New Roman" w:hAnsi="Times New Roman" w:cs="Times New Roman"/>
-          <w:sz w:val="24"/>
-          <w:szCs w:val="24"/>
-          <w:highlight w:val="darkGreen"/>
-        </w:rPr>
-        <w:t>a property of player struct?</w:t>
-      </w:r>
-    </w:p>
-    <w:p>
-      <w:pPr>
-        <w:pStyle w:val="ListParagraph"/>
-        <w:numPr>
-          <w:ilvl w:val="0"/>
-          <w:numId w:val="4"/>
-        </w:numPr>
-        <w:spacing w:line="240" w:lineRule="auto"/>
-        <w:rPr>
-          <w:rFonts w:ascii="Times New Roman" w:hAnsi="Times New Roman" w:cs="Times New Roman"/>
-          <w:sz w:val="24"/>
-          <w:szCs w:val="24"/>
-          <w:highlight w:val="darkGreen"/>
-        </w:rPr>
-      </w:pPr>
-      <w:r>
-        <w:rPr>
-          <w:rFonts w:ascii="Times New Roman" w:hAnsi="Times New Roman" w:cs="Times New Roman"/>
-          <w:sz w:val="24"/>
-          <w:szCs w:val="24"/>
-          <w:highlight w:val="darkGreen"/>
-        </w:rPr>
-        <w:t xml:space="preserve">This </w:t>
-      </w:r>
-      <w:r>
-        <w:rPr>
-          <w:rFonts w:ascii="Times New Roman" w:hAnsi="Times New Roman" w:cs="Times New Roman"/>
-          <w:sz w:val="24"/>
-          <w:szCs w:val="24"/>
-          <w:highlight w:val="darkGreen"/>
-        </w:rPr>
-        <w:t xml:space="preserve">update to player struct </w:t>
-      </w:r>
-      <w:r>
-        <w:rPr>
-          <w:rFonts w:ascii="Times New Roman" w:hAnsi="Times New Roman" w:cs="Times New Roman"/>
-          <w:sz w:val="24"/>
-          <w:szCs w:val="24"/>
-          <w:highlight w:val="darkGreen"/>
-        </w:rPr>
-        <w:t xml:space="preserve">has </w:t>
-      </w:r>
-      <w:r>
-        <w:rPr>
-          <w:rFonts w:ascii="Times New Roman" w:hAnsi="Times New Roman" w:cs="Times New Roman"/>
-          <w:sz w:val="24"/>
-          <w:szCs w:val="24"/>
-          <w:highlight w:val="darkGreen"/>
-        </w:rPr>
-        <w:t xml:space="preserve">been </w:t>
-      </w:r>
-      <w:r>
-        <w:rPr>
-          <w:rFonts w:ascii="Times New Roman" w:hAnsi="Times New Roman" w:cs="Times New Roman"/>
-          <w:sz w:val="24"/>
-          <w:szCs w:val="24"/>
-          <w:highlight w:val="darkGreen"/>
-        </w:rPr>
-        <w:t>implemented</w:t>
-      </w:r>
-      <w:r>
-        <w:rPr>
-          <w:rFonts w:ascii="Times New Roman" w:hAnsi="Times New Roman" w:cs="Times New Roman"/>
-          <w:sz w:val="24"/>
-          <w:szCs w:val="24"/>
-          <w:highlight w:val="darkGreen"/>
-        </w:rPr>
-        <w:t xml:space="preserve"> to hold pass bet property -</w:t>
-      </w:r>
-      <w:r>
-        <w:rPr>
-          <w:rFonts w:ascii="Times New Roman" w:hAnsi="Times New Roman" w:cs="Times New Roman"/>
-          <w:sz w:val="24"/>
-          <w:szCs w:val="24"/>
-          <w:highlight w:val="darkGreen"/>
-        </w:rPr>
-        <w:t xml:space="preserve"> </w:t>
-      </w:r>
-      <w:r>
-        <w:rPr>
-          <w:rFonts w:ascii="Times New Roman" w:hAnsi="Times New Roman" w:cs="Times New Roman"/>
-          <w:sz w:val="24"/>
-          <w:szCs w:val="24"/>
-          <w:highlight w:val="darkGreen"/>
-        </w:rPr>
-        <w:t>5/1/21.</w:t>
-      </w:r>
-    </w:p>
-    <w:p>
-      <w:pPr>
-        <w:pStyle w:val="ListParagraph"/>
-        <w:numPr>
-          <w:ilvl w:val="0"/>
-          <w:numId w:val="1"/>
-        </w:numPr>
-        <w:spacing w:line="240" w:lineRule="auto"/>
-        <w:rPr>
-          <w:rFonts w:ascii="Times New Roman" w:hAnsi="Times New Roman" w:cs="Times New Roman"/>
-          <w:sz w:val="24"/>
-          <w:szCs w:val="24"/>
-          <w:highlight w:val="cyan"/>
-        </w:rPr>
-      </w:pPr>
-      <w:r>
-        <w:rPr>
-          <w:rFonts w:ascii="Times New Roman" w:hAnsi="Times New Roman" w:cs="Times New Roman"/>
-          <w:sz w:val="24"/>
-          <w:szCs w:val="24"/>
-          <w:highlight w:val="cyan"/>
-        </w:rPr>
-        <w:t xml:space="preserve">At some point </w:t>
-      </w:r>
-      <w:r>
-        <w:rPr>
-          <w:rFonts w:ascii="Times New Roman" w:hAnsi="Times New Roman" w:cs="Times New Roman"/>
-          <w:sz w:val="24"/>
-          <w:szCs w:val="24"/>
-          <w:highlight w:val="cyan"/>
-        </w:rPr>
-        <w:t>players info should be stored in a json/excel file.</w:t>
-      </w:r>
-    </w:p>
-    <w:p>
-      <w:pPr>
-        <w:pStyle w:val="ListParagraph"/>
-        <w:numPr>
-          <w:ilvl w:val="0"/>
-          <w:numId w:val="1"/>
-        </w:numPr>
-        <w:spacing w:line="240" w:lineRule="auto"/>
-        <w:rPr>
-          <w:rFonts w:ascii="Times New Roman" w:hAnsi="Times New Roman" w:cs="Times New Roman"/>
-          <w:sz w:val="24"/>
-          <w:szCs w:val="24"/>
-          <w:highlight w:val="darkGreen"/>
-        </w:rPr>
-      </w:pPr>
-      <w:r>
-        <w:rPr>
-          <w:rFonts w:ascii="Times New Roman" w:hAnsi="Times New Roman" w:cs="Times New Roman"/>
-          <w:sz w:val="24"/>
-          <w:szCs w:val="24"/>
-          <w:highlight w:val="darkGreen"/>
-        </w:rPr>
-        <w:lastRenderedPageBreak/>
-        <w:t xml:space="preserve">5-1-21 - </w:t>
-      </w:r>
-      <w:r>
-        <w:rPr>
-          <w:rFonts w:ascii="Times New Roman" w:hAnsi="Times New Roman" w:cs="Times New Roman"/>
-          <w:sz w:val="24"/>
-          <w:szCs w:val="24"/>
-          <w:highlight w:val="darkGreen"/>
-        </w:rPr>
-        <w:t xml:space="preserve">Running into </w:t>
-      </w:r>
-      <w:r>
-        <w:rPr>
-          <w:rFonts w:ascii="Times New Roman" w:hAnsi="Times New Roman" w:cs="Times New Roman"/>
-          <w:sz w:val="24"/>
-          <w:szCs w:val="24"/>
-          <w:highlight w:val="darkGreen"/>
-        </w:rPr>
-        <w:t>move value error. Try and make a reference to that variable in the for loop?</w:t>
-      </w:r>
-      <w:r>
-        <w:rPr>
-          <w:rFonts w:ascii="Times New Roman" w:hAnsi="Times New Roman" w:cs="Times New Roman"/>
-          <w:sz w:val="24"/>
-          <w:szCs w:val="24"/>
-          <w:highlight w:val="darkGreen"/>
-        </w:rPr>
-        <w:t xml:space="preserve"> </w:t>
-      </w:r>
-    </w:p>
-    <w:p>
-      <w:pPr>
-        <w:pStyle w:val="ListParagraph"/>
-        <w:numPr>
-          <w:ilvl w:val="0"/>
-          <w:numId w:val="4"/>
-        </w:numPr>
-        <w:spacing w:line="240" w:lineRule="auto"/>
-        <w:rPr>
-          <w:rFonts w:ascii="Times New Roman" w:hAnsi="Times New Roman" w:cs="Times New Roman"/>
-          <w:sz w:val="24"/>
-          <w:szCs w:val="24"/>
-          <w:highlight w:val="darkGreen"/>
-        </w:rPr>
-      </w:pPr>
-      <w:r>
-        <w:rPr>
-          <w:rFonts w:ascii="Times New Roman" w:hAnsi="Times New Roman" w:cs="Times New Roman"/>
-          <w:sz w:val="24"/>
-          <w:szCs w:val="24"/>
-          <w:highlight w:val="darkGreen"/>
-        </w:rPr>
-        <w:t>Reference copy used outside loop didn’t work.</w:t>
-      </w:r>
-    </w:p>
-    <w:p>
-      <w:pPr>
-        <w:pStyle w:val="ListParagraph"/>
-        <w:numPr>
-          <w:ilvl w:val="0"/>
-          <w:numId w:val="4"/>
-        </w:numPr>
-        <w:spacing w:line="240" w:lineRule="auto"/>
-        <w:rPr>
-          <w:rFonts w:ascii="Times New Roman" w:hAnsi="Times New Roman" w:cs="Times New Roman"/>
-          <w:sz w:val="24"/>
-          <w:szCs w:val="24"/>
-          <w:highlight w:val="cyan"/>
-        </w:rPr>
-      </w:pPr>
-      <w:r>
-        <w:rPr>
-          <w:rFonts w:ascii="Times New Roman" w:hAnsi="Times New Roman" w:cs="Times New Roman"/>
-          <w:sz w:val="24"/>
-          <w:szCs w:val="24"/>
-          <w:highlight w:val="cyan"/>
-        </w:rPr>
-        <w:t xml:space="preserve">This error has been temporarily fixed until further </w:t>
-      </w:r>
-      <w:r>
-        <w:rPr>
-          <w:rFonts w:ascii="Times New Roman" w:hAnsi="Times New Roman" w:cs="Times New Roman"/>
-          <w:sz w:val="24"/>
-          <w:szCs w:val="24"/>
-          <w:highlight w:val="cyan"/>
-        </w:rPr>
-        <w:t>inspection</w:t>
-      </w:r>
-      <w:r>
-        <w:rPr>
-          <w:rFonts w:ascii="Times New Roman" w:hAnsi="Times New Roman" w:cs="Times New Roman"/>
-          <w:sz w:val="24"/>
-          <w:szCs w:val="24"/>
-          <w:highlight w:val="cyan"/>
-        </w:rPr>
-        <w:t xml:space="preserve">. Used .copy() method and the results </w:t>
-      </w:r>
-      <w:r>
-        <w:rPr>
-          <w:rFonts w:ascii="Times New Roman" w:hAnsi="Times New Roman" w:cs="Times New Roman"/>
-          <w:sz w:val="24"/>
-          <w:szCs w:val="24"/>
-          <w:highlight w:val="cyan"/>
-        </w:rPr>
-        <w:t>have not effected the intended output. Further test this to</w:t>
-      </w:r>
-      <w:r>
-        <w:rPr>
-          <w:rFonts w:ascii="Times New Roman" w:hAnsi="Times New Roman" w:cs="Times New Roman"/>
-          <w:sz w:val="24"/>
-          <w:szCs w:val="24"/>
-          <w:highlight w:val="cyan"/>
-        </w:rPr>
-        <w:t xml:space="preserve"> </w:t>
-      </w:r>
-      <w:r>
-        <w:rPr>
-          <w:rFonts w:ascii="Times New Roman" w:hAnsi="Times New Roman" w:cs="Times New Roman"/>
-          <w:sz w:val="24"/>
-          <w:szCs w:val="24"/>
-          <w:highlight w:val="cyan"/>
-        </w:rPr>
-        <w:t>be sure there are no more bugs</w:t>
-      </w:r>
-      <w:r>
-        <w:rPr>
-          <w:rFonts w:ascii="Times New Roman" w:hAnsi="Times New Roman" w:cs="Times New Roman"/>
-          <w:sz w:val="24"/>
-          <w:szCs w:val="24"/>
-          <w:highlight w:val="cyan"/>
-        </w:rPr>
-        <w:t xml:space="preserve"> -</w:t>
-      </w:r>
-      <w:r>
-        <w:rPr>
-          <w:rFonts w:ascii="Times New Roman" w:hAnsi="Times New Roman" w:cs="Times New Roman"/>
-          <w:sz w:val="24"/>
-          <w:szCs w:val="24"/>
-          <w:highlight w:val="cyan"/>
-        </w:rPr>
-        <w:t xml:space="preserve"> </w:t>
-      </w:r>
-      <w:r>
-        <w:rPr>
-          <w:rFonts w:ascii="Times New Roman" w:hAnsi="Times New Roman" w:cs="Times New Roman"/>
-          <w:sz w:val="24"/>
-          <w:szCs w:val="24"/>
-          <w:highlight w:val="cyan"/>
-        </w:rPr>
-        <w:t>5-2-21.</w:t>
-      </w:r>
-      <w:r>
-        <w:rPr>
-          <w:rFonts w:ascii="Times New Roman" w:hAnsi="Times New Roman" w:cs="Times New Roman"/>
-          <w:sz w:val="24"/>
-          <w:szCs w:val="24"/>
-          <w:highlight w:val="cyan"/>
-        </w:rPr>
-        <w:t xml:space="preserve"> Line 80 – pass_round function.</w:t>
-      </w:r>
-    </w:p>
-    <w:p>
-      <w:pPr>
-        <w:spacing w:line="240" w:lineRule="auto"/>
-        <w:rPr>
-          <w:rFonts w:ascii="Times New Roman" w:hAnsi="Times New Roman" w:cs="Times New Roman"/>
-          <w:sz w:val="24"/>
-          <w:szCs w:val="24"/>
-          <w:highlight w:val="cyan"/>
-        </w:rPr>
-      </w:pPr>
-    </w:p>
-    <w:p>
-      <w:pPr>
-        <w:pStyle w:val="ListParagraph"/>
-        <w:numPr>
-          <w:ilvl w:val="0"/>
-          <w:numId w:val="1"/>
-        </w:numPr>
-        <w:spacing w:line="240" w:lineRule="auto"/>
-        <w:rPr>
-          <w:rFonts w:ascii="Times New Roman" w:hAnsi="Times New Roman" w:cs="Times New Roman"/>
-          <w:sz w:val="24"/>
-          <w:szCs w:val="24"/>
-        </w:rPr>
-      </w:pPr>
-      <w:r>
-        <w:rPr>
-          <w:rFonts w:ascii="Times New Roman" w:hAnsi="Times New Roman" w:cs="Times New Roman"/>
-          <w:sz w:val="24"/>
-          <w:szCs w:val="24"/>
-        </w:rPr>
-        <w:t>Best way to set up point round? Options:</w:t>
-      </w:r>
-    </w:p>
-    <w:p>
-      <w:pPr>
-        <w:pStyle w:val="ListParagraph"/>
-        <w:numPr>
-          <w:ilvl w:val="0"/>
-          <w:numId w:val="4"/>
-        </w:numPr>
-        <w:spacing w:line="240" w:lineRule="auto"/>
-        <w:rPr>
-          <w:rFonts w:ascii="Times New Roman" w:hAnsi="Times New Roman" w:cs="Times New Roman"/>
-          <w:sz w:val="24"/>
-          <w:szCs w:val="24"/>
-        </w:rPr>
-      </w:pPr>
-      <w:r>
-        <w:rPr>
-          <w:rFonts w:ascii="Times New Roman" w:hAnsi="Times New Roman" w:cs="Times New Roman"/>
-          <w:sz w:val="24"/>
-          <w:szCs w:val="24"/>
-        </w:rPr>
-        <w:t>Take user input</w:t>
-      </w:r>
-      <w:r>
-        <w:rPr>
-          <w:rFonts w:ascii="Times New Roman" w:hAnsi="Times New Roman" w:cs="Times New Roman"/>
-          <w:sz w:val="24"/>
-          <w:szCs w:val="24"/>
-        </w:rPr>
-        <w:t xml:space="preserve"> in point round?</w:t>
+        </w:rPr>
+      </w:pPr>
+      <w:r>
+        <w:rPr>
+          <w:rFonts w:ascii="Times New Roman" w:hAnsi="Times New Roman" w:cs="Times New Roman"/>
+          <w:sz w:val="24"/>
+          <w:szCs w:val="24"/>
+        </w:rPr>
+        <w:t xml:space="preserve">Connect players with secure connection to their IP address and </w:t>
+      </w:r>
+      <w:r>
+        <w:rPr>
+          <w:rFonts w:ascii="Times New Roman" w:hAnsi="Times New Roman" w:cs="Times New Roman"/>
+          <w:sz w:val="24"/>
+          <w:szCs w:val="24"/>
+        </w:rPr>
+        <w:t xml:space="preserve">play on the web. Incorporate Rocket.rs? </w:t>
       </w:r>
     </w:p>
     <w:p>

</xml_diff>